<commit_message>
Erstaufschlag Pseudocode Schlange isst schlange
</commit_message>
<xml_diff>
--- a/docs/1_Loesungsdokument/Loesungsdokument_v2.docx
+++ b/docs/1_Loesungsdokument/Loesungsdokument_v2.docx
@@ -69,6 +69,7 @@
           <w:szCs w:val="44"/>
         </w:rPr>
       </w:pPr>
+      <w:proofErr w:type="gramStart"/>
       <w:r>
         <w:rPr>
           <w:rFonts w:cstheme="majorHAnsi"/>
@@ -93,6 +94,7 @@
         </w:rPr>
         <w:t>-</w:t>
       </w:r>
+      <w:proofErr w:type="gramEnd"/>
       <w:r>
         <w:rPr>
           <w:rFonts w:cstheme="majorHAnsi"/>
@@ -135,8 +137,36 @@
           <w:sz w:val="44"/>
           <w:szCs w:val="44"/>
         </w:rPr>
-        <w:t>Snake-Core, SnakeFX, SnakeServer</w:t>
-      </w:r>
+        <w:t xml:space="preserve">Snake-Core, </w:t>
+      </w:r>
+      <w:proofErr w:type="spellStart"/>
+      <w:r>
+        <w:rPr>
+          <w:rFonts w:cstheme="majorHAnsi"/>
+          <w:sz w:val="44"/>
+          <w:szCs w:val="44"/>
+        </w:rPr>
+        <w:t>SnakeFX</w:t>
+      </w:r>
+      <w:proofErr w:type="spellEnd"/>
+      <w:r>
+        <w:rPr>
+          <w:rFonts w:cstheme="majorHAnsi"/>
+          <w:sz w:val="44"/>
+          <w:szCs w:val="44"/>
+        </w:rPr>
+        <w:t xml:space="preserve">, </w:t>
+      </w:r>
+      <w:proofErr w:type="spellStart"/>
+      <w:r>
+        <w:rPr>
+          <w:rFonts w:cstheme="majorHAnsi"/>
+          <w:sz w:val="44"/>
+          <w:szCs w:val="44"/>
+        </w:rPr>
+        <w:t>SnakeServer</w:t>
+      </w:r>
+      <w:proofErr w:type="spellEnd"/>
     </w:p>
     <w:p>
       <w:pPr>
@@ -184,6 +214,7 @@
         </w:rPr>
         <w:t xml:space="preserve">Benjamin </w:t>
       </w:r>
+      <w:proofErr w:type="spellStart"/>
       <w:r>
         <w:rPr>
           <w:rFonts w:asciiTheme="majorHAnsi" w:hAnsiTheme="majorHAnsi" w:cstheme="majorHAnsi"/>
@@ -192,6 +223,7 @@
         </w:rPr>
         <w:t>Wulfert</w:t>
       </w:r>
+      <w:proofErr w:type="spellEnd"/>
     </w:p>
     <w:p>
       <w:pPr>
@@ -3963,7 +3995,6 @@
           <w:rFonts w:eastAsia="Times New Roman"/>
           <w:lang w:eastAsia="de-DE"/>
         </w:rPr>
-        <w:lastRenderedPageBreak/>
         <w:t>Projektdokumentation</w:t>
       </w:r>
       <w:bookmarkEnd w:id="1"/>
@@ -4005,7 +4036,21 @@
         <w:rPr>
           <w:lang w:eastAsia="de-DE"/>
         </w:rPr>
-        <w:t xml:space="preserve">(Dokumente, UML-Diagramme, gesamter Projektcode, etc. ) </w:t>
+        <w:t xml:space="preserve">(Dokumente, UML-Diagramme, gesamter Projektcode, </w:t>
+      </w:r>
+      <w:proofErr w:type="gramStart"/>
+      <w:r>
+        <w:rPr>
+          <w:lang w:eastAsia="de-DE"/>
+        </w:rPr>
+        <w:t>etc. )</w:t>
+      </w:r>
+      <w:proofErr w:type="gramEnd"/>
+      <w:r>
+        <w:rPr>
+          <w:lang w:eastAsia="de-DE"/>
+        </w:rPr>
+        <w:t xml:space="preserve"> </w:t>
       </w:r>
       <w:r>
         <w:rPr>
@@ -4084,7 +4129,49 @@
         <w:rPr>
           <w:lang w:eastAsia="de-DE"/>
         </w:rPr>
-        <w:t>Das gesamte Anwendungssystem wird mit dem Build-Management-System Apache Maven realisiert. Dabei wurde ein Front-End Modul (SnakeFX), ein Back-End Modul (SnakeServer), und ein Core Modul geplant und implementiert welche im Folgenden beschrieben werden.</w:t>
+        <w:t xml:space="preserve">Das gesamte Anwendungssystem wird mit dem </w:t>
+      </w:r>
+      <w:proofErr w:type="spellStart"/>
+      <w:r>
+        <w:rPr>
+          <w:lang w:eastAsia="de-DE"/>
+        </w:rPr>
+        <w:t>Build</w:t>
+      </w:r>
+      <w:proofErr w:type="spellEnd"/>
+      <w:r>
+        <w:rPr>
+          <w:lang w:eastAsia="de-DE"/>
+        </w:rPr>
+        <w:t>-Management-System Apache Maven realisiert. Dabei wurde ein Front-End Modul (</w:t>
+      </w:r>
+      <w:proofErr w:type="spellStart"/>
+      <w:r>
+        <w:rPr>
+          <w:lang w:eastAsia="de-DE"/>
+        </w:rPr>
+        <w:t>SnakeFX</w:t>
+      </w:r>
+      <w:proofErr w:type="spellEnd"/>
+      <w:r>
+        <w:rPr>
+          <w:lang w:eastAsia="de-DE"/>
+        </w:rPr>
+        <w:t>), ein Back-End Modul (</w:t>
+      </w:r>
+      <w:proofErr w:type="spellStart"/>
+      <w:r>
+        <w:rPr>
+          <w:lang w:eastAsia="de-DE"/>
+        </w:rPr>
+        <w:t>SnakeServer</w:t>
+      </w:r>
+      <w:proofErr w:type="spellEnd"/>
+      <w:r>
+        <w:rPr>
+          <w:lang w:eastAsia="de-DE"/>
+        </w:rPr>
+        <w:t>), und ein Core Modul geplant und implementiert welche im Folgenden beschrieben werden.</w:t>
       </w:r>
     </w:p>
     <w:p>
@@ -4199,9 +4286,11 @@
                               <w:pPr>
                                 <w:jc w:val="center"/>
                               </w:pPr>
+                              <w:proofErr w:type="spellStart"/>
                               <w:r>
                                 <w:t>SnakeFX</w:t>
                               </w:r>
+                              <w:proofErr w:type="spellEnd"/>
                               <w:r>
                                 <w:br/>
                                 <w:t>Front-End</w:t>
@@ -4242,9 +4331,11 @@
                               <w:pPr>
                                 <w:jc w:val="center"/>
                               </w:pPr>
+                              <w:proofErr w:type="spellStart"/>
                               <w:r>
                                 <w:t>SnakeServer</w:t>
                               </w:r>
+                              <w:proofErr w:type="spellEnd"/>
                               <w:r>
                                 <w:br/>
                                 <w:t>Back-End</w:t>
@@ -4384,9 +4475,11 @@
                         <w:pPr>
                           <w:jc w:val="center"/>
                         </w:pPr>
+                        <w:proofErr w:type="spellStart"/>
                         <w:r>
                           <w:t>SnakeFX</w:t>
                         </w:r>
+                        <w:proofErr w:type="spellEnd"/>
                         <w:r>
                           <w:br/>
                           <w:t>Front-End</w:t>
@@ -4402,9 +4495,11 @@
                         <w:pPr>
                           <w:jc w:val="center"/>
                         </w:pPr>
+                        <w:proofErr w:type="spellStart"/>
                         <w:r>
                           <w:t>SnakeServer</w:t>
                         </w:r>
+                        <w:proofErr w:type="spellEnd"/>
                         <w:r>
                           <w:br/>
                           <w:t>Back-End</w:t>
@@ -4439,14 +4534,27 @@
       <w:r>
         <w:t xml:space="preserve">Abbildung </w:t>
       </w:r>
-      <w:fldSimple w:instr=" SEQ Abbildung \* ARABIC ">
-        <w:r>
-          <w:rPr>
-            <w:noProof/>
-          </w:rPr>
-          <w:t>1</w:t>
-        </w:r>
-      </w:fldSimple>
+      <w:r>
+        <w:fldChar w:fldCharType="begin"/>
+      </w:r>
+      <w:r>
+        <w:instrText xml:space="preserve"> SEQ Abbildung \* ARABIC </w:instrText>
+      </w:r>
+      <w:r>
+        <w:fldChar w:fldCharType="separate"/>
+      </w:r>
+      <w:r>
+        <w:rPr>
+          <w:noProof/>
+        </w:rPr>
+        <w:t>1</w:t>
+      </w:r>
+      <w:r>
+        <w:rPr>
+          <w:noProof/>
+        </w:rPr>
+        <w:fldChar w:fldCharType="end"/>
+      </w:r>
       <w:r>
         <w:t xml:space="preserve"> - </w:t>
       </w:r>
@@ -4537,12 +4645,14 @@
         </w:rPr>
       </w:pPr>
       <w:bookmarkStart w:id="4" w:name="_Toc57045178"/>
+      <w:proofErr w:type="spellStart"/>
       <w:r>
         <w:rPr>
           <w:lang w:eastAsia="de-DE"/>
         </w:rPr>
         <w:t>SnakeFX</w:t>
       </w:r>
+      <w:proofErr w:type="spellEnd"/>
       <w:r>
         <w:rPr>
           <w:lang w:eastAsia="de-DE"/>
@@ -4562,7 +4672,21 @@
         <w:rPr>
           <w:lang w:eastAsia="de-DE"/>
         </w:rPr>
-        <w:t xml:space="preserve">Das Modul SnakeFX ist das Front-End der Anwendung. Im Front-End sind die User Interfaces (UI) definiert und implementiert. Des Weiteren konsumiert das Front-End mittels </w:t>
+        <w:t xml:space="preserve">Das Modul </w:t>
+      </w:r>
+      <w:proofErr w:type="spellStart"/>
+      <w:r>
+        <w:rPr>
+          <w:lang w:eastAsia="de-DE"/>
+        </w:rPr>
+        <w:t>SnakeFX</w:t>
+      </w:r>
+      <w:proofErr w:type="spellEnd"/>
+      <w:r>
+        <w:rPr>
+          <w:lang w:eastAsia="de-DE"/>
+        </w:rPr>
+        <w:t xml:space="preserve"> ist das Front-End der Anwendung. Im Front-End sind die User Interfaces (UI) definiert und implementiert. Des Weiteren konsumiert das Front-End mittels </w:t>
       </w:r>
       <w:r>
         <w:rPr>
@@ -4591,11 +4715,19 @@
         </w:rPr>
       </w:pPr>
       <w:bookmarkStart w:id="5" w:name="_Toc57045179"/>
-      <w:r>
-        <w:rPr>
-          <w:lang w:eastAsia="de-DE"/>
-        </w:rPr>
-        <w:t>SnakeServer - Backend</w:t>
+      <w:proofErr w:type="spellStart"/>
+      <w:r>
+        <w:rPr>
+          <w:lang w:eastAsia="de-DE"/>
+        </w:rPr>
+        <w:t>SnakeServer</w:t>
+      </w:r>
+      <w:proofErr w:type="spellEnd"/>
+      <w:r>
+        <w:rPr>
+          <w:lang w:eastAsia="de-DE"/>
+        </w:rPr>
+        <w:t xml:space="preserve"> - Backend</w:t>
       </w:r>
       <w:bookmarkEnd w:id="5"/>
     </w:p>
@@ -4610,7 +4742,21 @@
         <w:rPr>
           <w:lang w:eastAsia="de-DE"/>
         </w:rPr>
-        <w:t>Das Modul SnakeServer enthält alle Aspekte des Backend – dazu zählen die Persistenz-Schicht der Anwendung welche mit Spring Data JPA / Hibernate realisiert werden, so wie eine in Java implementierte Datenbank welche direkt mit dem Backend initialisiert wird (H2) – die Vorteile dieses Vorgehens werden weiteren Verlauf des Dokuments dargestellt. Ein weiterer Aspekt des Backend ist die Bereitstellung der REST-Schnittstelle sowie die Auslieferung der Persistenz-Daten darüber. Der letzte Aspekt des Backend</w:t>
+        <w:t xml:space="preserve">Das Modul </w:t>
+      </w:r>
+      <w:proofErr w:type="spellStart"/>
+      <w:r>
+        <w:rPr>
+          <w:lang w:eastAsia="de-DE"/>
+        </w:rPr>
+        <w:t>SnakeServer</w:t>
+      </w:r>
+      <w:proofErr w:type="spellEnd"/>
+      <w:r>
+        <w:rPr>
+          <w:lang w:eastAsia="de-DE"/>
+        </w:rPr>
+        <w:t xml:space="preserve"> enthält alle Aspekte des Backend – dazu zählen die Persistenz-Schicht der Anwendung welche mit Spring Data JPA / Hibernate realisiert werden, so wie eine in Java implementierte Datenbank welche direkt mit dem Backend initialisiert wird (H2) – die Vorteile dieses Vorgehens werden weiteren Verlauf des Dokuments dargestellt. Ein weiterer Aspekt des Backend ist die Bereitstellung der REST-Schnittstelle sowie die Auslieferung der Persistenz-Daten darüber. Der letzte Aspekt des Backend</w:t>
       </w:r>
       <w:r>
         <w:rPr>
@@ -4622,7 +4768,14 @@
         <w:rPr>
           <w:lang w:eastAsia="de-DE"/>
         </w:rPr>
-        <w:t>ist die direkte bidirektionale Kommunikation mit den angemeldeten Clients über Web</w:t>
+        <w:t xml:space="preserve">ist die direkte bidirektionale Kommunikation mit den angemeldeten Clients über </w:t>
+      </w:r>
+      <w:proofErr w:type="gramStart"/>
+      <w:r>
+        <w:rPr>
+          <w:lang w:eastAsia="de-DE"/>
+        </w:rPr>
+        <w:t>Web</w:t>
       </w:r>
       <w:r>
         <w:rPr>
@@ -4634,7 +4787,14 @@
         <w:rPr>
           <w:lang w:eastAsia="de-DE"/>
         </w:rPr>
-        <w:t>ockets um Eingaben der Spieler entgegenzunehmen und an die Teilnehmer einer Runde zu replizieren.</w:t>
+        <w:t>ockets</w:t>
+      </w:r>
+      <w:proofErr w:type="gramEnd"/>
+      <w:r>
+        <w:rPr>
+          <w:lang w:eastAsia="de-DE"/>
+        </w:rPr>
+        <w:t xml:space="preserve"> um Eingaben der Spieler entgegenzunehmen und an die Teilnehmer einer Runde zu replizieren.</w:t>
       </w:r>
     </w:p>
     <w:p>
@@ -4645,12 +4805,19 @@
         </w:rPr>
       </w:pPr>
       <w:bookmarkStart w:id="6" w:name="_Toc57045180"/>
-      <w:r>
-        <w:rPr>
-          <w:lang w:eastAsia="de-DE"/>
-        </w:rPr>
-        <w:lastRenderedPageBreak/>
-        <w:t>SnakeFX - Front End</w:t>
+      <w:proofErr w:type="spellStart"/>
+      <w:r>
+        <w:rPr>
+          <w:lang w:eastAsia="de-DE"/>
+        </w:rPr>
+        <w:t>SnakeFX</w:t>
+      </w:r>
+      <w:proofErr w:type="spellEnd"/>
+      <w:r>
+        <w:rPr>
+          <w:lang w:eastAsia="de-DE"/>
+        </w:rPr>
+        <w:t xml:space="preserve"> - Front End</w:t>
       </w:r>
       <w:bookmarkEnd w:id="6"/>
     </w:p>
@@ -4723,7 +4890,21 @@
         <w:rPr>
           <w:lang w:eastAsia="de-DE"/>
         </w:rPr>
-        <w:t xml:space="preserve">Das Front-End sendet einen POST-Request an die HTTP-Schnittstelle des Backends. Diese URL lautet </w:t>
+        <w:t xml:space="preserve">Das Front-End sendet einen POST-Request an die HTTP-Schnittstelle des </w:t>
+      </w:r>
+      <w:proofErr w:type="spellStart"/>
+      <w:r>
+        <w:rPr>
+          <w:lang w:eastAsia="de-DE"/>
+        </w:rPr>
+        <w:t>Backends</w:t>
+      </w:r>
+      <w:proofErr w:type="spellEnd"/>
+      <w:r>
+        <w:rPr>
+          <w:lang w:eastAsia="de-DE"/>
+        </w:rPr>
+        <w:t xml:space="preserve">. Diese URL lautet </w:t>
       </w:r>
       <w:hyperlink r:id="rId9" w:history="1">
         <w:r>
@@ -4738,7 +4919,35 @@
         <w:rPr>
           <w:lang w:eastAsia="de-DE"/>
         </w:rPr>
-        <w:t>. Als Header-Daten des Post-Requests werden der Benutzername sowie dessen Passwort (Hash) versendet. Diese Daten werden auf der Seite des Backends empfangen. Die empfangenen Daten werden mittels Unmarshalling</w:t>
+        <w:t>. Als Header-Daten des Post-</w:t>
+      </w:r>
+      <w:proofErr w:type="spellStart"/>
+      <w:r>
+        <w:rPr>
+          <w:lang w:eastAsia="de-DE"/>
+        </w:rPr>
+        <w:t>Requests</w:t>
+      </w:r>
+      <w:proofErr w:type="spellEnd"/>
+      <w:r>
+        <w:rPr>
+          <w:lang w:eastAsia="de-DE"/>
+        </w:rPr>
+        <w:t xml:space="preserve"> werden der Benutzername sowie dessen Passwort (Hash) versendet. Diese Daten werden auf der Seite des </w:t>
+      </w:r>
+      <w:proofErr w:type="spellStart"/>
+      <w:r>
+        <w:rPr>
+          <w:lang w:eastAsia="de-DE"/>
+        </w:rPr>
+        <w:t>Backends</w:t>
+      </w:r>
+      <w:proofErr w:type="spellEnd"/>
+      <w:r>
+        <w:rPr>
+          <w:lang w:eastAsia="de-DE"/>
+        </w:rPr>
+        <w:t xml:space="preserve"> empfangen. Die empfangenen Daten werden mittels Unmarshalling</w:t>
       </w:r>
       <w:r>
         <w:rPr>
@@ -4925,7 +5134,21 @@
         <w:rPr>
           <w:lang w:eastAsia="de-DE"/>
         </w:rPr>
-        <w:t>Der New-Game-Screen erlaubt es einem Anwender ein neues Spiel zu definieren und diese Definition in der Lobby des Backend zu posten. Interessierte Spieler können sich in einem angemeldeten Spiel eintragen. Der Anwender welcher das Spiel definiert hat gilt als Admin und kann dadurch bestimmen wann das Spiel gestartet wird.</w:t>
+        <w:t xml:space="preserve">Der New-Game-Screen erlaubt es einem Anwender ein neues Spiel zu definieren und diese Definition in der Lobby des Backend zu posten. Interessierte Spieler können sich in einem angemeldeten Spiel eintragen. Der </w:t>
+      </w:r>
+      <w:proofErr w:type="gramStart"/>
+      <w:r>
+        <w:rPr>
+          <w:lang w:eastAsia="de-DE"/>
+        </w:rPr>
+        <w:t>Anwender</w:t>
+      </w:r>
+      <w:proofErr w:type="gramEnd"/>
+      <w:r>
+        <w:rPr>
+          <w:lang w:eastAsia="de-DE"/>
+        </w:rPr>
+        <w:t xml:space="preserve"> welcher das Spiel definiert hat gilt als Admin und kann dadurch bestimmen wann das Spiel gestartet wird.</w:t>
       </w:r>
     </w:p>
     <w:p>
@@ -4957,6 +5180,7 @@
         </w:rPr>
         <w:t xml:space="preserve">Für das Spiel wird ein Spielgrund mithilfe einer Config.java Klasse generiert, wobei über </w:t>
       </w:r>
+      <w:proofErr w:type="spellStart"/>
       <w:r>
         <w:rPr>
           <w:i/>
@@ -4964,12 +5188,14 @@
         </w:rPr>
         <w:t>rows</w:t>
       </w:r>
+      <w:proofErr w:type="spellEnd"/>
       <w:r>
         <w:rPr>
           <w:lang w:eastAsia="de-DE"/>
         </w:rPr>
         <w:t xml:space="preserve"> und </w:t>
       </w:r>
+      <w:proofErr w:type="spellStart"/>
       <w:r>
         <w:rPr>
           <w:i/>
@@ -4977,12 +5203,72 @@
         </w:rPr>
         <w:t>columns</w:t>
       </w:r>
-      <w:r>
-        <w:rPr>
-          <w:lang w:eastAsia="de-DE"/>
-        </w:rPr>
-        <w:t xml:space="preserve"> ein x,y-Koordinaten System aufgespannt wird; mit diesem sowie einem timer (timeline), lassen sich alle benötigten Operationen realisieren. (Die Map wird dabei auf einer </w:t>
-      </w:r>
+      <w:proofErr w:type="spellEnd"/>
+      <w:r>
+        <w:rPr>
+          <w:lang w:eastAsia="de-DE"/>
+        </w:rPr>
+        <w:t xml:space="preserve"> ein </w:t>
+      </w:r>
+      <w:proofErr w:type="spellStart"/>
+      <w:proofErr w:type="gramStart"/>
+      <w:r>
+        <w:rPr>
+          <w:lang w:eastAsia="de-DE"/>
+        </w:rPr>
+        <w:t>x,y</w:t>
+      </w:r>
+      <w:proofErr w:type="spellEnd"/>
+      <w:proofErr w:type="gramEnd"/>
+      <w:r>
+        <w:rPr>
+          <w:lang w:eastAsia="de-DE"/>
+        </w:rPr>
+        <w:t xml:space="preserve">-Koordinaten System aufgespannt wird; mit diesem sowie einem </w:t>
+      </w:r>
+      <w:proofErr w:type="spellStart"/>
+      <w:r>
+        <w:rPr>
+          <w:lang w:eastAsia="de-DE"/>
+        </w:rPr>
+        <w:t>timer</w:t>
+      </w:r>
+      <w:proofErr w:type="spellEnd"/>
+      <w:r>
+        <w:rPr>
+          <w:lang w:eastAsia="de-DE"/>
+        </w:rPr>
+        <w:t xml:space="preserve"> (</w:t>
+      </w:r>
+      <w:proofErr w:type="spellStart"/>
+      <w:r>
+        <w:rPr>
+          <w:lang w:eastAsia="de-DE"/>
+        </w:rPr>
+        <w:t>timeline</w:t>
+      </w:r>
+      <w:proofErr w:type="spellEnd"/>
+      <w:r>
+        <w:rPr>
+          <w:lang w:eastAsia="de-DE"/>
+        </w:rPr>
+        <w:t xml:space="preserve">), lassen sich alle benötigten Operationen realisieren. (Die </w:t>
+      </w:r>
+      <w:proofErr w:type="spellStart"/>
+      <w:r>
+        <w:rPr>
+          <w:lang w:eastAsia="de-DE"/>
+        </w:rPr>
+        <w:t>Map</w:t>
+      </w:r>
+      <w:proofErr w:type="spellEnd"/>
+      <w:r>
+        <w:rPr>
+          <w:lang w:eastAsia="de-DE"/>
+        </w:rPr>
+        <w:t xml:space="preserve"> wird dabei auf einer </w:t>
+      </w:r>
+      <w:proofErr w:type="spellStart"/>
       <w:r>
         <w:rPr>
           <w:i/>
@@ -4990,6 +5276,7 @@
         </w:rPr>
         <w:t>stage</w:t>
       </w:r>
+      <w:proofErr w:type="spellEnd"/>
       <w:r>
         <w:rPr>
           <w:lang w:eastAsia="de-DE"/>
@@ -5020,7 +5307,6 @@
         <w:rPr>
           <w:lang w:eastAsia="de-DE"/>
         </w:rPr>
-        <w:lastRenderedPageBreak/>
         <w:t>Schlangenexistenz und -bewegung</w:t>
       </w:r>
     </w:p>
@@ -5133,7 +5419,77 @@
         <w:rPr>
           <w:lang w:eastAsia="de-DE"/>
         </w:rPr>
-        <w:t>Die Bewegung der Schlange funktioniert, indem jedes Listenelement der Schlangenliste sich das Vorelement der Liste als neue Position holt, das letzte Listenelement entfernt wird und der Kopf der Schlange (snake.head, definiert als snake.body(0)) auf das Feld, errechnet aus snake.head, snake.currentDirection und der Eingabe (Eingabe realisiert über KeyFrames), gesetzt wird.</w:t>
+        <w:t>Die Bewegung der Schlange funktioniert, indem jedes Listenelement der Schlangenliste sich das Vorelement der Liste als neue Position holt, das letzte Listenelement entfernt wird und der Kopf der Schlange (</w:t>
+      </w:r>
+      <w:proofErr w:type="spellStart"/>
+      <w:r>
+        <w:rPr>
+          <w:lang w:eastAsia="de-DE"/>
+        </w:rPr>
+        <w:t>snake.head</w:t>
+      </w:r>
+      <w:proofErr w:type="spellEnd"/>
+      <w:r>
+        <w:rPr>
+          <w:lang w:eastAsia="de-DE"/>
+        </w:rPr>
+        <w:t xml:space="preserve">, definiert als </w:t>
+      </w:r>
+      <w:proofErr w:type="spellStart"/>
+      <w:r>
+        <w:rPr>
+          <w:lang w:eastAsia="de-DE"/>
+        </w:rPr>
+        <w:t>snake.body</w:t>
+      </w:r>
+      <w:proofErr w:type="spellEnd"/>
+      <w:r>
+        <w:rPr>
+          <w:lang w:eastAsia="de-DE"/>
+        </w:rPr>
+        <w:t xml:space="preserve">(0)) auf das Feld, errechnet aus </w:t>
+      </w:r>
+      <w:proofErr w:type="spellStart"/>
+      <w:r>
+        <w:rPr>
+          <w:lang w:eastAsia="de-DE"/>
+        </w:rPr>
+        <w:t>snake.head</w:t>
+      </w:r>
+      <w:proofErr w:type="spellEnd"/>
+      <w:r>
+        <w:rPr>
+          <w:lang w:eastAsia="de-DE"/>
+        </w:rPr>
+        <w:t xml:space="preserve">, </w:t>
+      </w:r>
+      <w:proofErr w:type="spellStart"/>
+      <w:r>
+        <w:rPr>
+          <w:lang w:eastAsia="de-DE"/>
+        </w:rPr>
+        <w:t>snake.currentDirection</w:t>
+      </w:r>
+      <w:proofErr w:type="spellEnd"/>
+      <w:r>
+        <w:rPr>
+          <w:lang w:eastAsia="de-DE"/>
+        </w:rPr>
+        <w:t xml:space="preserve"> und der Eingabe (Eingabe realisiert über </w:t>
+      </w:r>
+      <w:proofErr w:type="spellStart"/>
+      <w:r>
+        <w:rPr>
+          <w:lang w:eastAsia="de-DE"/>
+        </w:rPr>
+        <w:t>KeyFrames</w:t>
+      </w:r>
+      <w:proofErr w:type="spellEnd"/>
+      <w:r>
+        <w:rPr>
+          <w:lang w:eastAsia="de-DE"/>
+        </w:rPr>
+        <w:t>), gesetzt wird.</w:t>
       </w:r>
     </w:p>
     <w:p>
@@ -5206,7 +5562,21 @@
         <w:rPr>
           <w:lang w:eastAsia="de-DE"/>
         </w:rPr>
-        <w:t>Power-Ups/Food Generierung und Essen</w:t>
+        <w:t>Power-</w:t>
+      </w:r>
+      <w:proofErr w:type="spellStart"/>
+      <w:r>
+        <w:rPr>
+          <w:lang w:eastAsia="de-DE"/>
+        </w:rPr>
+        <w:t>Ups</w:t>
+      </w:r>
+      <w:proofErr w:type="spellEnd"/>
+      <w:r>
+        <w:rPr>
+          <w:lang w:eastAsia="de-DE"/>
+        </w:rPr>
+        <w:t>/Food Generierung und Essen</w:t>
       </w:r>
     </w:p>
     <w:p>
@@ -5220,7 +5590,43 @@
         <w:rPr>
           <w:lang w:eastAsia="de-DE"/>
         </w:rPr>
-        <w:t>Power-Ups/Food wird über eine Liste aus einer Koordinate und einem Bild realisiert. Dabei wird auf einer zufälligen Stelle des Koordinatensystems ein Essensteil generiert. Ist ein Schlangenkopf auf derselben Koordinatenposition hat dies die Auswirkung (hier), dass der Schlange ein weiteres Listenelement angehängt wird und generateFood() aufgerufen wird.</w:t>
+        <w:t>Power-</w:t>
+      </w:r>
+      <w:proofErr w:type="spellStart"/>
+      <w:r>
+        <w:rPr>
+          <w:lang w:eastAsia="de-DE"/>
+        </w:rPr>
+        <w:t>Ups</w:t>
+      </w:r>
+      <w:proofErr w:type="spellEnd"/>
+      <w:r>
+        <w:rPr>
+          <w:lang w:eastAsia="de-DE"/>
+        </w:rPr>
+        <w:t xml:space="preserve">/Food wird über eine Liste aus einer Koordinate und einem Bild realisiert. Dabei wird auf einer zufälligen Stelle des Koordinatensystems ein Essensteil generiert. Ist ein Schlangenkopf auf derselben Koordinatenposition hat dies die Auswirkung (hier), dass der Schlange ein weiteres Listenelement angehängt wird und </w:t>
+      </w:r>
+      <w:proofErr w:type="spellStart"/>
+      <w:proofErr w:type="gramStart"/>
+      <w:r>
+        <w:rPr>
+          <w:lang w:eastAsia="de-DE"/>
+        </w:rPr>
+        <w:t>generateFood</w:t>
+      </w:r>
+      <w:proofErr w:type="spellEnd"/>
+      <w:r>
+        <w:rPr>
+          <w:lang w:eastAsia="de-DE"/>
+        </w:rPr>
+        <w:t>(</w:t>
+      </w:r>
+      <w:proofErr w:type="gramEnd"/>
+      <w:r>
+        <w:rPr>
+          <w:lang w:eastAsia="de-DE"/>
+        </w:rPr>
+        <w:t>) aufgerufen wird.</w:t>
       </w:r>
     </w:p>
     <w:p>
@@ -5282,7 +5688,21 @@
         <w:rPr>
           <w:lang w:eastAsia="de-DE"/>
         </w:rPr>
-        <w:t>Die Realisierung des Essens als Liste ist, um mehrere Essenselemente gleichzeitig generieren zu lassen. (Regeln hierfür/sowie Power-Ups ausstehend)</w:t>
+        <w:t>Die Realisierung des Essens als Liste ist, um mehrere Essenselemente gleichzeitig generieren zu lassen. (Regeln hierfür/sowie Power-</w:t>
+      </w:r>
+      <w:proofErr w:type="spellStart"/>
+      <w:r>
+        <w:rPr>
+          <w:lang w:eastAsia="de-DE"/>
+        </w:rPr>
+        <w:t>Ups</w:t>
+      </w:r>
+      <w:proofErr w:type="spellEnd"/>
+      <w:r>
+        <w:rPr>
+          <w:lang w:eastAsia="de-DE"/>
+        </w:rPr>
+        <w:t xml:space="preserve"> ausstehend)</w:t>
       </w:r>
     </w:p>
     <w:p>
@@ -5314,7 +5734,6 @@
         <w:rPr>
           <w:lang w:eastAsia="de-DE"/>
         </w:rPr>
-        <w:lastRenderedPageBreak/>
         <w:t>Eine jede Aktion lässt sich dann gleich der Essensaufnahme über einen einfachen Check, ob ein Schlangenkopf sich auf bestimmten Koordinaten befindet implementieren. Je nach Element, können verschiedene Regeln in Kraft treten.</w:t>
       </w:r>
     </w:p>
@@ -5409,25 +5828,646 @@
     </w:p>
     <w:p>
       <w:pPr>
+        <w:rPr>
+          <w:lang w:eastAsia="de-DE"/>
+        </w:rPr>
+      </w:pPr>
+    </w:p>
+    <w:p>
+      <w:pPr>
+        <w:rPr>
+          <w:lang w:eastAsia="de-DE"/>
+        </w:rPr>
+      </w:pPr>
+    </w:p>
+    <w:p>
+      <w:pPr>
+        <w:pStyle w:val="Listenabsatz"/>
+        <w:numPr>
+          <w:ilvl w:val="0"/>
+          <w:numId w:val="40"/>
+        </w:numPr>
+        <w:rPr>
+          <w:lang w:eastAsia="de-DE"/>
+        </w:rPr>
+      </w:pPr>
+      <w:r>
+        <w:rPr>
+          <w:lang w:eastAsia="de-DE"/>
+        </w:rPr>
+        <w:t>Sonderaktion: Schlange beißt anderer Schlange etwas ab [</w:t>
+      </w:r>
+      <w:proofErr w:type="gramStart"/>
+      <w:r>
+        <w:rPr>
+          <w:lang w:eastAsia="de-DE"/>
+        </w:rPr>
+        <w:t>Ausstehend</w:t>
+      </w:r>
+      <w:proofErr w:type="gramEnd"/>
+      <w:r>
+        <w:rPr>
+          <w:lang w:eastAsia="de-DE"/>
+        </w:rPr>
+        <w:t>]</w:t>
+      </w:r>
+    </w:p>
+    <w:p>
+      <w:pPr>
+        <w:rPr>
+          <w:lang w:eastAsia="de-DE"/>
+        </w:rPr>
+      </w:pPr>
+      <w:r>
+        <w:rPr>
+          <w:lang w:eastAsia="de-DE"/>
+        </w:rPr>
+        <w:t xml:space="preserve">Es ist angedacht, die Situation, mit einer Schlange den Körper einer anderen abbeißen zu können als eine temporäre Fähigkeit eines </w:t>
+      </w:r>
+      <w:proofErr w:type="spellStart"/>
+      <w:r>
+        <w:rPr>
+          <w:lang w:eastAsia="de-DE"/>
+        </w:rPr>
+        <w:t>PowerUps</w:t>
+      </w:r>
+      <w:proofErr w:type="spellEnd"/>
+      <w:r>
+        <w:rPr>
+          <w:lang w:eastAsia="de-DE"/>
+        </w:rPr>
+        <w:t xml:space="preserve"> einführen. (Um zufällig zwischen </w:t>
+      </w:r>
+      <w:proofErr w:type="spellStart"/>
+      <w:r>
+        <w:rPr>
+          <w:lang w:eastAsia="de-DE"/>
+        </w:rPr>
+        <w:t>verschiendenen</w:t>
+      </w:r>
+      <w:proofErr w:type="spellEnd"/>
+      <w:r>
+        <w:rPr>
+          <w:lang w:eastAsia="de-DE"/>
+        </w:rPr>
+        <w:t xml:space="preserve"> </w:t>
+      </w:r>
+      <w:proofErr w:type="spellStart"/>
+      <w:r>
+        <w:rPr>
+          <w:lang w:eastAsia="de-DE"/>
+        </w:rPr>
+        <w:t>Powerups</w:t>
+      </w:r>
+      <w:proofErr w:type="spellEnd"/>
+      <w:r>
+        <w:rPr>
+          <w:lang w:eastAsia="de-DE"/>
+        </w:rPr>
+        <w:t xml:space="preserve"> auszuwählen, kann man eine </w:t>
+      </w:r>
+      <w:proofErr w:type="spellStart"/>
+      <w:r>
+        <w:rPr>
+          <w:lang w:eastAsia="de-DE"/>
+        </w:rPr>
+        <w:t>zufallsvariable</w:t>
+      </w:r>
+      <w:proofErr w:type="spellEnd"/>
+      <w:r>
+        <w:rPr>
+          <w:lang w:eastAsia="de-DE"/>
+        </w:rPr>
+        <w:t xml:space="preserve"> über der listenlänge der verschiedenen </w:t>
+      </w:r>
+      <w:proofErr w:type="spellStart"/>
+      <w:r>
+        <w:rPr>
+          <w:lang w:eastAsia="de-DE"/>
+        </w:rPr>
+        <w:t>PowerUp</w:t>
+      </w:r>
+      <w:proofErr w:type="spellEnd"/>
+      <w:r>
+        <w:rPr>
+          <w:lang w:eastAsia="de-DE"/>
+        </w:rPr>
+        <w:t xml:space="preserve"> typen anbringen</w:t>
+      </w:r>
+      <w:proofErr w:type="gramStart"/>
+      <w:r>
+        <w:rPr>
+          <w:lang w:eastAsia="de-DE"/>
+        </w:rPr>
+        <w:t>. )</w:t>
+      </w:r>
+      <w:proofErr w:type="gramEnd"/>
+      <w:r>
+        <w:rPr>
+          <w:lang w:eastAsia="de-DE"/>
+        </w:rPr>
+        <w:t xml:space="preserve"> </w:t>
+      </w:r>
+      <w:r>
+        <w:rPr>
+          <w:lang w:eastAsia="de-DE"/>
+        </w:rPr>
+        <w:t>Pseudo Code für die Struktur</w:t>
+      </w:r>
+      <w:r>
+        <w:rPr>
+          <w:lang w:eastAsia="de-DE"/>
+        </w:rPr>
+        <w:t>:</w:t>
+      </w:r>
+    </w:p>
+    <w:p>
+      <w:pPr>
+        <w:rPr>
+          <w:lang w:eastAsia="de-DE"/>
+        </w:rPr>
+      </w:pPr>
+      <w:proofErr w:type="spellStart"/>
+      <w:r>
+        <w:rPr>
+          <w:lang w:eastAsia="de-DE"/>
+        </w:rPr>
+        <w:t>Snake.head</w:t>
+      </w:r>
+      <w:proofErr w:type="spellEnd"/>
+      <w:r>
+        <w:rPr>
+          <w:lang w:eastAsia="de-DE"/>
+        </w:rPr>
+        <w:t xml:space="preserve"> = </w:t>
+      </w:r>
+      <w:proofErr w:type="spellStart"/>
+      <w:r>
+        <w:rPr>
+          <w:lang w:eastAsia="de-DE"/>
+        </w:rPr>
+        <w:t>Snake.body</w:t>
+      </w:r>
+      <w:proofErr w:type="spellEnd"/>
+      <w:r>
+        <w:rPr>
+          <w:lang w:eastAsia="de-DE"/>
+        </w:rPr>
+        <w:t>(0);</w:t>
+      </w:r>
+    </w:p>
+    <w:p>
+      <w:pPr>
+        <w:spacing w:after="0" w:line="240" w:lineRule="auto"/>
+        <w:rPr>
+          <w:lang w:val="en-US" w:eastAsia="de-DE"/>
+        </w:rPr>
+      </w:pPr>
+      <w:r>
+        <w:rPr>
+          <w:lang w:val="en-US" w:eastAsia="de-DE"/>
+        </w:rPr>
+        <w:t>I</w:t>
+      </w:r>
+      <w:r>
+        <w:rPr>
+          <w:lang w:val="en-US" w:eastAsia="de-DE"/>
+        </w:rPr>
+        <w:t xml:space="preserve">f </w:t>
+      </w:r>
+      <w:r>
+        <w:rPr>
+          <w:lang w:val="en-US" w:eastAsia="de-DE"/>
+        </w:rPr>
+        <w:t>(</w:t>
+      </w:r>
+      <w:proofErr w:type="spellStart"/>
+      <w:r>
+        <w:rPr>
+          <w:lang w:val="en-US" w:eastAsia="de-DE"/>
+        </w:rPr>
+        <w:t>Snake</w:t>
+      </w:r>
+      <w:r>
+        <w:rPr>
+          <w:lang w:val="en-US" w:eastAsia="de-DE"/>
+        </w:rPr>
+        <w:t>_player</w:t>
+      </w:r>
+      <w:r>
+        <w:rPr>
+          <w:lang w:val="en-US" w:eastAsia="de-DE"/>
+        </w:rPr>
+        <w:t>A</w:t>
+      </w:r>
+      <w:r>
+        <w:rPr>
+          <w:lang w:val="en-US" w:eastAsia="de-DE"/>
+        </w:rPr>
+        <w:t>.head.x_c</w:t>
+      </w:r>
+      <w:r>
+        <w:rPr>
+          <w:lang w:val="en-US" w:eastAsia="de-DE"/>
+        </w:rPr>
+        <w:t>oord</w:t>
+      </w:r>
+      <w:proofErr w:type="spellEnd"/>
+      <w:r>
+        <w:rPr>
+          <w:lang w:val="en-US" w:eastAsia="de-DE"/>
+        </w:rPr>
+        <w:t xml:space="preserve"> == </w:t>
+      </w:r>
+      <w:proofErr w:type="spellStart"/>
+      <w:r>
+        <w:rPr>
+          <w:lang w:val="en-US" w:eastAsia="de-DE"/>
+        </w:rPr>
+        <w:t>Snake_player</w:t>
+      </w:r>
+      <w:r>
+        <w:rPr>
+          <w:lang w:val="en-US" w:eastAsia="de-DE"/>
+        </w:rPr>
+        <w:t>B</w:t>
+      </w:r>
+      <w:r>
+        <w:rPr>
+          <w:lang w:val="en-US" w:eastAsia="de-DE"/>
+        </w:rPr>
+        <w:t>.body.x_coord</w:t>
+      </w:r>
+      <w:proofErr w:type="spellEnd"/>
+      <w:r>
+        <w:rPr>
+          <w:lang w:val="en-US" w:eastAsia="de-DE"/>
+        </w:rPr>
+        <w:t xml:space="preserve"> &amp;&amp; </w:t>
+      </w:r>
+    </w:p>
+    <w:p>
+      <w:pPr>
+        <w:spacing w:after="0" w:line="240" w:lineRule="auto"/>
+        <w:rPr>
+          <w:lang w:val="en-US" w:eastAsia="de-DE"/>
+        </w:rPr>
+      </w:pPr>
+      <w:r>
+        <w:rPr>
+          <w:lang w:val="en-US" w:eastAsia="de-DE"/>
+        </w:rPr>
+        <w:t xml:space="preserve">     </w:t>
+      </w:r>
+      <w:proofErr w:type="spellStart"/>
+      <w:r>
+        <w:rPr>
+          <w:lang w:val="en-US" w:eastAsia="de-DE"/>
+        </w:rPr>
+        <w:t>Snake</w:t>
+      </w:r>
+      <w:r>
+        <w:rPr>
+          <w:lang w:val="en-US" w:eastAsia="de-DE"/>
+        </w:rPr>
+        <w:t>_</w:t>
+      </w:r>
+      <w:proofErr w:type="gramStart"/>
+      <w:r>
+        <w:rPr>
+          <w:lang w:val="en-US" w:eastAsia="de-DE"/>
+        </w:rPr>
+        <w:t>player</w:t>
+      </w:r>
+      <w:r>
+        <w:rPr>
+          <w:lang w:val="en-US" w:eastAsia="de-DE"/>
+        </w:rPr>
+        <w:t>A</w:t>
+      </w:r>
+      <w:r>
+        <w:rPr>
+          <w:lang w:val="en-US" w:eastAsia="de-DE"/>
+        </w:rPr>
+        <w:t>.head.</w:t>
+      </w:r>
+      <w:r>
+        <w:rPr>
+          <w:lang w:val="en-US" w:eastAsia="de-DE"/>
+        </w:rPr>
+        <w:t>y</w:t>
+      </w:r>
+      <w:proofErr w:type="gramEnd"/>
+      <w:r>
+        <w:rPr>
+          <w:lang w:val="en-US" w:eastAsia="de-DE"/>
+        </w:rPr>
+        <w:t>_c</w:t>
+      </w:r>
+      <w:r>
+        <w:rPr>
+          <w:lang w:val="en-US" w:eastAsia="de-DE"/>
+        </w:rPr>
+        <w:t>oord</w:t>
+      </w:r>
+      <w:proofErr w:type="spellEnd"/>
+      <w:r>
+        <w:rPr>
+          <w:lang w:val="en-US" w:eastAsia="de-DE"/>
+        </w:rPr>
+        <w:t xml:space="preserve"> == </w:t>
+      </w:r>
+      <w:proofErr w:type="spellStart"/>
+      <w:r>
+        <w:rPr>
+          <w:lang w:val="en-US" w:eastAsia="de-DE"/>
+        </w:rPr>
+        <w:t>Snake_player</w:t>
+      </w:r>
+      <w:r>
+        <w:rPr>
+          <w:lang w:val="en-US" w:eastAsia="de-DE"/>
+        </w:rPr>
+        <w:t>B</w:t>
+      </w:r>
+      <w:r>
+        <w:rPr>
+          <w:lang w:val="en-US" w:eastAsia="de-DE"/>
+        </w:rPr>
+        <w:t>.body.</w:t>
+      </w:r>
+      <w:r>
+        <w:rPr>
+          <w:lang w:val="en-US" w:eastAsia="de-DE"/>
+        </w:rPr>
+        <w:t>y</w:t>
+      </w:r>
+      <w:r>
+        <w:rPr>
+          <w:lang w:val="en-US" w:eastAsia="de-DE"/>
+        </w:rPr>
+        <w:t>_coord</w:t>
+      </w:r>
+      <w:proofErr w:type="spellEnd"/>
+      <w:r>
+        <w:rPr>
+          <w:lang w:val="en-US" w:eastAsia="de-DE"/>
+        </w:rPr>
+        <w:t>)</w:t>
+      </w:r>
+      <w:r>
+        <w:rPr>
+          <w:lang w:val="en-US" w:eastAsia="de-DE"/>
+        </w:rPr>
+        <w:tab/>
+        <w:t>{</w:t>
+      </w:r>
+    </w:p>
+    <w:p>
+      <w:pPr>
+        <w:spacing w:after="0" w:line="240" w:lineRule="auto"/>
+        <w:rPr>
+          <w:lang w:val="en-US" w:eastAsia="de-DE"/>
+        </w:rPr>
+      </w:pPr>
+      <w:r>
+        <w:rPr>
+          <w:lang w:val="en-US" w:eastAsia="de-DE"/>
+        </w:rPr>
+        <w:tab/>
+        <w:t xml:space="preserve">Check list position of coordinate </w:t>
+      </w:r>
+      <w:proofErr w:type="spellStart"/>
+      <w:r>
+        <w:rPr>
+          <w:lang w:val="en-US" w:eastAsia="de-DE"/>
+        </w:rPr>
+        <w:t>im</w:t>
+      </w:r>
+      <w:proofErr w:type="spellEnd"/>
+      <w:r>
+        <w:rPr>
+          <w:lang w:val="en-US" w:eastAsia="de-DE"/>
+        </w:rPr>
+        <w:t xml:space="preserve"> </w:t>
+      </w:r>
+      <w:proofErr w:type="spellStart"/>
+      <w:r>
+        <w:rPr>
+          <w:lang w:val="en-US" w:eastAsia="de-DE"/>
+        </w:rPr>
+        <w:t>Snake_playerB.</w:t>
+      </w:r>
+      <w:proofErr w:type="gramStart"/>
+      <w:r>
+        <w:rPr>
+          <w:lang w:val="en-US" w:eastAsia="de-DE"/>
+        </w:rPr>
+        <w:t>body</w:t>
+      </w:r>
+      <w:proofErr w:type="spellEnd"/>
+      <w:r>
+        <w:rPr>
+          <w:lang w:val="en-US" w:eastAsia="de-DE"/>
+        </w:rPr>
+        <w:t>;</w:t>
+      </w:r>
+      <w:proofErr w:type="gramEnd"/>
+    </w:p>
+    <w:p>
+      <w:pPr>
+        <w:spacing w:after="0" w:line="240" w:lineRule="auto"/>
+        <w:rPr>
+          <w:lang w:val="en-US" w:eastAsia="de-DE"/>
+        </w:rPr>
+      </w:pPr>
+      <w:r>
+        <w:rPr>
+          <w:lang w:val="en-US" w:eastAsia="de-DE"/>
+        </w:rPr>
+        <w:tab/>
+        <w:t xml:space="preserve">Adding = </w:t>
+      </w:r>
+      <w:proofErr w:type="gramStart"/>
+      <w:r>
+        <w:rPr>
+          <w:lang w:val="en-US" w:eastAsia="de-DE"/>
+        </w:rPr>
+        <w:t>Length(</w:t>
+      </w:r>
+      <w:proofErr w:type="spellStart"/>
+      <w:proofErr w:type="gramEnd"/>
+      <w:r>
+        <w:rPr>
+          <w:lang w:val="en-US" w:eastAsia="de-DE"/>
+        </w:rPr>
+        <w:t>Snake_playerB.body</w:t>
+      </w:r>
+      <w:proofErr w:type="spellEnd"/>
+      <w:r>
+        <w:rPr>
+          <w:lang w:val="en-US" w:eastAsia="de-DE"/>
+        </w:rPr>
+        <w:t xml:space="preserve">) - </w:t>
+      </w:r>
+      <w:r>
+        <w:rPr>
+          <w:lang w:val="en-US" w:eastAsia="de-DE"/>
+        </w:rPr>
+        <w:t>position of coordinate i</w:t>
+      </w:r>
+      <w:r>
+        <w:rPr>
+          <w:lang w:val="en-US" w:eastAsia="de-DE"/>
+        </w:rPr>
+        <w:t>n</w:t>
+      </w:r>
+      <w:r>
+        <w:rPr>
+          <w:lang w:val="en-US" w:eastAsia="de-DE"/>
+        </w:rPr>
+        <w:t xml:space="preserve"> </w:t>
+      </w:r>
+      <w:proofErr w:type="spellStart"/>
+      <w:r>
+        <w:rPr>
+          <w:lang w:val="en-US" w:eastAsia="de-DE"/>
+        </w:rPr>
+        <w:t>Snake_playerB.body</w:t>
+      </w:r>
+      <w:proofErr w:type="spellEnd"/>
+      <w:r>
+        <w:rPr>
+          <w:lang w:val="en-US" w:eastAsia="de-DE"/>
+        </w:rPr>
+        <w:t>;</w:t>
+      </w:r>
+    </w:p>
+    <w:p>
+      <w:pPr>
+        <w:spacing w:after="0" w:line="240" w:lineRule="auto"/>
+        <w:ind w:left="708"/>
+        <w:rPr>
+          <w:lang w:val="en-US" w:eastAsia="de-DE"/>
+        </w:rPr>
+      </w:pPr>
+      <w:r>
+        <w:rPr>
+          <w:lang w:val="en-US" w:eastAsia="de-DE"/>
+        </w:rPr>
+        <w:t xml:space="preserve">Drop list elements of </w:t>
+      </w:r>
+      <w:proofErr w:type="spellStart"/>
+      <w:r>
+        <w:rPr>
+          <w:lang w:val="en-US" w:eastAsia="de-DE"/>
+        </w:rPr>
+        <w:t>Snake_playerB.body</w:t>
+      </w:r>
+      <w:proofErr w:type="spellEnd"/>
+      <w:r>
+        <w:rPr>
+          <w:lang w:val="en-US" w:eastAsia="de-DE"/>
+        </w:rPr>
+        <w:t xml:space="preserve"> after </w:t>
+      </w:r>
+      <w:proofErr w:type="gramStart"/>
+      <w:r>
+        <w:rPr>
+          <w:lang w:val="en-US" w:eastAsia="de-DE"/>
+        </w:rPr>
+        <w:t>coordinate;</w:t>
+      </w:r>
+      <w:proofErr w:type="gramEnd"/>
+    </w:p>
+    <w:p>
+      <w:pPr>
+        <w:spacing w:after="0" w:line="240" w:lineRule="auto"/>
+        <w:ind w:left="708"/>
+        <w:rPr>
+          <w:lang w:val="en-US" w:eastAsia="de-DE"/>
+        </w:rPr>
+      </w:pPr>
+      <w:r>
+        <w:rPr>
+          <w:lang w:val="en-US" w:eastAsia="de-DE"/>
+        </w:rPr>
+        <w:t xml:space="preserve">Add Adding </w:t>
+      </w:r>
+      <w:proofErr w:type="spellStart"/>
+      <w:r>
+        <w:rPr>
+          <w:lang w:val="en-US" w:eastAsia="de-DE"/>
+        </w:rPr>
+        <w:t>Snake_player</w:t>
+      </w:r>
+      <w:r>
+        <w:rPr>
+          <w:lang w:val="en-US" w:eastAsia="de-DE"/>
+        </w:rPr>
+        <w:t>A</w:t>
+      </w:r>
+      <w:r>
+        <w:rPr>
+          <w:lang w:val="en-US" w:eastAsia="de-DE"/>
+        </w:rPr>
+        <w:t>.</w:t>
+      </w:r>
+      <w:proofErr w:type="gramStart"/>
+      <w:r>
+        <w:rPr>
+          <w:lang w:val="en-US" w:eastAsia="de-DE"/>
+        </w:rPr>
+        <w:t>body</w:t>
+      </w:r>
+      <w:proofErr w:type="spellEnd"/>
+      <w:r>
+        <w:rPr>
+          <w:lang w:val="en-US" w:eastAsia="de-DE"/>
+        </w:rPr>
+        <w:t>;</w:t>
+      </w:r>
+      <w:proofErr w:type="gramEnd"/>
+    </w:p>
+    <w:p>
+      <w:pPr>
+        <w:spacing w:after="0" w:line="240" w:lineRule="auto"/>
+        <w:ind w:firstLine="708"/>
+        <w:rPr>
+          <w:lang w:val="en-US" w:eastAsia="de-DE"/>
+        </w:rPr>
+      </w:pPr>
+      <w:r>
+        <w:rPr>
+          <w:lang w:val="en-US" w:eastAsia="de-DE"/>
+        </w:rPr>
+        <w:t>}</w:t>
+      </w:r>
+    </w:p>
+    <w:p>
+      <w:pPr>
         <w:pStyle w:val="berschrift1"/>
         <w:rPr>
-          <w:lang w:eastAsia="de-DE"/>
+          <w:lang w:val="en-US" w:eastAsia="de-DE"/>
         </w:rPr>
       </w:pPr>
       <w:bookmarkStart w:id="15" w:name="_Toc57045189"/>
-      <w:r>
-        <w:rPr>
-          <w:lang w:eastAsia="de-DE"/>
+      <w:proofErr w:type="spellStart"/>
+      <w:r>
+        <w:rPr>
+          <w:lang w:val="en-US" w:eastAsia="de-DE"/>
         </w:rPr>
         <w:t>S</w:t>
       </w:r>
       <w:r>
         <w:rPr>
           <w:rStyle w:val="berschrift1Zchn"/>
+          <w:lang w:val="en-US"/>
         </w:rPr>
         <w:t>nakeServer</w:t>
       </w:r>
       <w:bookmarkEnd w:id="15"/>
+      <w:proofErr w:type="spellEnd"/>
     </w:p>
     <w:p>
       <w:pPr>
@@ -5452,7 +6492,35 @@
         <w:rPr>
           <w:lang w:eastAsia="de-DE"/>
         </w:rPr>
-        <w:t xml:space="preserve">. Des Weiteren stellt SnakeServer die verschiedenen Schnittstellen zur Verfügung welche zur Kommunikation mit dem Front-End benötigt werden. </w:t>
+        <w:t xml:space="preserve">. Des Weiteren stellt </w:t>
+      </w:r>
+      <w:proofErr w:type="spellStart"/>
+      <w:r>
+        <w:rPr>
+          <w:lang w:eastAsia="de-DE"/>
+        </w:rPr>
+        <w:t>SnakeServer</w:t>
+      </w:r>
+      <w:proofErr w:type="spellEnd"/>
+      <w:r>
+        <w:rPr>
+          <w:lang w:eastAsia="de-DE"/>
+        </w:rPr>
+        <w:t xml:space="preserve"> die verschiedenen Schnittstellen zur </w:t>
+      </w:r>
+      <w:proofErr w:type="gramStart"/>
+      <w:r>
+        <w:rPr>
+          <w:lang w:eastAsia="de-DE"/>
+        </w:rPr>
+        <w:t>Verfügung</w:t>
+      </w:r>
+      <w:proofErr w:type="gramEnd"/>
+      <w:r>
+        <w:rPr>
+          <w:lang w:eastAsia="de-DE"/>
+        </w:rPr>
+        <w:t xml:space="preserve"> welche zur Kommunikation mit dem Front-End benötigt werden. </w:t>
       </w:r>
     </w:p>
     <w:p>
@@ -5547,7 +6615,21 @@
         <w:rPr>
           <w:lang w:eastAsia="de-DE"/>
         </w:rPr>
-        <w:t>Für die Realisierung mittels der Programmiersprache Java wird das in Spring enthaltene Spring-Data JPA verwendete, welches eine Spezifikation für JPA (Java Persistence Layer) darstellt. Hibernate wird als Implementierung für das ORM-Framework verwendet und direkt von Spring-Data genutzt.</w:t>
+        <w:t xml:space="preserve">Für die Realisierung mittels der Programmiersprache Java wird das in Spring enthaltene Spring-Data JPA verwendete, welches eine Spezifikation für JPA (Java </w:t>
+      </w:r>
+      <w:proofErr w:type="spellStart"/>
+      <w:r>
+        <w:rPr>
+          <w:lang w:eastAsia="de-DE"/>
+        </w:rPr>
+        <w:t>Persistence</w:t>
+      </w:r>
+      <w:proofErr w:type="spellEnd"/>
+      <w:r>
+        <w:rPr>
+          <w:lang w:eastAsia="de-DE"/>
+        </w:rPr>
+        <w:t xml:space="preserve"> Layer) darstellt. Hibernate wird als Implementierung für das ORM-Framework verwendet und direkt von Spring-Data genutzt.</w:t>
       </w:r>
     </w:p>
     <w:p>
@@ -5603,7 +6685,6 @@
         <w:rPr>
           <w:noProof/>
         </w:rPr>
-        <w:lastRenderedPageBreak/>
         <w:drawing>
           <wp:inline distT="0" distB="0" distL="0" distR="0" wp14:anchorId="38226112" wp14:editId="1D0282AD">
             <wp:extent cx="2583815" cy="2000250"/>
@@ -5656,14 +6737,27 @@
       <w:r>
         <w:t xml:space="preserve">Abbildung </w:t>
       </w:r>
-      <w:fldSimple w:instr=" SEQ Abbildung \* ARABIC ">
-        <w:r>
-          <w:rPr>
-            <w:noProof/>
-          </w:rPr>
-          <w:t>2</w:t>
-        </w:r>
-      </w:fldSimple>
+      <w:r>
+        <w:fldChar w:fldCharType="begin"/>
+      </w:r>
+      <w:r>
+        <w:instrText xml:space="preserve"> SEQ Abbildung \* ARABIC </w:instrText>
+      </w:r>
+      <w:r>
+        <w:fldChar w:fldCharType="separate"/>
+      </w:r>
+      <w:r>
+        <w:rPr>
+          <w:noProof/>
+        </w:rPr>
+        <w:t>2</w:t>
+      </w:r>
+      <w:r>
+        <w:rPr>
+          <w:noProof/>
+        </w:rPr>
+        <w:fldChar w:fldCharType="end"/>
+      </w:r>
       <w:r>
         <w:t xml:space="preserve"> – </w:t>
       </w:r>
@@ -5675,7 +6769,15 @@
       </w:r>
       <w:r>
         <w:br/>
-        <w:t>Die URL zur Datenbank lautet: jdbc:H2:mem:testdb</w:t>
+        <w:t>Die URL zur Datenbank lautet: jdbc:H</w:t>
+      </w:r>
+      <w:proofErr w:type="gramStart"/>
+      <w:r>
+        <w:t>2:mem</w:t>
+      </w:r>
+      <w:proofErr w:type="gramEnd"/>
+      <w:r>
+        <w:t>:testdb</w:t>
       </w:r>
       <w:r>
         <w:t>.</w:t>
@@ -5741,14 +6843,27 @@
       <w:r>
         <w:t xml:space="preserve">Abbildung </w:t>
       </w:r>
-      <w:fldSimple w:instr=" SEQ Abbildung \* ARABIC ">
-        <w:r>
-          <w:rPr>
-            <w:noProof/>
-          </w:rPr>
-          <w:t>3</w:t>
-        </w:r>
-      </w:fldSimple>
+      <w:r>
+        <w:fldChar w:fldCharType="begin"/>
+      </w:r>
+      <w:r>
+        <w:instrText xml:space="preserve"> SEQ Abbildung \* ARABIC </w:instrText>
+      </w:r>
+      <w:r>
+        <w:fldChar w:fldCharType="separate"/>
+      </w:r>
+      <w:r>
+        <w:rPr>
+          <w:noProof/>
+        </w:rPr>
+        <w:t>3</w:t>
+      </w:r>
+      <w:r>
+        <w:rPr>
+          <w:noProof/>
+        </w:rPr>
+        <w:fldChar w:fldCharType="end"/>
+      </w:r>
       <w:r>
         <w:t xml:space="preserve"> - User-Interface zur Verwaltung der Tabellen</w:t>
       </w:r>
@@ -5787,7 +6902,21 @@
         <w:rPr>
           <w:lang w:eastAsia="de-DE"/>
         </w:rPr>
-        <w:t xml:space="preserve">Der API-Layer definiert die vom Backend bereitgestellten Schnittstellen welche zur Kommunikation vom Frontend mit dem Backend benötigt werden. </w:t>
+        <w:t xml:space="preserve">Der API-Layer definiert die vom </w:t>
+      </w:r>
+      <w:proofErr w:type="gramStart"/>
+      <w:r>
+        <w:rPr>
+          <w:lang w:eastAsia="de-DE"/>
+        </w:rPr>
+        <w:t>Backend</w:t>
+      </w:r>
+      <w:proofErr w:type="gramEnd"/>
+      <w:r>
+        <w:rPr>
+          <w:lang w:eastAsia="de-DE"/>
+        </w:rPr>
+        <w:t xml:space="preserve"> bereitgestellten Schnittstellen welche zur Kommunikation vom Frontend mit dem Backend benötigt werden. </w:t>
       </w:r>
       <w:r>
         <w:rPr>
@@ -5799,13 +6928,41 @@
         <w:rPr>
           <w:lang w:eastAsia="de-DE"/>
         </w:rPr>
-        <w:t xml:space="preserve"> und stellt eine REST-Schnittstelle dar (Representational State Transfer)</w:t>
-      </w:r>
-      <w:r>
-        <w:rPr>
-          <w:lang w:eastAsia="de-DE"/>
-        </w:rPr>
-        <w:t xml:space="preserve">. Dies bedeutet, dass jeder HTTP-fähige Client die Schnittstelle des Backend konsumieren (z.B. auch Internetbrowser, cURL, etc.) kann. </w:t>
+        <w:t xml:space="preserve"> und stellt eine REST-Schnittstelle dar (</w:t>
+      </w:r>
+      <w:proofErr w:type="spellStart"/>
+      <w:r>
+        <w:rPr>
+          <w:lang w:eastAsia="de-DE"/>
+        </w:rPr>
+        <w:t>Representational</w:t>
+      </w:r>
+      <w:proofErr w:type="spellEnd"/>
+      <w:r>
+        <w:rPr>
+          <w:lang w:eastAsia="de-DE"/>
+        </w:rPr>
+        <w:t xml:space="preserve"> State Transfer)</w:t>
+      </w:r>
+      <w:r>
+        <w:rPr>
+          <w:lang w:eastAsia="de-DE"/>
+        </w:rPr>
+        <w:t xml:space="preserve">. Dies bedeutet, dass jeder HTTP-fähige Client die Schnittstelle des Backend konsumieren (z.B. auch Internetbrowser, </w:t>
+      </w:r>
+      <w:proofErr w:type="spellStart"/>
+      <w:r>
+        <w:rPr>
+          <w:lang w:eastAsia="de-DE"/>
+        </w:rPr>
+        <w:t>cURL</w:t>
+      </w:r>
+      <w:proofErr w:type="spellEnd"/>
+      <w:r>
+        <w:rPr>
+          <w:lang w:eastAsia="de-DE"/>
+        </w:rPr>
+        <w:t xml:space="preserve">, etc.) kann. </w:t>
       </w:r>
     </w:p>
     <w:p>
@@ -5821,6 +6978,7 @@
         </w:rPr>
         <w:t xml:space="preserve">Das Front-End </w:t>
       </w:r>
+      <w:proofErr w:type="spellStart"/>
       <w:r>
         <w:rPr>
           <w:i/>
@@ -5829,12 +6987,14 @@
         </w:rPr>
         <w:t>SnakeFX</w:t>
       </w:r>
+      <w:proofErr w:type="spellEnd"/>
       <w:r>
         <w:rPr>
           <w:lang w:eastAsia="de-DE"/>
         </w:rPr>
         <w:t xml:space="preserve"> verwendet die Java-Bibliothek </w:t>
       </w:r>
+      <w:proofErr w:type="spellStart"/>
       <w:r>
         <w:rPr>
           <w:i/>
@@ -5843,6 +7003,7 @@
         </w:rPr>
         <w:t>Unirest</w:t>
       </w:r>
+      <w:proofErr w:type="spellEnd"/>
       <w:r>
         <w:rPr>
           <w:i/>
@@ -5897,7 +7058,6 @@
         <w:rPr>
           <w:lang w:eastAsia="de-DE"/>
         </w:rPr>
-        <w:lastRenderedPageBreak/>
         <w:t>Die Schnittstelle bietet folgende Endpoints für die Kommunikation mit Clients an:</w:t>
       </w:r>
     </w:p>
@@ -6019,7 +7179,21 @@
               <w:rPr>
                 <w:lang w:eastAsia="de-DE"/>
               </w:rPr>
-              <w:t>Liefert einen JSON-Web-Token zurück welcher für die Kommunikation mit anderen Endpoints genutzt werden kann</w:t>
+              <w:t xml:space="preserve">Liefert einen </w:t>
+            </w:r>
+            <w:proofErr w:type="gramStart"/>
+            <w:r>
+              <w:rPr>
+                <w:lang w:eastAsia="de-DE"/>
+              </w:rPr>
+              <w:t>JSON-Web-Token zurück</w:t>
+            </w:r>
+            <w:proofErr w:type="gramEnd"/>
+            <w:r>
+              <w:rPr>
+                <w:lang w:eastAsia="de-DE"/>
+              </w:rPr>
+              <w:t xml:space="preserve"> welcher für die Kommunikation mit anderen Endpoints genutzt werden kann</w:t>
             </w:r>
           </w:p>
         </w:tc>
@@ -6434,8 +7608,30 @@
         <w:rPr>
           <w:lang w:eastAsia="de-DE"/>
         </w:rPr>
-        <w:t>Das Front-End besitzt eine gemeinsame Architektur welche genutzt werden kann um verschiedene Benutzeroberflächen / UIs / „Fenster“ aufrufen und in der Anwendung registrieren zu können. Darunter fällt das setzten eines Titels, eines Icons, Vor- und Zurück-Navigation innerhalb eines Fensters, gemeinsamer Zugriff auf die verschiedenen Daten, etc. .</w:t>
-      </w:r>
+        <w:t xml:space="preserve">Das Front-End besitzt eine gemeinsame </w:t>
+      </w:r>
+      <w:proofErr w:type="gramStart"/>
+      <w:r>
+        <w:rPr>
+          <w:lang w:eastAsia="de-DE"/>
+        </w:rPr>
+        <w:t>Architektur</w:t>
+      </w:r>
+      <w:proofErr w:type="gramEnd"/>
+      <w:r>
+        <w:rPr>
+          <w:lang w:eastAsia="de-DE"/>
+        </w:rPr>
+        <w:t xml:space="preserve"> welche genutzt werden kann um verschiedene Benutzeroberflächen / UIs / „Fenster“ aufrufen und in der Anwendung registrieren zu können. Darunter fällt das setzten eines Titels, eines Icons, Vor- und Zurück-Navigation innerhalb eines Fensters, gemeinsamer Zugriff auf die verschiedenen Daten, </w:t>
+      </w:r>
+      <w:proofErr w:type="gramStart"/>
+      <w:r>
+        <w:rPr>
+          <w:lang w:eastAsia="de-DE"/>
+        </w:rPr>
+        <w:t>etc. .</w:t>
+      </w:r>
+      <w:proofErr w:type="gramEnd"/>
     </w:p>
     <w:p>
       <w:pPr>
@@ -6484,13 +7680,55 @@
         <w:rPr>
           <w:lang w:eastAsia="de-DE"/>
         </w:rPr>
-        <w:t xml:space="preserve"> Des Weiteren wurde eine Benutzeroberfläche für Entwickler entwickelt, der Debug-SceneViewer, mithilfe dessen jede weitere Benutzeroberfläche aufgerufen und getestet werden kann.</w:t>
-      </w:r>
-      <w:r>
-        <w:rPr>
-          <w:lang w:eastAsia="de-DE"/>
-        </w:rPr>
-        <w:t xml:space="preserve"> Mithilfe des Debug-SceneViewers kann die Anwendung auch in verschiedene Test-Szenarien geschaltet werden um die Entwicklungsgeschwindigkeit zu erhöhen.</w:t>
+        <w:t xml:space="preserve"> Des Weiteren wurde eine Benutzeroberfläche für Entwickler entwickelt, der </w:t>
+      </w:r>
+      <w:proofErr w:type="spellStart"/>
+      <w:r>
+        <w:rPr>
+          <w:lang w:eastAsia="de-DE"/>
+        </w:rPr>
+        <w:t>Debug-SceneViewer</w:t>
+      </w:r>
+      <w:proofErr w:type="spellEnd"/>
+      <w:r>
+        <w:rPr>
+          <w:lang w:eastAsia="de-DE"/>
+        </w:rPr>
+        <w:t>, mithilfe dessen jede weitere Benutzeroberfläche aufgerufen und getestet werden kann.</w:t>
+      </w:r>
+      <w:r>
+        <w:rPr>
+          <w:lang w:eastAsia="de-DE"/>
+        </w:rPr>
+        <w:t xml:space="preserve"> Mithilfe des </w:t>
+      </w:r>
+      <w:proofErr w:type="spellStart"/>
+      <w:r>
+        <w:rPr>
+          <w:lang w:eastAsia="de-DE"/>
+        </w:rPr>
+        <w:t>Debug-SceneViewers</w:t>
+      </w:r>
+      <w:proofErr w:type="spellEnd"/>
+      <w:r>
+        <w:rPr>
+          <w:lang w:eastAsia="de-DE"/>
+        </w:rPr>
+        <w:t xml:space="preserve"> kann die Anwendung auch in verschiedene Test-Szenarien geschaltet </w:t>
+      </w:r>
+      <w:proofErr w:type="gramStart"/>
+      <w:r>
+        <w:rPr>
+          <w:lang w:eastAsia="de-DE"/>
+        </w:rPr>
+        <w:t>werden</w:t>
+      </w:r>
+      <w:proofErr w:type="gramEnd"/>
+      <w:r>
+        <w:rPr>
+          <w:lang w:eastAsia="de-DE"/>
+        </w:rPr>
+        <w:t xml:space="preserve"> um die Entwicklungsgeschwindigkeit zu erhöhen.</w:t>
       </w:r>
     </w:p>
     <w:p>
@@ -6542,7 +7780,21 @@
         <w:rPr>
           <w:lang w:eastAsia="de-DE"/>
         </w:rPr>
-        <w:t xml:space="preserve"> um die Darstellung des User-Interfaces nicht (durch warten oder andere Tätigkeiten des Systems) zu blockieren. </w:t>
+        <w:t xml:space="preserve"> um die Darstellung des User-Interfaces nicht (</w:t>
+      </w:r>
+      <w:proofErr w:type="gramStart"/>
+      <w:r>
+        <w:rPr>
+          <w:lang w:eastAsia="de-DE"/>
+        </w:rPr>
+        <w:t>durch warten</w:t>
+      </w:r>
+      <w:proofErr w:type="gramEnd"/>
+      <w:r>
+        <w:rPr>
+          <w:lang w:eastAsia="de-DE"/>
+        </w:rPr>
+        <w:t xml:space="preserve"> oder andere Tätigkeiten des Systems) zu blockieren. </w:t>
       </w:r>
     </w:p>
     <w:p>
@@ -6557,7 +7809,6 @@
         <w:rPr>
           <w:lang w:eastAsia="de-DE"/>
         </w:rPr>
-        <w:lastRenderedPageBreak/>
         <w:t>Initialer Konsum der Schnittstelle</w:t>
       </w:r>
       <w:bookmarkEnd w:id="25"/>
@@ -6573,7 +7824,21 @@
         <w:rPr>
           <w:lang w:eastAsia="de-DE"/>
         </w:rPr>
-        <w:t>Das Front-End nutzt bereits erste Endpunkte der Schnittstellen um Beispielsweise mittels POST neue Spieler am System zu registrieren oder bestehende Spieler am System anzumelden. Des Weiteren ist es möglich alle laufenden Spielinstanzen einer Server-Instanz zu beziehen. Die Kommunikation erfolgt dabei auf Basis von HTTP.</w:t>
+        <w:t xml:space="preserve">Das Front-End nutzt bereits erste Endpunkte der </w:t>
+      </w:r>
+      <w:proofErr w:type="gramStart"/>
+      <w:r>
+        <w:rPr>
+          <w:lang w:eastAsia="de-DE"/>
+        </w:rPr>
+        <w:t>Schnittstellen</w:t>
+      </w:r>
+      <w:proofErr w:type="gramEnd"/>
+      <w:r>
+        <w:rPr>
+          <w:lang w:eastAsia="de-DE"/>
+        </w:rPr>
+        <w:t xml:space="preserve"> um Beispielsweise mittels POST neue Spieler am System zu registrieren oder bestehende Spieler am System anzumelden. Des Weiteren ist es möglich alle laufenden Spielinstanzen einer Server-Instanz zu beziehen. Die Kommunikation erfolgt dabei auf Basis von HTTP.</w:t>
       </w:r>
     </w:p>
     <w:p>
@@ -6611,7 +7876,21 @@
         <w:rPr>
           <w:lang w:eastAsia="de-DE"/>
         </w:rPr>
-        <w:t>Die Berechnung von Positionen  sowie die korrekte Darstellung einer Schlange wurde erdacht, geplant und umgesetzt. Diese Mechanik kann bereits im Einzelspieler-Modus der Anwendung getestet werden.</w:t>
+        <w:t xml:space="preserve">Die Berechnung von </w:t>
+      </w:r>
+      <w:proofErr w:type="gramStart"/>
+      <w:r>
+        <w:rPr>
+          <w:lang w:eastAsia="de-DE"/>
+        </w:rPr>
+        <w:t>Positionen  sowie</w:t>
+      </w:r>
+      <w:proofErr w:type="gramEnd"/>
+      <w:r>
+        <w:rPr>
+          <w:lang w:eastAsia="de-DE"/>
+        </w:rPr>
+        <w:t xml:space="preserve"> die korrekte Darstellung einer Schlange wurde erdacht, geplant und umgesetzt. Diese Mechanik kann bereits im Einzelspieler-Modus der Anwendung getestet werden.</w:t>
       </w:r>
     </w:p>
     <w:p>
@@ -6661,7 +7940,21 @@
         <w:rPr>
           <w:lang w:eastAsia="de-DE"/>
         </w:rPr>
-        <w:t xml:space="preserve"> realisiert welche auf zufälligen berechneten Eingaben basiert. Dies ermöglicht das Spielen ohne menschliche Gegner (NPCs). Die Wegfindung funktioniert nach dem Prinzip, dass eine Schlange möglichst lange am Spiel teilnimmt ohne mit einer anderen Schlange oder Wänden zu kollidieren.</w:t>
+        <w:t xml:space="preserve"> realisiert welche auf zufälligen berechneten Eingaben basiert. Dies ermöglicht das Spielen ohne menschliche Gegner (NPCs). Die Wegfindung funktioniert nach dem Prinzip, dass eine Schlange möglichst lange am Spiel </w:t>
+      </w:r>
+      <w:proofErr w:type="gramStart"/>
+      <w:r>
+        <w:rPr>
+          <w:lang w:eastAsia="de-DE"/>
+        </w:rPr>
+        <w:t>teilnimmt</w:t>
+      </w:r>
+      <w:proofErr w:type="gramEnd"/>
+      <w:r>
+        <w:rPr>
+          <w:lang w:eastAsia="de-DE"/>
+        </w:rPr>
+        <w:t xml:space="preserve"> ohne mit einer anderen Schlange oder Wänden zu kollidieren.</w:t>
       </w:r>
     </w:p>
     <w:p>
@@ -6713,11 +8006,19 @@
         </w:rPr>
         <w:t>-</w:t>
       </w:r>
-      <w:r>
-        <w:rPr>
-          <w:lang w:eastAsia="de-DE"/>
-        </w:rPr>
-        <w:t>Ups, etc.) auf dem Spielfeld verwendet werden. Das Composite-Pattern könnte ebenfalls für diese Entitäten (Food, Power</w:t>
+      <w:proofErr w:type="spellStart"/>
+      <w:r>
+        <w:rPr>
+          <w:lang w:eastAsia="de-DE"/>
+        </w:rPr>
+        <w:t>Ups</w:t>
+      </w:r>
+      <w:proofErr w:type="spellEnd"/>
+      <w:r>
+        <w:rPr>
+          <w:lang w:eastAsia="de-DE"/>
+        </w:rPr>
+        <w:t>, etc.) auf dem Spielfeld verwendet werden. Das Composite-Pattern könnte ebenfalls für diese Entitäten (Food, Power</w:t>
       </w:r>
       <w:r>
         <w:rPr>
@@ -6725,11 +8026,19 @@
         </w:rPr>
         <w:t>-</w:t>
       </w:r>
-      <w:r>
-        <w:rPr>
-          <w:lang w:eastAsia="de-DE"/>
-        </w:rPr>
-        <w:t>Ups, etc.) verwendet werden – da verschiedene Entitäten im Endeffekt dasselbe Verhalten realisieren (ein Spieler sammelt ein solches ein, eine bestimmte Aktion passiert). Das Observer-Pattern wird bereits im Front-End verwendet – es wäre allerdings auch denkbar weitere Punkte in der Architektur mit diesem Pattern zu versehen</w:t>
+      <w:proofErr w:type="spellStart"/>
+      <w:r>
+        <w:rPr>
+          <w:lang w:eastAsia="de-DE"/>
+        </w:rPr>
+        <w:t>Ups</w:t>
+      </w:r>
+      <w:proofErr w:type="spellEnd"/>
+      <w:r>
+        <w:rPr>
+          <w:lang w:eastAsia="de-DE"/>
+        </w:rPr>
+        <w:t>, etc.) verwendet werden – da verschiedene Entitäten im Endeffekt dasselbe Verhalten realisieren (ein Spieler sammelt ein solches ein, eine bestimmte Aktion passiert). Das Observer-Pattern wird bereits im Front-End verwendet – es wäre allerdings auch denkbar weitere Punkte in der Architektur mit diesem Pattern zu versehen</w:t>
       </w:r>
       <w:r>
         <w:rPr>
@@ -6767,7 +8076,15 @@
         <w:jc w:val="both"/>
       </w:pPr>
       <w:r>
-        <w:t>Die Entwicklung verschiedener Systemaspekte zeigt auf, dass die UML-Diagramme (Klassendiagramme) noch verfeinert werden müssen, da die aktuelle Implementierung des Systems und die Inhalte der Diagramme auseinander gelaufen ist.</w:t>
+        <w:t xml:space="preserve">Die Entwicklung verschiedener Systemaspekte zeigt auf, dass die UML-Diagramme (Klassendiagramme) noch verfeinert werden müssen, da die aktuelle Implementierung des Systems und die Inhalte der Diagramme </w:t>
+      </w:r>
+      <w:proofErr w:type="gramStart"/>
+      <w:r>
+        <w:t>auseinander gelaufen</w:t>
+      </w:r>
+      <w:proofErr w:type="gramEnd"/>
+      <w:r>
+        <w:t xml:space="preserve"> ist.</w:t>
       </w:r>
     </w:p>
     <w:p>
@@ -6846,7 +8163,6 @@
       </w:pPr>
       <w:bookmarkStart w:id="32" w:name="_Toc57045206"/>
       <w:r>
-        <w:lastRenderedPageBreak/>
         <w:t>Vollständige Implementierung der Klassenrelationen</w:t>
       </w:r>
       <w:bookmarkEnd w:id="32"/>
@@ -6961,7 +8277,15 @@
       </w:pPr>
       <w:bookmarkStart w:id="35" w:name="_Toc57045209"/>
       <w:r>
-        <w:t>Komplexität des GameControllers reduzieren</w:t>
+        <w:t xml:space="preserve">Komplexität des </w:t>
+      </w:r>
+      <w:proofErr w:type="spellStart"/>
+      <w:r>
+        <w:t>GameControllers</w:t>
+      </w:r>
+      <w:proofErr w:type="spellEnd"/>
+      <w:r>
+        <w:t xml:space="preserve"> reduzieren</w:t>
       </w:r>
       <w:bookmarkEnd w:id="35"/>
     </w:p>
@@ -6980,23 +8304,25 @@
           <w:szCs w:val="24"/>
           <w:lang w:eastAsia="de-DE"/>
         </w:rPr>
-        <w:t xml:space="preserve">Durch Abstraktion und Refactoring </w:t>
-      </w:r>
+        <w:t xml:space="preserve">Durch Abstraktion und </w:t>
+      </w:r>
+      <w:proofErr w:type="spellStart"/>
       <w:r>
         <w:rPr>
           <w:sz w:val="24"/>
           <w:szCs w:val="24"/>
           <w:lang w:eastAsia="de-DE"/>
         </w:rPr>
-        <w:t xml:space="preserve">könnte die </w:t>
-      </w:r>
+        <w:t>Refactoring</w:t>
+      </w:r>
+      <w:proofErr w:type="spellEnd"/>
       <w:r>
         <w:rPr>
           <w:sz w:val="24"/>
           <w:szCs w:val="24"/>
           <w:lang w:eastAsia="de-DE"/>
         </w:rPr>
-        <w:t xml:space="preserve">Komplexität des Snake-Spiels reduzieren </w:t>
+        <w:t xml:space="preserve"> </w:t>
       </w:r>
       <w:r>
         <w:rPr>
@@ -7004,7 +8330,7 @@
           <w:szCs w:val="24"/>
           <w:lang w:eastAsia="de-DE"/>
         </w:rPr>
-        <w:t xml:space="preserve">werden </w:t>
+        <w:t xml:space="preserve">könnte die </w:t>
       </w:r>
       <w:r>
         <w:rPr>
@@ -7012,7 +8338,7 @@
           <w:szCs w:val="24"/>
           <w:lang w:eastAsia="de-DE"/>
         </w:rPr>
-        <w:t>– dies</w:t>
+        <w:t xml:space="preserve">Komplexität des Snake-Spiels reduzieren </w:t>
       </w:r>
       <w:r>
         <w:rPr>
@@ -7020,7 +8346,7 @@
           <w:szCs w:val="24"/>
           <w:lang w:eastAsia="de-DE"/>
         </w:rPr>
-        <w:t xml:space="preserve">er Aspekt </w:t>
+        <w:t xml:space="preserve">werden </w:t>
       </w:r>
       <w:r>
         <w:rPr>
@@ -7028,7 +8354,7 @@
           <w:szCs w:val="24"/>
           <w:lang w:eastAsia="de-DE"/>
         </w:rPr>
-        <w:t>wird im Laufe des Projekts</w:t>
+        <w:t>– dies</w:t>
       </w:r>
       <w:r>
         <w:rPr>
@@ -7036,7 +8362,7 @@
           <w:szCs w:val="24"/>
           <w:lang w:eastAsia="de-DE"/>
         </w:rPr>
-        <w:t xml:space="preserve"> weiter vorangetrieben</w:t>
+        <w:t xml:space="preserve">er Aspekt </w:t>
       </w:r>
       <w:r>
         <w:rPr>
@@ -7044,17 +8370,33 @@
           <w:szCs w:val="24"/>
           <w:lang w:eastAsia="de-DE"/>
         </w:rPr>
-        <w:t>.</w:t>
-      </w:r>
-    </w:p>
-    <w:p>
-      <w:pPr>
-        <w:jc w:val="both"/>
+        <w:t>wird im Laufe des Projekts</w:t>
+      </w:r>
+      <w:r>
         <w:rPr>
           <w:sz w:val="24"/>
           <w:szCs w:val="24"/>
           <w:lang w:eastAsia="de-DE"/>
         </w:rPr>
+        <w:t xml:space="preserve"> weiter vorangetrieben</w:t>
+      </w:r>
+      <w:r>
+        <w:rPr>
+          <w:sz w:val="24"/>
+          <w:szCs w:val="24"/>
+          <w:lang w:eastAsia="de-DE"/>
+        </w:rPr>
+        <w:t>.</w:t>
+      </w:r>
+    </w:p>
+    <w:p>
+      <w:pPr>
+        <w:jc w:val="both"/>
+        <w:rPr>
+          <w:sz w:val="24"/>
+          <w:szCs w:val="24"/>
+          <w:lang w:eastAsia="de-DE"/>
+        </w:rPr>
       </w:pPr>
     </w:p>
     <w:p>
@@ -7078,7 +8420,15 @@
         <w:jc w:val="both"/>
       </w:pPr>
       <w:r>
-        <w:t>Die Spieler sollen die Möglichkeit bekommen das Snake Spiel in verschiedenen Ausprägungen spielen zu können. Dafür soll ein Regelwerk definiert werden welches bei der Definition eines Spiels genutzt werden kann um die grundlegenden Mechaniken eines Spiels festzulegen:</w:t>
+        <w:t xml:space="preserve">Die Spieler sollen die Möglichkeit bekommen das Snake Spiel in verschiedenen Ausprägungen spielen zu können. Dafür soll ein </w:t>
+      </w:r>
+      <w:proofErr w:type="gramStart"/>
+      <w:r>
+        <w:t>Regelwerk definiert werden</w:t>
+      </w:r>
+      <w:proofErr w:type="gramEnd"/>
+      <w:r>
+        <w:t xml:space="preserve"> welches bei der Definition eines Spiels genutzt werden kann um die grundlegenden Mechaniken eines Spiels festzulegen:</w:t>
       </w:r>
     </w:p>
     <w:p>
@@ -7100,8 +8450,18 @@
           <w:szCs w:val="18"/>
           <w:lang w:eastAsia="de-DE"/>
         </w:rPr>
-        <w:t>Kollision mit Wand führt zu GameOver</w:t>
-      </w:r>
+        <w:t xml:space="preserve">Kollision mit Wand führt zu </w:t>
+      </w:r>
+      <w:proofErr w:type="spellStart"/>
+      <w:r>
+        <w:rPr>
+          <w:sz w:val="18"/>
+          <w:szCs w:val="18"/>
+          <w:lang w:eastAsia="de-DE"/>
+        </w:rPr>
+        <w:t>GameOver</w:t>
+      </w:r>
+      <w:proofErr w:type="spellEnd"/>
     </w:p>
     <w:p>
       <w:pPr>
@@ -7166,7 +8526,43 @@
           <w:szCs w:val="18"/>
           <w:lang w:eastAsia="de-DE"/>
         </w:rPr>
-        <w:t>Capture the Flag?</w:t>
+        <w:t xml:space="preserve">Capture </w:t>
+      </w:r>
+      <w:proofErr w:type="spellStart"/>
+      <w:r>
+        <w:rPr>
+          <w:sz w:val="18"/>
+          <w:szCs w:val="18"/>
+          <w:lang w:eastAsia="de-DE"/>
+        </w:rPr>
+        <w:t>the</w:t>
+      </w:r>
+      <w:proofErr w:type="spellEnd"/>
+      <w:r>
+        <w:rPr>
+          <w:sz w:val="18"/>
+          <w:szCs w:val="18"/>
+          <w:lang w:eastAsia="de-DE"/>
+        </w:rPr>
+        <w:t xml:space="preserve"> </w:t>
+      </w:r>
+      <w:proofErr w:type="spellStart"/>
+      <w:r>
+        <w:rPr>
+          <w:sz w:val="18"/>
+          <w:szCs w:val="18"/>
+          <w:lang w:eastAsia="de-DE"/>
+        </w:rPr>
+        <w:t>Flag</w:t>
+      </w:r>
+      <w:proofErr w:type="spellEnd"/>
+      <w:r>
+        <w:rPr>
+          <w:sz w:val="18"/>
+          <w:szCs w:val="18"/>
+          <w:lang w:eastAsia="de-DE"/>
+        </w:rPr>
+        <w:t>?</w:t>
       </w:r>
     </w:p>
     <w:p>
@@ -7249,7 +8645,23 @@
         <w:t>Da</w:t>
       </w:r>
       <w:r>
-        <w:t xml:space="preserve"> wir bis zur Präsentation noch keine Realisierung im Bereich der Datenübertragung (WebSockets) durchgeführt haben kann man zu diesem Zeitpunkt noch nicht von Vorteilen eines Refactorings sprechen.</w:t>
+        <w:t xml:space="preserve"> wir bis zur Präsentation noch keine Realisierung im Bereich der Datenübertragung (</w:t>
+      </w:r>
+      <w:proofErr w:type="spellStart"/>
+      <w:r>
+        <w:t>WebSockets</w:t>
+      </w:r>
+      <w:proofErr w:type="spellEnd"/>
+      <w:r>
+        <w:t xml:space="preserve">) durchgeführt haben kann man zu diesem Zeitpunkt noch nicht von Vorteilen eines </w:t>
+      </w:r>
+      <w:proofErr w:type="spellStart"/>
+      <w:r>
+        <w:t>Refactorings</w:t>
+      </w:r>
+      <w:proofErr w:type="spellEnd"/>
+      <w:r>
+        <w:t xml:space="preserve"> sprechen.</w:t>
       </w:r>
       <w:r>
         <w:t xml:space="preserve"> Die Aussage „Spiel läuft voraussichtlich flüssiger“ ergibt zu dem jetzigen Zeitpunkt keinen Sinn.</w:t>
@@ -7265,12 +8677,18 @@
         <w:pStyle w:val="berschrift2"/>
       </w:pPr>
       <w:bookmarkStart w:id="38" w:name="_Toc57045212"/>
-      <w:r>
-        <w:lastRenderedPageBreak/>
+      <w:proofErr w:type="spellStart"/>
+      <w:proofErr w:type="gramStart"/>
+      <w:r>
         <w:t>RespawnSnake</w:t>
       </w:r>
-      <w:r>
-        <w:t>()</w:t>
+      <w:proofErr w:type="spellEnd"/>
+      <w:r>
+        <w:t>(</w:t>
+      </w:r>
+      <w:proofErr w:type="gramEnd"/>
+      <w:r>
+        <w:t>)</w:t>
       </w:r>
       <w:r>
         <w:t xml:space="preserve"> </w:t>
@@ -7300,13 +8718,29 @@
         <w:t>Nutzung der Funktion</w:t>
       </w:r>
       <w:r>
-        <w:t xml:space="preserve"> könnte man überlegen ob ein Food oder ein Power</w:t>
+        <w:t xml:space="preserve"> könnte man </w:t>
+      </w:r>
+      <w:proofErr w:type="gramStart"/>
+      <w:r>
+        <w:t>überlegen</w:t>
+      </w:r>
+      <w:proofErr w:type="gramEnd"/>
+      <w:r>
+        <w:t xml:space="preserve"> ob ein Food oder ein Power</w:t>
       </w:r>
       <w:r>
         <w:t>-</w:t>
       </w:r>
       <w:r>
-        <w:t>Up nicht dafür sorgt, dass ein Respawn eines Spielers durchgeführt wird.</w:t>
+        <w:t xml:space="preserve">Up nicht dafür sorgt, dass ein </w:t>
+      </w:r>
+      <w:proofErr w:type="spellStart"/>
+      <w:r>
+        <w:t>Respawn</w:t>
+      </w:r>
+      <w:proofErr w:type="spellEnd"/>
+      <w:r>
+        <w:t xml:space="preserve"> eines Spielers durchgeführt wird.</w:t>
       </w:r>
     </w:p>
     <w:p>
@@ -7351,7 +8785,15 @@
         <w:t xml:space="preserve">mithilfe eines </w:t>
       </w:r>
       <w:r>
-        <w:t xml:space="preserve">ECS (Entity-Component-System) zu realisieren, dies würde jedoch den zeitlichen Rahmen des Projekts übersteigen. </w:t>
+        <w:t>ECS (Entity-</w:t>
+      </w:r>
+      <w:proofErr w:type="spellStart"/>
+      <w:r>
+        <w:t>Component</w:t>
+      </w:r>
+      <w:proofErr w:type="spellEnd"/>
+      <w:r>
+        <w:t xml:space="preserve">-System) zu realisieren, dies würde jedoch den zeitlichen Rahmen des Projekts übersteigen. </w:t>
       </w:r>
     </w:p>
     <w:p>
@@ -7442,17 +8884,109 @@
         </w:rPr>
         <w:t xml:space="preserve"> des Fenster-Icons, etc.) – im Paket </w:t>
       </w:r>
-      <w:r>
-        <w:rPr>
-          <w:lang w:eastAsia="de-DE"/>
-        </w:rPr>
-        <w:t>src/main/java/de/ostfalia/teamx/controller/BaseController.java</w:t>
-      </w:r>
-      <w:r>
-        <w:rPr>
-          <w:lang w:eastAsia="de-DE"/>
-        </w:rPr>
-        <w:t xml:space="preserve"> – diese BaseController-Klasse</w:t>
+      <w:proofErr w:type="spellStart"/>
+      <w:r>
+        <w:rPr>
+          <w:lang w:eastAsia="de-DE"/>
+        </w:rPr>
+        <w:t>src</w:t>
+      </w:r>
+      <w:proofErr w:type="spellEnd"/>
+      <w:r>
+        <w:rPr>
+          <w:lang w:eastAsia="de-DE"/>
+        </w:rPr>
+        <w:t>/</w:t>
+      </w:r>
+      <w:proofErr w:type="spellStart"/>
+      <w:r>
+        <w:rPr>
+          <w:lang w:eastAsia="de-DE"/>
+        </w:rPr>
+        <w:t>main</w:t>
+      </w:r>
+      <w:proofErr w:type="spellEnd"/>
+      <w:r>
+        <w:rPr>
+          <w:lang w:eastAsia="de-DE"/>
+        </w:rPr>
+        <w:t>/</w:t>
+      </w:r>
+      <w:proofErr w:type="spellStart"/>
+      <w:r>
+        <w:rPr>
+          <w:lang w:eastAsia="de-DE"/>
+        </w:rPr>
+        <w:t>java</w:t>
+      </w:r>
+      <w:proofErr w:type="spellEnd"/>
+      <w:r>
+        <w:rPr>
+          <w:lang w:eastAsia="de-DE"/>
+        </w:rPr>
+        <w:t>/de/</w:t>
+      </w:r>
+      <w:proofErr w:type="spellStart"/>
+      <w:r>
+        <w:rPr>
+          <w:lang w:eastAsia="de-DE"/>
+        </w:rPr>
+        <w:t>ostfalia</w:t>
+      </w:r>
+      <w:proofErr w:type="spellEnd"/>
+      <w:r>
+        <w:rPr>
+          <w:lang w:eastAsia="de-DE"/>
+        </w:rPr>
+        <w:t>/</w:t>
+      </w:r>
+      <w:proofErr w:type="spellStart"/>
+      <w:r>
+        <w:rPr>
+          <w:lang w:eastAsia="de-DE"/>
+        </w:rPr>
+        <w:t>teamx</w:t>
+      </w:r>
+      <w:proofErr w:type="spellEnd"/>
+      <w:r>
+        <w:rPr>
+          <w:lang w:eastAsia="de-DE"/>
+        </w:rPr>
+        <w:t>/</w:t>
+      </w:r>
+      <w:proofErr w:type="spellStart"/>
+      <w:r>
+        <w:rPr>
+          <w:lang w:eastAsia="de-DE"/>
+        </w:rPr>
+        <w:t>controller</w:t>
+      </w:r>
+      <w:proofErr w:type="spellEnd"/>
+      <w:r>
+        <w:rPr>
+          <w:lang w:eastAsia="de-DE"/>
+        </w:rPr>
+        <w:t>/BaseController.java</w:t>
+      </w:r>
+      <w:r>
+        <w:rPr>
+          <w:lang w:eastAsia="de-DE"/>
+        </w:rPr>
+        <w:t xml:space="preserve"> – diese </w:t>
+      </w:r>
+      <w:proofErr w:type="spellStart"/>
+      <w:r>
+        <w:rPr>
+          <w:lang w:eastAsia="de-DE"/>
+        </w:rPr>
+        <w:t>BaseController</w:t>
+      </w:r>
+      <w:proofErr w:type="spellEnd"/>
+      <w:r>
+        <w:rPr>
+          <w:lang w:eastAsia="de-DE"/>
+        </w:rPr>
+        <w:t>-Klasse</w:t>
       </w:r>
       <w:r>
         <w:rPr>
@@ -7537,14 +9071,27 @@
       <w:r>
         <w:t xml:space="preserve">Abbildung </w:t>
       </w:r>
-      <w:fldSimple w:instr=" SEQ Abbildung \* ARABIC ">
-        <w:r>
-          <w:rPr>
-            <w:noProof/>
-          </w:rPr>
-          <w:t>4</w:t>
-        </w:r>
-      </w:fldSimple>
+      <w:r>
+        <w:fldChar w:fldCharType="begin"/>
+      </w:r>
+      <w:r>
+        <w:instrText xml:space="preserve"> SEQ Abbildung \* ARABIC </w:instrText>
+      </w:r>
+      <w:r>
+        <w:fldChar w:fldCharType="separate"/>
+      </w:r>
+      <w:r>
+        <w:rPr>
+          <w:noProof/>
+        </w:rPr>
+        <w:t>4</w:t>
+      </w:r>
+      <w:r>
+        <w:rPr>
+          <w:noProof/>
+        </w:rPr>
+        <w:fldChar w:fldCharType="end"/>
+      </w:r>
       <w:r>
         <w:t xml:space="preserve"> - Stand des Quelltexts bei der Vorstellung</w:t>
       </w:r>
@@ -7578,7 +9125,6 @@
         <w:rPr>
           <w:noProof/>
         </w:rPr>
-        <w:lastRenderedPageBreak/>
         <w:drawing>
           <wp:inline distT="0" distB="0" distL="0" distR="0" wp14:anchorId="754BF1B0" wp14:editId="0FBDA6C9">
             <wp:extent cx="3087584" cy="3006922"/>
@@ -7627,14 +9173,27 @@
       <w:r>
         <w:t xml:space="preserve">Abbildung </w:t>
       </w:r>
-      <w:fldSimple w:instr=" SEQ Abbildung \* ARABIC ">
-        <w:r>
-          <w:rPr>
-            <w:noProof/>
-          </w:rPr>
-          <w:t>5</w:t>
-        </w:r>
-      </w:fldSimple>
+      <w:r>
+        <w:fldChar w:fldCharType="begin"/>
+      </w:r>
+      <w:r>
+        <w:instrText xml:space="preserve"> SEQ Abbildung \* ARABIC </w:instrText>
+      </w:r>
+      <w:r>
+        <w:fldChar w:fldCharType="separate"/>
+      </w:r>
+      <w:r>
+        <w:rPr>
+          <w:noProof/>
+        </w:rPr>
+        <w:t>5</w:t>
+      </w:r>
+      <w:r>
+        <w:rPr>
+          <w:noProof/>
+        </w:rPr>
+        <w:fldChar w:fldCharType="end"/>
+      </w:r>
       <w:r>
         <w:t xml:space="preserve"> - Aktualisierter Stand des Quellcodes</w:t>
       </w:r>
@@ -7653,7 +9212,21 @@
         <w:rPr>
           <w:lang w:eastAsia="de-DE"/>
         </w:rPr>
-        <w:t>Anstelle der Instanziierung einer neuen Stage, einer neuen Scene und eines neuen Root-Elements wird also einfach die aktuelle Stage verwendet und das entsprechende Scene-Element ausgetauscht was zur folge hat, dass die Anwendung unabhängig vom Layout nun stets im selben Fenster ausgeführt und dargestellt wird.</w:t>
+        <w:t xml:space="preserve">Anstelle der Instanziierung einer neuen Stage, einer neuen Scene und eines neuen Root-Elements wird also einfach die aktuelle Stage verwendet und das entsprechende Scene-Element ausgetauscht was zur </w:t>
+      </w:r>
+      <w:proofErr w:type="spellStart"/>
+      <w:r>
+        <w:rPr>
+          <w:lang w:eastAsia="de-DE"/>
+        </w:rPr>
+        <w:t>folge</w:t>
+      </w:r>
+      <w:proofErr w:type="spellEnd"/>
+      <w:r>
+        <w:rPr>
+          <w:lang w:eastAsia="de-DE"/>
+        </w:rPr>
+        <w:t xml:space="preserve"> hat, dass die Anwendung unabhängig vom Layout nun stets im selben Fenster ausgeführt und dargestellt wird.</w:t>
       </w:r>
     </w:p>
     <w:p>
@@ -7695,10 +9268,19 @@
           <w:iCs/>
           <w:sz w:val="18"/>
           <w:szCs w:val="18"/>
-        </w:rPr>
-      </w:pPr>
-      <w:r>
-        <w:t xml:space="preserve">Die Anwendung des Composite-Pattern bietet sich an wenn Objekte durch Baum-Strukturen als Teil-Ganzes-Hierarchien zusammengefügt werden: </w:t>
+          <w:lang w:val="en-US"/>
+        </w:rPr>
+      </w:pPr>
+      <w:r>
+        <w:t xml:space="preserve">Die Anwendung des Composite-Pattern bietet sich </w:t>
+      </w:r>
+      <w:proofErr w:type="gramStart"/>
+      <w:r>
+        <w:t>an</w:t>
+      </w:r>
+      <w:proofErr w:type="gramEnd"/>
+      <w:r>
+        <w:t xml:space="preserve"> wenn Objekte durch Baum-Strukturen als Teil-Ganzes-Hierarchien zusammengefügt werden: </w:t>
       </w:r>
       <w:r>
         <w:rPr>
@@ -7706,15 +9288,201 @@
           <w:iCs/>
           <w:color w:val="808080" w:themeColor="background1" w:themeShade="80"/>
         </w:rPr>
-        <w:t>„Compose objects into tree structures to represent part-whole hierarchies. Composite lets clients treat individual objects and compositions of objects uniformly“</w:t>
-      </w:r>
-      <w:r>
+        <w:t>„</w:t>
+      </w:r>
+      <w:proofErr w:type="spellStart"/>
+      <w:r>
+        <w:rPr>
+          <w:i/>
+          <w:iCs/>
+          <w:color w:val="808080" w:themeColor="background1" w:themeShade="80"/>
+        </w:rPr>
+        <w:t>Compose</w:t>
+      </w:r>
+      <w:proofErr w:type="spellEnd"/>
+      <w:r>
+        <w:rPr>
+          <w:i/>
+          <w:iCs/>
+          <w:color w:val="808080" w:themeColor="background1" w:themeShade="80"/>
+        </w:rPr>
+        <w:t xml:space="preserve"> </w:t>
+      </w:r>
+      <w:proofErr w:type="spellStart"/>
+      <w:r>
+        <w:rPr>
+          <w:i/>
+          <w:iCs/>
+          <w:color w:val="808080" w:themeColor="background1" w:themeShade="80"/>
+        </w:rPr>
+        <w:t>objects</w:t>
+      </w:r>
+      <w:proofErr w:type="spellEnd"/>
+      <w:r>
+        <w:rPr>
+          <w:i/>
+          <w:iCs/>
+          <w:color w:val="808080" w:themeColor="background1" w:themeShade="80"/>
+        </w:rPr>
+        <w:t xml:space="preserve"> </w:t>
+      </w:r>
+      <w:proofErr w:type="spellStart"/>
+      <w:r>
+        <w:rPr>
+          <w:i/>
+          <w:iCs/>
+          <w:color w:val="808080" w:themeColor="background1" w:themeShade="80"/>
+        </w:rPr>
+        <w:t>into</w:t>
+      </w:r>
+      <w:proofErr w:type="spellEnd"/>
+      <w:r>
+        <w:rPr>
+          <w:i/>
+          <w:iCs/>
+          <w:color w:val="808080" w:themeColor="background1" w:themeShade="80"/>
+        </w:rPr>
+        <w:t xml:space="preserve"> </w:t>
+      </w:r>
+      <w:proofErr w:type="spellStart"/>
+      <w:r>
+        <w:rPr>
+          <w:i/>
+          <w:iCs/>
+          <w:color w:val="808080" w:themeColor="background1" w:themeShade="80"/>
+        </w:rPr>
+        <w:t>tree</w:t>
+      </w:r>
+      <w:proofErr w:type="spellEnd"/>
+      <w:r>
+        <w:rPr>
+          <w:i/>
+          <w:iCs/>
+          <w:color w:val="808080" w:themeColor="background1" w:themeShade="80"/>
+        </w:rPr>
+        <w:t xml:space="preserve"> </w:t>
+      </w:r>
+      <w:proofErr w:type="spellStart"/>
+      <w:r>
+        <w:rPr>
+          <w:i/>
+          <w:iCs/>
+          <w:color w:val="808080" w:themeColor="background1" w:themeShade="80"/>
+        </w:rPr>
+        <w:t>structures</w:t>
+      </w:r>
+      <w:proofErr w:type="spellEnd"/>
+      <w:r>
+        <w:rPr>
+          <w:i/>
+          <w:iCs/>
+          <w:color w:val="808080" w:themeColor="background1" w:themeShade="80"/>
+        </w:rPr>
+        <w:t xml:space="preserve"> </w:t>
+      </w:r>
+      <w:proofErr w:type="spellStart"/>
+      <w:r>
+        <w:rPr>
+          <w:i/>
+          <w:iCs/>
+          <w:color w:val="808080" w:themeColor="background1" w:themeShade="80"/>
+        </w:rPr>
+        <w:t>to</w:t>
+      </w:r>
+      <w:proofErr w:type="spellEnd"/>
+      <w:r>
+        <w:rPr>
+          <w:i/>
+          <w:iCs/>
+          <w:color w:val="808080" w:themeColor="background1" w:themeShade="80"/>
+        </w:rPr>
+        <w:t xml:space="preserve"> </w:t>
+      </w:r>
+      <w:proofErr w:type="spellStart"/>
+      <w:r>
+        <w:rPr>
+          <w:i/>
+          <w:iCs/>
+          <w:color w:val="808080" w:themeColor="background1" w:themeShade="80"/>
+        </w:rPr>
+        <w:t>represent</w:t>
+      </w:r>
+      <w:proofErr w:type="spellEnd"/>
+      <w:r>
+        <w:rPr>
+          <w:i/>
+          <w:iCs/>
+          <w:color w:val="808080" w:themeColor="background1" w:themeShade="80"/>
+        </w:rPr>
+        <w:t xml:space="preserve"> </w:t>
+      </w:r>
+      <w:proofErr w:type="spellStart"/>
+      <w:r>
+        <w:rPr>
+          <w:i/>
+          <w:iCs/>
+          <w:color w:val="808080" w:themeColor="background1" w:themeShade="80"/>
+        </w:rPr>
+        <w:t>part-whole</w:t>
+      </w:r>
+      <w:proofErr w:type="spellEnd"/>
+      <w:r>
+        <w:rPr>
+          <w:i/>
+          <w:iCs/>
+          <w:color w:val="808080" w:themeColor="background1" w:themeShade="80"/>
+        </w:rPr>
+        <w:t xml:space="preserve"> </w:t>
+      </w:r>
+      <w:proofErr w:type="spellStart"/>
+      <w:r>
+        <w:rPr>
+          <w:i/>
+          <w:iCs/>
+          <w:color w:val="808080" w:themeColor="background1" w:themeShade="80"/>
+        </w:rPr>
+        <w:t>hierarchies</w:t>
+      </w:r>
+      <w:proofErr w:type="spellEnd"/>
+      <w:r>
+        <w:rPr>
+          <w:i/>
+          <w:iCs/>
+          <w:color w:val="808080" w:themeColor="background1" w:themeShade="80"/>
+        </w:rPr>
+        <w:t xml:space="preserve">. </w:t>
+      </w:r>
+      <w:r>
+        <w:rPr>
+          <w:i/>
+          <w:iCs/>
+          <w:color w:val="808080" w:themeColor="background1" w:themeShade="80"/>
+          <w:lang w:val="en-US"/>
+        </w:rPr>
+        <w:t xml:space="preserve">Composite lets clients treat individual objects and compositions of objects </w:t>
+      </w:r>
+      <w:proofErr w:type="gramStart"/>
+      <w:r>
+        <w:rPr>
+          <w:i/>
+          <w:iCs/>
+          <w:color w:val="808080" w:themeColor="background1" w:themeShade="80"/>
+          <w:lang w:val="en-US"/>
+        </w:rPr>
+        <w:t>uniformly“</w:t>
+      </w:r>
+      <w:proofErr w:type="gramEnd"/>
+      <w:r>
+        <w:rPr>
+          <w:lang w:val="en-US"/>
+        </w:rPr>
         <w:t>.</w:t>
       </w:r>
       <w:r>
         <w:rPr>
           <w:sz w:val="18"/>
           <w:szCs w:val="18"/>
+          <w:lang w:val="en-US"/>
         </w:rPr>
         <w:t xml:space="preserve"> </w:t>
       </w:r>
@@ -7724,6 +9492,7 @@
           <w:iCs/>
           <w:sz w:val="18"/>
           <w:szCs w:val="18"/>
+          <w:lang w:val="en-US"/>
         </w:rPr>
         <w:t>- D</w:t>
       </w:r>
@@ -7733,8 +9502,31 @@
           <w:iCs/>
           <w:sz w:val="18"/>
           <w:szCs w:val="18"/>
-        </w:rPr>
-        <w:t>esign Patterns – Elements of reusable Object-Oriented Software, Seite 163, Composite-Pattern</w:t>
+          <w:lang w:val="en-US"/>
+        </w:rPr>
+        <w:t xml:space="preserve">esign Patterns – Elements of reusable Object-Oriented Software, </w:t>
+      </w:r>
+      <w:proofErr w:type="spellStart"/>
+      <w:r>
+        <w:rPr>
+          <w:i/>
+          <w:iCs/>
+          <w:sz w:val="18"/>
+          <w:szCs w:val="18"/>
+          <w:lang w:val="en-US"/>
+        </w:rPr>
+        <w:t>Seite</w:t>
+      </w:r>
+      <w:proofErr w:type="spellEnd"/>
+      <w:r>
+        <w:rPr>
+          <w:i/>
+          <w:iCs/>
+          <w:sz w:val="18"/>
+          <w:szCs w:val="18"/>
+          <w:lang w:val="en-US"/>
+        </w:rPr>
+        <w:t xml:space="preserve"> 163, Composite-Pattern</w:t>
       </w:r>
     </w:p>
     <w:p>
@@ -7747,8 +9539,23 @@
       <w:r>
         <w:t>-</w:t>
       </w:r>
-      <w:r>
-        <w:t>Ups und Food-Elemente sein. Diese Objekte haben einen Vektor mit zwei Komponenten (x,y)</w:t>
+      <w:proofErr w:type="spellStart"/>
+      <w:r>
+        <w:t>Ups</w:t>
+      </w:r>
+      <w:proofErr w:type="spellEnd"/>
+      <w:r>
+        <w:t xml:space="preserve"> und Food-Elemente sein. Diese Objekte haben einen Vektor mit zwei Komponenten (</w:t>
+      </w:r>
+      <w:proofErr w:type="spellStart"/>
+      <w:proofErr w:type="gramStart"/>
+      <w:r>
+        <w:t>x,y</w:t>
+      </w:r>
+      <w:proofErr w:type="spellEnd"/>
+      <w:proofErr w:type="gramEnd"/>
+      <w:r>
+        <w:t>)</w:t>
       </w:r>
       <w:r>
         <w:t>, ein darzustellendes Bild / Bitmap</w:t>
@@ -7822,14 +9629,27 @@
       <w:r>
         <w:t xml:space="preserve">Abbildung </w:t>
       </w:r>
-      <w:fldSimple w:instr=" SEQ Abbildung \* ARABIC ">
-        <w:r>
-          <w:rPr>
-            <w:noProof/>
-          </w:rPr>
-          <w:t>6</w:t>
-        </w:r>
-      </w:fldSimple>
+      <w:r>
+        <w:fldChar w:fldCharType="begin"/>
+      </w:r>
+      <w:r>
+        <w:instrText xml:space="preserve"> SEQ Abbildung \* ARABIC </w:instrText>
+      </w:r>
+      <w:r>
+        <w:fldChar w:fldCharType="separate"/>
+      </w:r>
+      <w:r>
+        <w:rPr>
+          <w:noProof/>
+        </w:rPr>
+        <w:t>6</w:t>
+      </w:r>
+      <w:r>
+        <w:rPr>
+          <w:noProof/>
+        </w:rPr>
+        <w:fldChar w:fldCharType="end"/>
+      </w:r>
       <w:r>
         <w:t xml:space="preserve"> - Darstellung des Composite-Pattern als UML-Diagramm.</w:t>
       </w:r>
@@ -7839,8 +9659,39 @@
         <w:jc w:val="both"/>
       </w:pPr>
       <w:r>
-        <w:lastRenderedPageBreak/>
-        <w:t>Wie in dem UML-Diagramm dargestellt könnte eine Klasse (z.B. namens MapEntity) realisiert werden welche alle Gemeinsamkeiten besitzt. Im Anschluss daran könnten die abstrakten Oberklassen Food und PowerUp realisiert werden um im Anschluss daran konkrete Implementierungen der Foods oder PowerUps zu realisieren.</w:t>
+        <w:t xml:space="preserve">Wie in dem UML-Diagramm dargestellt könnte eine Klasse (z.B. namens </w:t>
+      </w:r>
+      <w:proofErr w:type="spellStart"/>
+      <w:r>
+        <w:t>MapEntity</w:t>
+      </w:r>
+      <w:proofErr w:type="spellEnd"/>
+      <w:r>
+        <w:t xml:space="preserve">) realisiert werden welche alle Gemeinsamkeiten besitzt. Im Anschluss daran könnten die abstrakten Oberklassen Food und </w:t>
+      </w:r>
+      <w:proofErr w:type="spellStart"/>
+      <w:r>
+        <w:t>PowerUp</w:t>
+      </w:r>
+      <w:proofErr w:type="spellEnd"/>
+      <w:r>
+        <w:t xml:space="preserve"> realisiert </w:t>
+      </w:r>
+      <w:proofErr w:type="gramStart"/>
+      <w:r>
+        <w:t>werden</w:t>
+      </w:r>
+      <w:proofErr w:type="gramEnd"/>
+      <w:r>
+        <w:t xml:space="preserve"> um im Anschluss daran konkrete Implementierungen der Foods oder </w:t>
+      </w:r>
+      <w:proofErr w:type="spellStart"/>
+      <w:r>
+        <w:t>PowerUps</w:t>
+      </w:r>
+      <w:proofErr w:type="spellEnd"/>
+      <w:r>
+        <w:t xml:space="preserve"> zu realisieren.</w:t>
       </w:r>
     </w:p>
     <w:p>
@@ -7848,36 +9699,104 @@
         <w:jc w:val="both"/>
       </w:pPr>
       <w:r>
-        <w:t>Auf diese Weise müsste nicht zwischen verschiedenen Implementierungen unterschieden werden sondern man könnte von einem abstrakten Typ sprechen. Das Food würde als konkreten Effekt beim einsammeln eine Erhöhung des Spieler-Highscores auslösen. Die PowerUps hingegen würden Zustandsveränderungen beim jeweiligen Spieler oder allen anderen Spielern zur Folge haben – bspw. der Teleport an eine andere Stelle auf dem Spielfeld oder, dass alle Spieler „gefreezt“, also „eingefroren“ werden und für eine bestimmte Zeit keine Eingaben mehr tätigen können.</w:t>
+        <w:t xml:space="preserve">Auf diese Weise müsste nicht zwischen verschiedenen Implementierungen unterschieden </w:t>
+      </w:r>
+      <w:proofErr w:type="gramStart"/>
+      <w:r>
+        <w:t>werden</w:t>
+      </w:r>
+      <w:proofErr w:type="gramEnd"/>
+      <w:r>
+        <w:t xml:space="preserve"> sondern man könnte von einem abstrakten Typ sprechen. Das Food würde als konkreten Effekt </w:t>
+      </w:r>
+      <w:proofErr w:type="gramStart"/>
+      <w:r>
+        <w:t xml:space="preserve">beim </w:t>
+      </w:r>
+      <w:proofErr w:type="spellStart"/>
+      <w:r>
+        <w:t>einsammeln</w:t>
+      </w:r>
+      <w:proofErr w:type="spellEnd"/>
+      <w:proofErr w:type="gramEnd"/>
+      <w:r>
+        <w:t xml:space="preserve"> eine Erhöhung des Spieler-Highscores auslösen. Die </w:t>
+      </w:r>
+      <w:proofErr w:type="spellStart"/>
+      <w:r>
+        <w:t>PowerUps</w:t>
+      </w:r>
+      <w:proofErr w:type="spellEnd"/>
+      <w:r>
+        <w:t xml:space="preserve"> hingegen würden Zustandsveränderungen beim jeweiligen Spieler oder allen anderen Spielern zur Folge haben – bspw. der </w:t>
+      </w:r>
+      <w:proofErr w:type="spellStart"/>
+      <w:r>
+        <w:t>Teleport</w:t>
+      </w:r>
+      <w:proofErr w:type="spellEnd"/>
+      <w:r>
+        <w:t xml:space="preserve"> an eine andere Stelle auf dem Spielfeld oder, dass alle Spieler „</w:t>
+      </w:r>
+      <w:proofErr w:type="spellStart"/>
+      <w:r>
+        <w:t>gefreezt</w:t>
+      </w:r>
+      <w:proofErr w:type="spellEnd"/>
+      <w:r>
+        <w:t>“, also „eingefroren“ werden und für eine bestimmte Zeit keine Eingaben mehr tätigen können.</w:t>
       </w:r>
     </w:p>
     <w:p/>
     <w:p>
       <w:pPr>
         <w:pStyle w:val="berschrift2"/>
+        <w:rPr>
+          <w:lang w:val="en-US"/>
+        </w:rPr>
       </w:pPr>
       <w:bookmarkStart w:id="43" w:name="_Toc57045217"/>
       <w:r>
+        <w:rPr>
+          <w:lang w:val="en-US"/>
+        </w:rPr>
         <w:t>Factory-Pattern</w:t>
       </w:r>
       <w:bookmarkEnd w:id="43"/>
     </w:p>
     <w:p>
-      <w:r>
+      <w:pPr>
+        <w:rPr>
+          <w:lang w:val="en-US"/>
+        </w:rPr>
+      </w:pPr>
+      <w:r>
+        <w:rPr>
+          <w:lang w:val="en-US"/>
+        </w:rPr>
         <w:t>// TODO</w:t>
       </w:r>
     </w:p>
     <w:p>
       <w:pPr>
         <w:jc w:val="both"/>
+        <w:rPr>
+          <w:lang w:val="en-US"/>
+        </w:rPr>
       </w:pPr>
     </w:p>
     <w:p>
       <w:pPr>
         <w:pStyle w:val="berschrift2"/>
+        <w:rPr>
+          <w:lang w:val="en-US"/>
+        </w:rPr>
       </w:pPr>
       <w:bookmarkStart w:id="44" w:name="_Toc57045218"/>
       <w:r>
+        <w:rPr>
+          <w:lang w:val="en-US"/>
+        </w:rPr>
         <w:t>Observer-Pattern</w:t>
       </w:r>
       <w:bookmarkEnd w:id="44"/>
@@ -7885,12 +9804,12 @@
     <w:p>
       <w:pPr>
         <w:rPr>
-          <w:lang w:eastAsia="de-DE"/>
-        </w:rPr>
-      </w:pPr>
-      <w:r>
-        <w:rPr>
-          <w:lang w:eastAsia="de-DE"/>
+          <w:lang w:val="en-US" w:eastAsia="de-DE"/>
+        </w:rPr>
+      </w:pPr>
+      <w:r>
+        <w:rPr>
+          <w:lang w:val="en-US" w:eastAsia="de-DE"/>
         </w:rPr>
         <w:t>// TODO</w:t>
       </w:r>
@@ -7898,12 +9817,12 @@
     <w:p>
       <w:pPr>
         <w:rPr>
-          <w:lang w:eastAsia="de-DE"/>
-        </w:rPr>
-      </w:pPr>
-      <w:r>
-        <w:rPr>
-          <w:lang w:eastAsia="de-DE"/>
+          <w:lang w:val="en-US" w:eastAsia="de-DE"/>
+        </w:rPr>
+      </w:pPr>
+      <w:r>
+        <w:rPr>
+          <w:lang w:val="en-US" w:eastAsia="de-DE"/>
         </w:rPr>
         <w:br w:type="page"/>
       </w:r>
@@ -7920,7 +9839,6 @@
         <w:rPr>
           <w:lang w:eastAsia="de-DE"/>
         </w:rPr>
-        <w:lastRenderedPageBreak/>
         <w:t>Anhang</w:t>
       </w:r>
       <w:bookmarkEnd w:id="45"/>
@@ -8017,14 +9935,27 @@
       <w:r>
         <w:t xml:space="preserve">Abbildung </w:t>
       </w:r>
-      <w:fldSimple w:instr=" SEQ Abbildung \* ARABIC ">
-        <w:r>
-          <w:rPr>
-            <w:noProof/>
-          </w:rPr>
-          <w:t>7</w:t>
-        </w:r>
-      </w:fldSimple>
+      <w:r>
+        <w:fldChar w:fldCharType="begin"/>
+      </w:r>
+      <w:r>
+        <w:instrText xml:space="preserve"> SEQ Abbildung \* ARABIC </w:instrText>
+      </w:r>
+      <w:r>
+        <w:fldChar w:fldCharType="separate"/>
+      </w:r>
+      <w:r>
+        <w:rPr>
+          <w:noProof/>
+        </w:rPr>
+        <w:t>7</w:t>
+      </w:r>
+      <w:r>
+        <w:rPr>
+          <w:noProof/>
+        </w:rPr>
+        <w:fldChar w:fldCharType="end"/>
+      </w:r>
       <w:r>
         <w:t xml:space="preserve"> – Anwendungsfalldiagramm des P+F-Projekts</w:t>
       </w:r>
@@ -8149,7 +10080,6 @@
         <w:rPr>
           <w:noProof/>
         </w:rPr>
-        <w:lastRenderedPageBreak/>
         <w:drawing>
           <wp:inline distT="0" distB="0" distL="0" distR="0" wp14:anchorId="3E1D64E9" wp14:editId="7BDB6DF0">
             <wp:extent cx="6097979" cy="3880471"/>
@@ -8335,7 +10265,6 @@
         <w:rPr>
           <w:lang w:eastAsia="de-DE"/>
         </w:rPr>
-        <w:lastRenderedPageBreak/>
         <w:t>UML – Klassendiagramm</w:t>
       </w:r>
       <w:bookmarkEnd w:id="48"/>
@@ -8422,9 +10351,17 @@
         <w:rPr>
           <w:lang w:eastAsia="de-DE"/>
         </w:rPr>
-        <w:t>User-Interface – Frontend - SnakeFX</w:t>
+        <w:t xml:space="preserve">User-Interface – Frontend - </w:t>
+      </w:r>
+      <w:proofErr w:type="spellStart"/>
+      <w:r>
+        <w:rPr>
+          <w:lang w:eastAsia="de-DE"/>
+        </w:rPr>
+        <w:t>SnakeFX</w:t>
       </w:r>
       <w:bookmarkEnd w:id="49"/>
+      <w:proofErr w:type="spellEnd"/>
     </w:p>
     <w:p>
       <w:pPr>
@@ -8456,7 +10393,6 @@
         <w:rPr>
           <w:noProof/>
         </w:rPr>
-        <w:lastRenderedPageBreak/>
         <w:drawing>
           <wp:inline distT="0" distB="0" distL="0" distR="0" wp14:anchorId="1C6B049C" wp14:editId="0D51C67C">
             <wp:extent cx="3773703" cy="2973788"/>
@@ -8502,14 +10438,27 @@
       <w:r>
         <w:t xml:space="preserve">Abbildung </w:t>
       </w:r>
-      <w:fldSimple w:instr=" SEQ Abbildung \* ARABIC ">
-        <w:r>
-          <w:rPr>
-            <w:noProof/>
-          </w:rPr>
-          <w:t>8</w:t>
-        </w:r>
-      </w:fldSimple>
+      <w:r>
+        <w:fldChar w:fldCharType="begin"/>
+      </w:r>
+      <w:r>
+        <w:instrText xml:space="preserve"> SEQ Abbildung \* ARABIC </w:instrText>
+      </w:r>
+      <w:r>
+        <w:fldChar w:fldCharType="separate"/>
+      </w:r>
+      <w:r>
+        <w:rPr>
+          <w:noProof/>
+        </w:rPr>
+        <w:t>8</w:t>
+      </w:r>
+      <w:r>
+        <w:rPr>
+          <w:noProof/>
+        </w:rPr>
+        <w:fldChar w:fldCharType="end"/>
+      </w:r>
       <w:r>
         <w:t xml:space="preserve"> - Login- / Register-Screen der Anwendung</w:t>
       </w:r>
@@ -8573,14 +10522,27 @@
       <w:r>
         <w:t xml:space="preserve">Abbildung </w:t>
       </w:r>
-      <w:fldSimple w:instr=" SEQ Abbildung \* ARABIC ">
-        <w:r>
-          <w:rPr>
-            <w:noProof/>
-          </w:rPr>
-          <w:t>9</w:t>
-        </w:r>
-      </w:fldSimple>
+      <w:r>
+        <w:fldChar w:fldCharType="begin"/>
+      </w:r>
+      <w:r>
+        <w:instrText xml:space="preserve"> SEQ Abbildung \* ARABIC </w:instrText>
+      </w:r>
+      <w:r>
+        <w:fldChar w:fldCharType="separate"/>
+      </w:r>
+      <w:r>
+        <w:rPr>
+          <w:noProof/>
+        </w:rPr>
+        <w:t>9</w:t>
+      </w:r>
+      <w:r>
+        <w:rPr>
+          <w:noProof/>
+        </w:rPr>
+        <w:fldChar w:fldCharType="end"/>
+      </w:r>
       <w:r>
         <w:t xml:space="preserve"> - Homescreen der Anwendung - hier werden alle aktiven Spieler und alle aktiven Spiele aufgelistet.</w:t>
       </w:r>
@@ -8599,7 +10561,6 @@
         <w:rPr>
           <w:noProof/>
         </w:rPr>
-        <w:lastRenderedPageBreak/>
         <w:drawing>
           <wp:inline distT="0" distB="0" distL="0" distR="0" wp14:anchorId="6E0D16F7" wp14:editId="4B323D7B">
             <wp:extent cx="4121867" cy="2957885"/>
@@ -8645,14 +10606,27 @@
       <w:r>
         <w:t xml:space="preserve">Abbildung </w:t>
       </w:r>
-      <w:fldSimple w:instr=" SEQ Abbildung \* ARABIC ">
-        <w:r>
-          <w:rPr>
-            <w:noProof/>
-          </w:rPr>
-          <w:t>10</w:t>
-        </w:r>
-      </w:fldSimple>
+      <w:r>
+        <w:fldChar w:fldCharType="begin"/>
+      </w:r>
+      <w:r>
+        <w:instrText xml:space="preserve"> SEQ Abbildung \* ARABIC </w:instrText>
+      </w:r>
+      <w:r>
+        <w:fldChar w:fldCharType="separate"/>
+      </w:r>
+      <w:r>
+        <w:rPr>
+          <w:noProof/>
+        </w:rPr>
+        <w:t>10</w:t>
+      </w:r>
+      <w:r>
+        <w:rPr>
+          <w:noProof/>
+        </w:rPr>
+        <w:fldChar w:fldCharType="end"/>
+      </w:r>
       <w:r>
         <w:t xml:space="preserve"> - New-Game Screen - hier können neue Spiele definiert und im Anschluss in der Lobby angemeldet werden.</w:t>
       </w:r>
@@ -8719,14 +10693,27 @@
       <w:r>
         <w:t xml:space="preserve">Abbildung </w:t>
       </w:r>
-      <w:fldSimple w:instr=" SEQ Abbildung \* ARABIC ">
-        <w:r>
-          <w:rPr>
-            <w:noProof/>
-          </w:rPr>
-          <w:t>11</w:t>
-        </w:r>
-      </w:fldSimple>
+      <w:r>
+        <w:fldChar w:fldCharType="begin"/>
+      </w:r>
+      <w:r>
+        <w:instrText xml:space="preserve"> SEQ Abbildung \* ARABIC </w:instrText>
+      </w:r>
+      <w:r>
+        <w:fldChar w:fldCharType="separate"/>
+      </w:r>
+      <w:r>
+        <w:rPr>
+          <w:noProof/>
+        </w:rPr>
+        <w:t>11</w:t>
+      </w:r>
+      <w:r>
+        <w:rPr>
+          <w:noProof/>
+        </w:rPr>
+        <w:fldChar w:fldCharType="end"/>
+      </w:r>
       <w:r>
         <w:t xml:space="preserve"> - Spielhistorie - In dieser Benutzeroberfläche können alle in der Vergan</w:t>
       </w:r>
@@ -8751,7 +10738,6 @@
         <w:rPr>
           <w:noProof/>
         </w:rPr>
-        <w:lastRenderedPageBreak/>
         <w:drawing>
           <wp:inline distT="0" distB="0" distL="0" distR="0" wp14:anchorId="54EAB61E" wp14:editId="5185992E">
             <wp:extent cx="4063117" cy="4214948"/>
@@ -8797,14 +10783,27 @@
       <w:r>
         <w:t xml:space="preserve">Abbildung </w:t>
       </w:r>
-      <w:fldSimple w:instr=" SEQ Abbildung \* ARABIC ">
-        <w:r>
-          <w:rPr>
-            <w:noProof/>
-          </w:rPr>
-          <w:t>12</w:t>
-        </w:r>
-      </w:fldSimple>
+      <w:r>
+        <w:fldChar w:fldCharType="begin"/>
+      </w:r>
+      <w:r>
+        <w:instrText xml:space="preserve"> SEQ Abbildung \* ARABIC </w:instrText>
+      </w:r>
+      <w:r>
+        <w:fldChar w:fldCharType="separate"/>
+      </w:r>
+      <w:r>
+        <w:rPr>
+          <w:noProof/>
+        </w:rPr>
+        <w:t>12</w:t>
+      </w:r>
+      <w:r>
+        <w:rPr>
+          <w:noProof/>
+        </w:rPr>
+        <w:fldChar w:fldCharType="end"/>
+      </w:r>
       <w:r>
         <w:t xml:space="preserve"> - Im aktiven Spiel wird die Implementierung des Snake-Spiels ausgeführt. Die Abbildung enthält das Spielbrett, sowie die Implementierung der Food-Mechanik sowie eine einfache KI mit zufälliger Wegfindung.</w:t>
       </w:r>
@@ -8819,7 +10818,6 @@
         <w:rPr>
           <w:noProof/>
         </w:rPr>
-        <w:lastRenderedPageBreak/>
         <w:drawing>
           <wp:inline distT="0" distB="0" distL="0" distR="0" wp14:anchorId="2E17C3F3" wp14:editId="2D8D9A0E">
             <wp:extent cx="5327374" cy="3513235"/>
@@ -8865,16 +10863,37 @@
       <w:r>
         <w:t xml:space="preserve">Abbildung </w:t>
       </w:r>
-      <w:fldSimple w:instr=" SEQ Abbildung \* ARABIC ">
-        <w:r>
-          <w:rPr>
-            <w:noProof/>
-          </w:rPr>
-          <w:t>13</w:t>
-        </w:r>
-      </w:fldSimple>
-      <w:r>
-        <w:t xml:space="preserve"> - der Debug-SceneViewer ermöglicht die direkte Initiali</w:t>
+      <w:r>
+        <w:fldChar w:fldCharType="begin"/>
+      </w:r>
+      <w:r>
+        <w:instrText xml:space="preserve"> SEQ Abbildung \* ARABIC </w:instrText>
+      </w:r>
+      <w:r>
+        <w:fldChar w:fldCharType="separate"/>
+      </w:r>
+      <w:r>
+        <w:rPr>
+          <w:noProof/>
+        </w:rPr>
+        <w:t>13</w:t>
+      </w:r>
+      <w:r>
+        <w:rPr>
+          <w:noProof/>
+        </w:rPr>
+        <w:fldChar w:fldCharType="end"/>
+      </w:r>
+      <w:r>
+        <w:t xml:space="preserve"> - der </w:t>
+      </w:r>
+      <w:proofErr w:type="spellStart"/>
+      <w:r>
+        <w:t>Debug-SceneViewer</w:t>
+      </w:r>
+      <w:proofErr w:type="spellEnd"/>
+      <w:r>
+        <w:t xml:space="preserve"> ermöglicht die direkte Initiali</w:t>
       </w:r>
       <w:r>
         <w:rPr>
@@ -9045,8 +11064,21 @@
       <w:t>2</w:t>
     </w:r>
     <w:r>
-      <w:t xml:space="preserve"> - Snake-Core, SnakeFX, SnakeServer</w:t>
+      <w:t xml:space="preserve"> - Snake-Core, </w:t>
     </w:r>
+    <w:proofErr w:type="spellStart"/>
+    <w:r>
+      <w:t>SnakeFX</w:t>
+    </w:r>
+    <w:proofErr w:type="spellEnd"/>
+    <w:r>
+      <w:t xml:space="preserve">, </w:t>
+    </w:r>
+    <w:proofErr w:type="spellStart"/>
+    <w:r>
+      <w:t>SnakeServer</w:t>
+    </w:r>
+    <w:proofErr w:type="spellEnd"/>
   </w:p>
 </w:hdr>
 </file>

</xml_diff>

<commit_message>
- Refactored the whole fing project.
</commit_message>
<xml_diff>
--- a/docs/1_Loesungsdokument/Loesungsdokument_v2.docx
+++ b/docs/1_Loesungsdokument/Loesungsdokument_v2.docx
@@ -413,7 +413,7 @@
           <w:r>
             <w:fldChar w:fldCharType="separate"/>
           </w:r>
-          <w:hyperlink w:anchor="_Toc57464783" w:history="1">
+          <w:hyperlink w:anchor="_Toc57539720" w:history="1">
             <w:r>
               <w:rPr>
                 <w:rStyle w:val="Hyperlink"/>
@@ -442,7 +442,7 @@
                 <w:noProof/>
                 <w:webHidden/>
               </w:rPr>
-              <w:instrText xml:space="preserve"> PAGEREF _Toc57464783 \h </w:instrText>
+              <w:instrText xml:space="preserve"> PAGEREF _Toc57539720 \h </w:instrText>
             </w:r>
             <w:r>
               <w:rPr>
@@ -485,7 +485,7 @@
               <w:lang w:eastAsia="de-DE"/>
             </w:rPr>
           </w:pPr>
-          <w:hyperlink w:anchor="_Toc57464784" w:history="1">
+          <w:hyperlink w:anchor="_Toc57539721" w:history="1">
             <w:r>
               <w:rPr>
                 <w:rStyle w:val="Hyperlink"/>
@@ -513,7 +513,7 @@
                 <w:noProof/>
                 <w:webHidden/>
               </w:rPr>
-              <w:instrText xml:space="preserve"> PAGEREF _Toc57464784 \h </w:instrText>
+              <w:instrText xml:space="preserve"> PAGEREF _Toc57539721 \h </w:instrText>
             </w:r>
             <w:r>
               <w:rPr>
@@ -556,7 +556,7 @@
               <w:lang w:eastAsia="de-DE"/>
             </w:rPr>
           </w:pPr>
-          <w:hyperlink w:anchor="_Toc57464785" w:history="1">
+          <w:hyperlink w:anchor="_Toc57539722" w:history="1">
             <w:r>
               <w:rPr>
                 <w:rStyle w:val="Hyperlink"/>
@@ -584,7 +584,7 @@
                 <w:noProof/>
                 <w:webHidden/>
               </w:rPr>
-              <w:instrText xml:space="preserve"> PAGEREF _Toc57464785 \h </w:instrText>
+              <w:instrText xml:space="preserve"> PAGEREF _Toc57539722 \h </w:instrText>
             </w:r>
             <w:r>
               <w:rPr>
@@ -627,7 +627,7 @@
               <w:lang w:eastAsia="de-DE"/>
             </w:rPr>
           </w:pPr>
-          <w:hyperlink w:anchor="_Toc57464786" w:history="1">
+          <w:hyperlink w:anchor="_Toc57539723" w:history="1">
             <w:r>
               <w:rPr>
                 <w:rStyle w:val="Hyperlink"/>
@@ -655,7 +655,7 @@
                 <w:noProof/>
                 <w:webHidden/>
               </w:rPr>
-              <w:instrText xml:space="preserve"> PAGEREF _Toc57464786 \h </w:instrText>
+              <w:instrText xml:space="preserve"> PAGEREF _Toc57539723 \h </w:instrText>
             </w:r>
             <w:r>
               <w:rPr>
@@ -698,7 +698,7 @@
               <w:lang w:eastAsia="de-DE"/>
             </w:rPr>
           </w:pPr>
-          <w:hyperlink w:anchor="_Toc57464787" w:history="1">
+          <w:hyperlink w:anchor="_Toc57539724" w:history="1">
             <w:r>
               <w:rPr>
                 <w:rStyle w:val="Hyperlink"/>
@@ -726,7 +726,7 @@
                 <w:noProof/>
                 <w:webHidden/>
               </w:rPr>
-              <w:instrText xml:space="preserve"> PAGEREF _Toc57464787 \h </w:instrText>
+              <w:instrText xml:space="preserve"> PAGEREF _Toc57539724 \h </w:instrText>
             </w:r>
             <w:r>
               <w:rPr>
@@ -769,7 +769,7 @@
               <w:lang w:eastAsia="de-DE"/>
             </w:rPr>
           </w:pPr>
-          <w:hyperlink w:anchor="_Toc57464788" w:history="1">
+          <w:hyperlink w:anchor="_Toc57539725" w:history="1">
             <w:r>
               <w:rPr>
                 <w:rStyle w:val="Hyperlink"/>
@@ -797,7 +797,7 @@
                 <w:noProof/>
                 <w:webHidden/>
               </w:rPr>
-              <w:instrText xml:space="preserve"> PAGEREF _Toc57464788 \h </w:instrText>
+              <w:instrText xml:space="preserve"> PAGEREF _Toc57539725 \h </w:instrText>
             </w:r>
             <w:r>
               <w:rPr>
@@ -840,7 +840,7 @@
               <w:lang w:eastAsia="de-DE"/>
             </w:rPr>
           </w:pPr>
-          <w:hyperlink w:anchor="_Toc57464789" w:history="1">
+          <w:hyperlink w:anchor="_Toc57539726" w:history="1">
             <w:r>
               <w:rPr>
                 <w:rStyle w:val="Hyperlink"/>
@@ -868,7 +868,7 @@
                 <w:noProof/>
                 <w:webHidden/>
               </w:rPr>
-              <w:instrText xml:space="preserve"> PAGEREF _Toc57464789 \h </w:instrText>
+              <w:instrText xml:space="preserve"> PAGEREF _Toc57539726 \h </w:instrText>
             </w:r>
             <w:r>
               <w:rPr>
@@ -911,7 +911,7 @@
               <w:lang w:eastAsia="de-DE"/>
             </w:rPr>
           </w:pPr>
-          <w:hyperlink w:anchor="_Toc57464790" w:history="1">
+          <w:hyperlink w:anchor="_Toc57539727" w:history="1">
             <w:r>
               <w:rPr>
                 <w:rStyle w:val="Hyperlink"/>
@@ -939,7 +939,7 @@
                 <w:noProof/>
                 <w:webHidden/>
               </w:rPr>
-              <w:instrText xml:space="preserve"> PAGEREF _Toc57464790 \h </w:instrText>
+              <w:instrText xml:space="preserve"> PAGEREF _Toc57539727 \h </w:instrText>
             </w:r>
             <w:r>
               <w:rPr>
@@ -982,7 +982,7 @@
               <w:lang w:eastAsia="de-DE"/>
             </w:rPr>
           </w:pPr>
-          <w:hyperlink w:anchor="_Toc57464791" w:history="1">
+          <w:hyperlink w:anchor="_Toc57539728" w:history="1">
             <w:r>
               <w:rPr>
                 <w:rStyle w:val="Hyperlink"/>
@@ -1010,7 +1010,7 @@
                 <w:noProof/>
                 <w:webHidden/>
               </w:rPr>
-              <w:instrText xml:space="preserve"> PAGEREF _Toc57464791 \h </w:instrText>
+              <w:instrText xml:space="preserve"> PAGEREF _Toc57539728 \h </w:instrText>
             </w:r>
             <w:r>
               <w:rPr>
@@ -1053,7 +1053,7 @@
               <w:lang w:eastAsia="de-DE"/>
             </w:rPr>
           </w:pPr>
-          <w:hyperlink w:anchor="_Toc57464792" w:history="1">
+          <w:hyperlink w:anchor="_Toc57539729" w:history="1">
             <w:r>
               <w:rPr>
                 <w:rStyle w:val="Hyperlink"/>
@@ -1081,7 +1081,7 @@
                 <w:noProof/>
                 <w:webHidden/>
               </w:rPr>
-              <w:instrText xml:space="preserve"> PAGEREF _Toc57464792 \h </w:instrText>
+              <w:instrText xml:space="preserve"> PAGEREF _Toc57539729 \h </w:instrText>
             </w:r>
             <w:r>
               <w:rPr>
@@ -1124,7 +1124,7 @@
               <w:lang w:eastAsia="de-DE"/>
             </w:rPr>
           </w:pPr>
-          <w:hyperlink w:anchor="_Toc57464793" w:history="1">
+          <w:hyperlink w:anchor="_Toc57539730" w:history="1">
             <w:r>
               <w:rPr>
                 <w:rStyle w:val="Hyperlink"/>
@@ -1152,7 +1152,7 @@
                 <w:noProof/>
                 <w:webHidden/>
               </w:rPr>
-              <w:instrText xml:space="preserve"> PAGEREF _Toc57464793 \h </w:instrText>
+              <w:instrText xml:space="preserve"> PAGEREF _Toc57539730 \h </w:instrText>
             </w:r>
             <w:r>
               <w:rPr>
@@ -1195,7 +1195,7 @@
               <w:lang w:eastAsia="de-DE"/>
             </w:rPr>
           </w:pPr>
-          <w:hyperlink w:anchor="_Toc57464794" w:history="1">
+          <w:hyperlink w:anchor="_Toc57539731" w:history="1">
             <w:r>
               <w:rPr>
                 <w:rStyle w:val="Hyperlink"/>
@@ -1223,7 +1223,7 @@
                 <w:noProof/>
                 <w:webHidden/>
               </w:rPr>
-              <w:instrText xml:space="preserve"> PAGEREF _Toc57464794 \h </w:instrText>
+              <w:instrText xml:space="preserve"> PAGEREF _Toc57539731 \h </w:instrText>
             </w:r>
             <w:r>
               <w:rPr>
@@ -1266,7 +1266,7 @@
               <w:lang w:eastAsia="de-DE"/>
             </w:rPr>
           </w:pPr>
-          <w:hyperlink w:anchor="_Toc57464795" w:history="1">
+          <w:hyperlink w:anchor="_Toc57539732" w:history="1">
             <w:r>
               <w:rPr>
                 <w:rStyle w:val="Hyperlink"/>
@@ -1294,7 +1294,7 @@
                 <w:noProof/>
                 <w:webHidden/>
               </w:rPr>
-              <w:instrText xml:space="preserve"> PAGEREF _Toc57464795 \h </w:instrText>
+              <w:instrText xml:space="preserve"> PAGEREF _Toc57539732 \h </w:instrText>
             </w:r>
             <w:r>
               <w:rPr>
@@ -1337,7 +1337,7 @@
               <w:lang w:eastAsia="de-DE"/>
             </w:rPr>
           </w:pPr>
-          <w:hyperlink w:anchor="_Toc57464796" w:history="1">
+          <w:hyperlink w:anchor="_Toc57539733" w:history="1">
             <w:r>
               <w:rPr>
                 <w:rStyle w:val="Hyperlink"/>
@@ -1365,7 +1365,7 @@
                 <w:noProof/>
                 <w:webHidden/>
               </w:rPr>
-              <w:instrText xml:space="preserve"> PAGEREF _Toc57464796 \h </w:instrText>
+              <w:instrText xml:space="preserve"> PAGEREF _Toc57539733 \h </w:instrText>
             </w:r>
             <w:r>
               <w:rPr>
@@ -1408,7 +1408,7 @@
               <w:lang w:eastAsia="de-DE"/>
             </w:rPr>
           </w:pPr>
-          <w:hyperlink w:anchor="_Toc57464797" w:history="1">
+          <w:hyperlink w:anchor="_Toc57539734" w:history="1">
             <w:r>
               <w:rPr>
                 <w:rStyle w:val="Hyperlink"/>
@@ -1443,7 +1443,7 @@
                 <w:noProof/>
                 <w:webHidden/>
               </w:rPr>
-              <w:instrText xml:space="preserve"> PAGEREF _Toc57464797 \h </w:instrText>
+              <w:instrText xml:space="preserve"> PAGEREF _Toc57539734 \h </w:instrText>
             </w:r>
             <w:r>
               <w:rPr>
@@ -1486,7 +1486,7 @@
               <w:lang w:eastAsia="de-DE"/>
             </w:rPr>
           </w:pPr>
-          <w:hyperlink w:anchor="_Toc57464798" w:history="1">
+          <w:hyperlink w:anchor="_Toc57539735" w:history="1">
             <w:r>
               <w:rPr>
                 <w:rStyle w:val="Hyperlink"/>
@@ -1514,7 +1514,7 @@
                 <w:noProof/>
                 <w:webHidden/>
               </w:rPr>
-              <w:instrText xml:space="preserve"> PAGEREF _Toc57464798 \h </w:instrText>
+              <w:instrText xml:space="preserve"> PAGEREF _Toc57539735 \h </w:instrText>
             </w:r>
             <w:r>
               <w:rPr>
@@ -1557,7 +1557,7 @@
               <w:lang w:eastAsia="de-DE"/>
             </w:rPr>
           </w:pPr>
-          <w:hyperlink w:anchor="_Toc57464799" w:history="1">
+          <w:hyperlink w:anchor="_Toc57539736" w:history="1">
             <w:r>
               <w:rPr>
                 <w:rStyle w:val="Hyperlink"/>
@@ -1585,7 +1585,7 @@
                 <w:noProof/>
                 <w:webHidden/>
               </w:rPr>
-              <w:instrText xml:space="preserve"> PAGEREF _Toc57464799 \h </w:instrText>
+              <w:instrText xml:space="preserve"> PAGEREF _Toc57539736 \h </w:instrText>
             </w:r>
             <w:r>
               <w:rPr>
@@ -1628,7 +1628,7 @@
               <w:lang w:eastAsia="de-DE"/>
             </w:rPr>
           </w:pPr>
-          <w:hyperlink w:anchor="_Toc57464800" w:history="1">
+          <w:hyperlink w:anchor="_Toc57539737" w:history="1">
             <w:r>
               <w:rPr>
                 <w:rStyle w:val="Hyperlink"/>
@@ -1656,7 +1656,7 @@
                 <w:noProof/>
                 <w:webHidden/>
               </w:rPr>
-              <w:instrText xml:space="preserve"> PAGEREF _Toc57464800 \h </w:instrText>
+              <w:instrText xml:space="preserve"> PAGEREF _Toc57539737 \h </w:instrText>
             </w:r>
             <w:r>
               <w:rPr>
@@ -1699,7 +1699,7 @@
               <w:lang w:eastAsia="de-DE"/>
             </w:rPr>
           </w:pPr>
-          <w:hyperlink w:anchor="_Toc57464801" w:history="1">
+          <w:hyperlink w:anchor="_Toc57539738" w:history="1">
             <w:r>
               <w:rPr>
                 <w:rStyle w:val="Hyperlink"/>
@@ -1727,7 +1727,7 @@
                 <w:noProof/>
                 <w:webHidden/>
               </w:rPr>
-              <w:instrText xml:space="preserve"> PAGEREF _Toc57464801 \h </w:instrText>
+              <w:instrText xml:space="preserve"> PAGEREF _Toc57539738 \h </w:instrText>
             </w:r>
             <w:r>
               <w:rPr>
@@ -1770,7 +1770,7 @@
               <w:lang w:eastAsia="de-DE"/>
             </w:rPr>
           </w:pPr>
-          <w:hyperlink w:anchor="_Toc57464802" w:history="1">
+          <w:hyperlink w:anchor="_Toc57539739" w:history="1">
             <w:r>
               <w:rPr>
                 <w:rStyle w:val="Hyperlink"/>
@@ -1798,7 +1798,7 @@
                 <w:noProof/>
                 <w:webHidden/>
               </w:rPr>
-              <w:instrText xml:space="preserve"> PAGEREF _Toc57464802 \h </w:instrText>
+              <w:instrText xml:space="preserve"> PAGEREF _Toc57539739 \h </w:instrText>
             </w:r>
             <w:r>
               <w:rPr>
@@ -1841,7 +1841,7 @@
               <w:lang w:eastAsia="de-DE"/>
             </w:rPr>
           </w:pPr>
-          <w:hyperlink w:anchor="_Toc57464803" w:history="1">
+          <w:hyperlink w:anchor="_Toc57539740" w:history="1">
             <w:r>
               <w:rPr>
                 <w:rStyle w:val="Hyperlink"/>
@@ -1869,7 +1869,7 @@
                 <w:noProof/>
                 <w:webHidden/>
               </w:rPr>
-              <w:instrText xml:space="preserve"> PAGEREF _Toc57464803 \h </w:instrText>
+              <w:instrText xml:space="preserve"> PAGEREF _Toc57539740 \h </w:instrText>
             </w:r>
             <w:r>
               <w:rPr>
@@ -1912,7 +1912,7 @@
               <w:lang w:eastAsia="de-DE"/>
             </w:rPr>
           </w:pPr>
-          <w:hyperlink w:anchor="_Toc57464804" w:history="1">
+          <w:hyperlink w:anchor="_Toc57539741" w:history="1">
             <w:r>
               <w:rPr>
                 <w:rStyle w:val="Hyperlink"/>
@@ -1940,7 +1940,7 @@
                 <w:noProof/>
                 <w:webHidden/>
               </w:rPr>
-              <w:instrText xml:space="preserve"> PAGEREF _Toc57464804 \h </w:instrText>
+              <w:instrText xml:space="preserve"> PAGEREF _Toc57539741 \h </w:instrText>
             </w:r>
             <w:r>
               <w:rPr>
@@ -1983,7 +1983,7 @@
               <w:lang w:eastAsia="de-DE"/>
             </w:rPr>
           </w:pPr>
-          <w:hyperlink w:anchor="_Toc57464805" w:history="1">
+          <w:hyperlink w:anchor="_Toc57539742" w:history="1">
             <w:r>
               <w:rPr>
                 <w:rStyle w:val="Hyperlink"/>
@@ -2011,7 +2011,7 @@
                 <w:noProof/>
                 <w:webHidden/>
               </w:rPr>
-              <w:instrText xml:space="preserve"> PAGEREF _Toc57464805 \h </w:instrText>
+              <w:instrText xml:space="preserve"> PAGEREF _Toc57539742 \h </w:instrText>
             </w:r>
             <w:r>
               <w:rPr>
@@ -2054,7 +2054,7 @@
               <w:lang w:eastAsia="de-DE"/>
             </w:rPr>
           </w:pPr>
-          <w:hyperlink w:anchor="_Toc57464806" w:history="1">
+          <w:hyperlink w:anchor="_Toc57539743" w:history="1">
             <w:r>
               <w:rPr>
                 <w:rStyle w:val="Hyperlink"/>
@@ -2082,7 +2082,7 @@
                 <w:noProof/>
                 <w:webHidden/>
               </w:rPr>
-              <w:instrText xml:space="preserve"> PAGEREF _Toc57464806 \h </w:instrText>
+              <w:instrText xml:space="preserve"> PAGEREF _Toc57539743 \h </w:instrText>
             </w:r>
             <w:r>
               <w:rPr>
@@ -2125,7 +2125,7 @@
               <w:lang w:eastAsia="de-DE"/>
             </w:rPr>
           </w:pPr>
-          <w:hyperlink w:anchor="_Toc57464807" w:history="1">
+          <w:hyperlink w:anchor="_Toc57539744" w:history="1">
             <w:r>
               <w:rPr>
                 <w:rStyle w:val="Hyperlink"/>
@@ -2153,7 +2153,7 @@
                 <w:noProof/>
                 <w:webHidden/>
               </w:rPr>
-              <w:instrText xml:space="preserve"> PAGEREF _Toc57464807 \h </w:instrText>
+              <w:instrText xml:space="preserve"> PAGEREF _Toc57539744 \h </w:instrText>
             </w:r>
             <w:r>
               <w:rPr>
@@ -2196,7 +2196,7 @@
               <w:lang w:eastAsia="de-DE"/>
             </w:rPr>
           </w:pPr>
-          <w:hyperlink w:anchor="_Toc57464808" w:history="1">
+          <w:hyperlink w:anchor="_Toc57539745" w:history="1">
             <w:r>
               <w:rPr>
                 <w:rStyle w:val="Hyperlink"/>
@@ -2224,7 +2224,7 @@
                 <w:noProof/>
                 <w:webHidden/>
               </w:rPr>
-              <w:instrText xml:space="preserve"> PAGEREF _Toc57464808 \h </w:instrText>
+              <w:instrText xml:space="preserve"> PAGEREF _Toc57539745 \h </w:instrText>
             </w:r>
             <w:r>
               <w:rPr>
@@ -2267,7 +2267,7 @@
               <w:lang w:eastAsia="de-DE"/>
             </w:rPr>
           </w:pPr>
-          <w:hyperlink w:anchor="_Toc57464809" w:history="1">
+          <w:hyperlink w:anchor="_Toc57539746" w:history="1">
             <w:r>
               <w:rPr>
                 <w:rStyle w:val="Hyperlink"/>
@@ -2295,7 +2295,7 @@
                 <w:noProof/>
                 <w:webHidden/>
               </w:rPr>
-              <w:instrText xml:space="preserve"> PAGEREF _Toc57464809 \h </w:instrText>
+              <w:instrText xml:space="preserve"> PAGEREF _Toc57539746 \h </w:instrText>
             </w:r>
             <w:r>
               <w:rPr>
@@ -2338,7 +2338,7 @@
               <w:lang w:eastAsia="de-DE"/>
             </w:rPr>
           </w:pPr>
-          <w:hyperlink w:anchor="_Toc57464810" w:history="1">
+          <w:hyperlink w:anchor="_Toc57539747" w:history="1">
             <w:r>
               <w:rPr>
                 <w:rStyle w:val="Hyperlink"/>
@@ -2365,7 +2365,7 @@
                 <w:noProof/>
                 <w:webHidden/>
               </w:rPr>
-              <w:instrText xml:space="preserve"> PAGEREF _Toc57464810 \h </w:instrText>
+              <w:instrText xml:space="preserve"> PAGEREF _Toc57539747 \h </w:instrText>
             </w:r>
             <w:r>
               <w:rPr>
@@ -2408,7 +2408,7 @@
               <w:lang w:eastAsia="de-DE"/>
             </w:rPr>
           </w:pPr>
-          <w:hyperlink w:anchor="_Toc57464811" w:history="1">
+          <w:hyperlink w:anchor="_Toc57539748" w:history="1">
             <w:r>
               <w:rPr>
                 <w:rStyle w:val="Hyperlink"/>
@@ -2435,7 +2435,7 @@
                 <w:noProof/>
                 <w:webHidden/>
               </w:rPr>
-              <w:instrText xml:space="preserve"> PAGEREF _Toc57464811 \h </w:instrText>
+              <w:instrText xml:space="preserve"> PAGEREF _Toc57539748 \h </w:instrText>
             </w:r>
             <w:r>
               <w:rPr>
@@ -2478,7 +2478,7 @@
               <w:lang w:eastAsia="de-DE"/>
             </w:rPr>
           </w:pPr>
-          <w:hyperlink w:anchor="_Toc57464812" w:history="1">
+          <w:hyperlink w:anchor="_Toc57539749" w:history="1">
             <w:r>
               <w:rPr>
                 <w:rStyle w:val="Hyperlink"/>
@@ -2506,7 +2506,7 @@
                 <w:noProof/>
                 <w:webHidden/>
               </w:rPr>
-              <w:instrText xml:space="preserve"> PAGEREF _Toc57464812 \h </w:instrText>
+              <w:instrText xml:space="preserve"> PAGEREF _Toc57539749 \h </w:instrText>
             </w:r>
             <w:r>
               <w:rPr>
@@ -2549,7 +2549,7 @@
               <w:lang w:eastAsia="de-DE"/>
             </w:rPr>
           </w:pPr>
-          <w:hyperlink w:anchor="_Toc57464813" w:history="1">
+          <w:hyperlink w:anchor="_Toc57539750" w:history="1">
             <w:r>
               <w:rPr>
                 <w:rStyle w:val="Hyperlink"/>
@@ -2576,7 +2576,7 @@
                 <w:noProof/>
                 <w:webHidden/>
               </w:rPr>
-              <w:instrText xml:space="preserve"> PAGEREF _Toc57464813 \h </w:instrText>
+              <w:instrText xml:space="preserve"> PAGEREF _Toc57539750 \h </w:instrText>
             </w:r>
             <w:r>
               <w:rPr>
@@ -2619,7 +2619,7 @@
               <w:lang w:eastAsia="de-DE"/>
             </w:rPr>
           </w:pPr>
-          <w:hyperlink w:anchor="_Toc57464814" w:history="1">
+          <w:hyperlink w:anchor="_Toc57539751" w:history="1">
             <w:r>
               <w:rPr>
                 <w:rStyle w:val="Hyperlink"/>
@@ -2646,7 +2646,7 @@
                 <w:noProof/>
                 <w:webHidden/>
               </w:rPr>
-              <w:instrText xml:space="preserve"> PAGEREF _Toc57464814 \h </w:instrText>
+              <w:instrText xml:space="preserve"> PAGEREF _Toc57539751 \h </w:instrText>
             </w:r>
             <w:r>
               <w:rPr>
@@ -2689,7 +2689,7 @@
               <w:lang w:eastAsia="de-DE"/>
             </w:rPr>
           </w:pPr>
-          <w:hyperlink w:anchor="_Toc57464815" w:history="1">
+          <w:hyperlink w:anchor="_Toc57539752" w:history="1">
             <w:r>
               <w:rPr>
                 <w:rStyle w:val="Hyperlink"/>
@@ -2716,7 +2716,7 @@
                 <w:noProof/>
                 <w:webHidden/>
               </w:rPr>
-              <w:instrText xml:space="preserve"> PAGEREF _Toc57464815 \h </w:instrText>
+              <w:instrText xml:space="preserve"> PAGEREF _Toc57539752 \h </w:instrText>
             </w:r>
             <w:r>
               <w:rPr>
@@ -2759,7 +2759,7 @@
               <w:lang w:eastAsia="de-DE"/>
             </w:rPr>
           </w:pPr>
-          <w:hyperlink w:anchor="_Toc57464816" w:history="1">
+          <w:hyperlink w:anchor="_Toc57539753" w:history="1">
             <w:r>
               <w:rPr>
                 <w:rStyle w:val="Hyperlink"/>
@@ -2786,7 +2786,7 @@
                 <w:noProof/>
                 <w:webHidden/>
               </w:rPr>
-              <w:instrText xml:space="preserve"> PAGEREF _Toc57464816 \h </w:instrText>
+              <w:instrText xml:space="preserve"> PAGEREF _Toc57539753 \h </w:instrText>
             </w:r>
             <w:r>
               <w:rPr>
@@ -2829,7 +2829,7 @@
               <w:lang w:eastAsia="de-DE"/>
             </w:rPr>
           </w:pPr>
-          <w:hyperlink w:anchor="_Toc57464817" w:history="1">
+          <w:hyperlink w:anchor="_Toc57539754" w:history="1">
             <w:r>
               <w:rPr>
                 <w:rStyle w:val="Hyperlink"/>
@@ -2856,7 +2856,7 @@
                 <w:noProof/>
                 <w:webHidden/>
               </w:rPr>
-              <w:instrText xml:space="preserve"> PAGEREF _Toc57464817 \h </w:instrText>
+              <w:instrText xml:space="preserve"> PAGEREF _Toc57539754 \h </w:instrText>
             </w:r>
             <w:r>
               <w:rPr>
@@ -2899,7 +2899,7 @@
               <w:lang w:eastAsia="de-DE"/>
             </w:rPr>
           </w:pPr>
-          <w:hyperlink w:anchor="_Toc57464818" w:history="1">
+          <w:hyperlink w:anchor="_Toc57539755" w:history="1">
             <w:r>
               <w:rPr>
                 <w:rStyle w:val="Hyperlink"/>
@@ -2926,7 +2926,7 @@
                 <w:noProof/>
                 <w:webHidden/>
               </w:rPr>
-              <w:instrText xml:space="preserve"> PAGEREF _Toc57464818 \h </w:instrText>
+              <w:instrText xml:space="preserve"> PAGEREF _Toc57539755 \h </w:instrText>
             </w:r>
             <w:r>
               <w:rPr>
@@ -2969,7 +2969,7 @@
               <w:lang w:eastAsia="de-DE"/>
             </w:rPr>
           </w:pPr>
-          <w:hyperlink w:anchor="_Toc57464819" w:history="1">
+          <w:hyperlink w:anchor="_Toc57539756" w:history="1">
             <w:r>
               <w:rPr>
                 <w:rStyle w:val="Hyperlink"/>
@@ -2996,7 +2996,7 @@
                 <w:noProof/>
                 <w:webHidden/>
               </w:rPr>
-              <w:instrText xml:space="preserve"> PAGEREF _Toc57464819 \h </w:instrText>
+              <w:instrText xml:space="preserve"> PAGEREF _Toc57539756 \h </w:instrText>
             </w:r>
             <w:r>
               <w:rPr>
@@ -3039,7 +3039,7 @@
               <w:lang w:eastAsia="de-DE"/>
             </w:rPr>
           </w:pPr>
-          <w:hyperlink w:anchor="_Toc57464820" w:history="1">
+          <w:hyperlink w:anchor="_Toc57539757" w:history="1">
             <w:r>
               <w:rPr>
                 <w:rStyle w:val="Hyperlink"/>
@@ -3080,7 +3080,7 @@
                 <w:noProof/>
                 <w:webHidden/>
               </w:rPr>
-              <w:instrText xml:space="preserve"> PAGEREF _Toc57464820 \h </w:instrText>
+              <w:instrText xml:space="preserve"> PAGEREF _Toc57539757 \h </w:instrText>
             </w:r>
             <w:r>
               <w:rPr>
@@ -3123,7 +3123,7 @@
               <w:lang w:eastAsia="de-DE"/>
             </w:rPr>
           </w:pPr>
-          <w:hyperlink w:anchor="_Toc57464821" w:history="1">
+          <w:hyperlink w:anchor="_Toc57539758" w:history="1">
             <w:r>
               <w:rPr>
                 <w:rStyle w:val="Hyperlink"/>
@@ -3150,7 +3150,7 @@
                 <w:noProof/>
                 <w:webHidden/>
               </w:rPr>
-              <w:instrText xml:space="preserve"> PAGEREF _Toc57464821 \h </w:instrText>
+              <w:instrText xml:space="preserve"> PAGEREF _Toc57539758 \h </w:instrText>
             </w:r>
             <w:r>
               <w:rPr>
@@ -3193,7 +3193,7 @@
               <w:lang w:eastAsia="de-DE"/>
             </w:rPr>
           </w:pPr>
-          <w:hyperlink w:anchor="_Toc57464822" w:history="1">
+          <w:hyperlink w:anchor="_Toc57539759" w:history="1">
             <w:r>
               <w:rPr>
                 <w:rStyle w:val="Hyperlink"/>
@@ -3220,7 +3220,7 @@
                 <w:noProof/>
                 <w:webHidden/>
               </w:rPr>
-              <w:instrText xml:space="preserve"> PAGEREF _Toc57464822 \h </w:instrText>
+              <w:instrText xml:space="preserve"> PAGEREF _Toc57539759 \h </w:instrText>
             </w:r>
             <w:r>
               <w:rPr>
@@ -3263,7 +3263,7 @@
               <w:lang w:eastAsia="de-DE"/>
             </w:rPr>
           </w:pPr>
-          <w:hyperlink w:anchor="_Toc57464823" w:history="1">
+          <w:hyperlink w:anchor="_Toc57539760" w:history="1">
             <w:r>
               <w:rPr>
                 <w:rStyle w:val="Hyperlink"/>
@@ -3290,7 +3290,7 @@
                 <w:noProof/>
                 <w:webHidden/>
               </w:rPr>
-              <w:instrText xml:space="preserve"> PAGEREF _Toc57464823 \h </w:instrText>
+              <w:instrText xml:space="preserve"> PAGEREF _Toc57539760 \h </w:instrText>
             </w:r>
             <w:r>
               <w:rPr>
@@ -3333,7 +3333,7 @@
               <w:lang w:eastAsia="de-DE"/>
             </w:rPr>
           </w:pPr>
-          <w:hyperlink w:anchor="_Toc57464824" w:history="1">
+          <w:hyperlink w:anchor="_Toc57539761" w:history="1">
             <w:r>
               <w:rPr>
                 <w:rStyle w:val="Hyperlink"/>
@@ -3360,7 +3360,7 @@
                 <w:noProof/>
                 <w:webHidden/>
               </w:rPr>
-              <w:instrText xml:space="preserve"> PAGEREF _Toc57464824 \h </w:instrText>
+              <w:instrText xml:space="preserve"> PAGEREF _Toc57539761 \h </w:instrText>
             </w:r>
             <w:r>
               <w:rPr>
@@ -3403,7 +3403,7 @@
               <w:lang w:eastAsia="de-DE"/>
             </w:rPr>
           </w:pPr>
-          <w:hyperlink w:anchor="_Toc57464825" w:history="1">
+          <w:hyperlink w:anchor="_Toc57539762" w:history="1">
             <w:r>
               <w:rPr>
                 <w:rStyle w:val="Hyperlink"/>
@@ -3430,7 +3430,7 @@
                 <w:noProof/>
                 <w:webHidden/>
               </w:rPr>
-              <w:instrText xml:space="preserve"> PAGEREF _Toc57464825 \h </w:instrText>
+              <w:instrText xml:space="preserve"> PAGEREF _Toc57539762 \h </w:instrText>
             </w:r>
             <w:r>
               <w:rPr>
@@ -3473,7 +3473,7 @@
               <w:lang w:eastAsia="de-DE"/>
             </w:rPr>
           </w:pPr>
-          <w:hyperlink w:anchor="_Toc57464826" w:history="1">
+          <w:hyperlink w:anchor="_Toc57539763" w:history="1">
             <w:r>
               <w:rPr>
                 <w:rStyle w:val="Hyperlink"/>
@@ -3500,7 +3500,7 @@
                 <w:noProof/>
                 <w:webHidden/>
               </w:rPr>
-              <w:instrText xml:space="preserve"> PAGEREF _Toc57464826 \h </w:instrText>
+              <w:instrText xml:space="preserve"> PAGEREF _Toc57539763 \h </w:instrText>
             </w:r>
             <w:r>
               <w:rPr>
@@ -3543,7 +3543,7 @@
               <w:lang w:eastAsia="de-DE"/>
             </w:rPr>
           </w:pPr>
-          <w:hyperlink w:anchor="_Toc57464827" w:history="1">
+          <w:hyperlink w:anchor="_Toc57539764" w:history="1">
             <w:r>
               <w:rPr>
                 <w:rStyle w:val="Hyperlink"/>
@@ -3571,7 +3571,7 @@
                 <w:noProof/>
                 <w:webHidden/>
               </w:rPr>
-              <w:instrText xml:space="preserve"> PAGEREF _Toc57464827 \h </w:instrText>
+              <w:instrText xml:space="preserve"> PAGEREF _Toc57539764 \h </w:instrText>
             </w:r>
             <w:r>
               <w:rPr>
@@ -3614,7 +3614,7 @@
               <w:lang w:eastAsia="de-DE"/>
             </w:rPr>
           </w:pPr>
-          <w:hyperlink w:anchor="_Toc57464828" w:history="1">
+          <w:hyperlink w:anchor="_Toc57539765" w:history="1">
             <w:r>
               <w:rPr>
                 <w:rStyle w:val="Hyperlink"/>
@@ -3642,7 +3642,7 @@
                 <w:noProof/>
                 <w:webHidden/>
               </w:rPr>
-              <w:instrText xml:space="preserve"> PAGEREF _Toc57464828 \h </w:instrText>
+              <w:instrText xml:space="preserve"> PAGEREF _Toc57539765 \h </w:instrText>
             </w:r>
             <w:r>
               <w:rPr>
@@ -3685,7 +3685,7 @@
               <w:lang w:eastAsia="de-DE"/>
             </w:rPr>
           </w:pPr>
-          <w:hyperlink w:anchor="_Toc57464829" w:history="1">
+          <w:hyperlink w:anchor="_Toc57539766" w:history="1">
             <w:r>
               <w:rPr>
                 <w:rStyle w:val="Hyperlink"/>
@@ -3713,7 +3713,7 @@
                 <w:noProof/>
                 <w:webHidden/>
               </w:rPr>
-              <w:instrText xml:space="preserve"> PAGEREF _Toc57464829 \h </w:instrText>
+              <w:instrText xml:space="preserve"> PAGEREF _Toc57539766 \h </w:instrText>
             </w:r>
             <w:r>
               <w:rPr>
@@ -3756,7 +3756,7 @@
               <w:lang w:eastAsia="de-DE"/>
             </w:rPr>
           </w:pPr>
-          <w:hyperlink w:anchor="_Toc57464830" w:history="1">
+          <w:hyperlink w:anchor="_Toc57539767" w:history="1">
             <w:r>
               <w:rPr>
                 <w:rStyle w:val="Hyperlink"/>
@@ -3784,7 +3784,7 @@
                 <w:noProof/>
                 <w:webHidden/>
               </w:rPr>
-              <w:instrText xml:space="preserve"> PAGEREF _Toc57464830 \h </w:instrText>
+              <w:instrText xml:space="preserve"> PAGEREF _Toc57539767 \h </w:instrText>
             </w:r>
             <w:r>
               <w:rPr>
@@ -3827,7 +3827,7 @@
               <w:lang w:eastAsia="de-DE"/>
             </w:rPr>
           </w:pPr>
-          <w:hyperlink w:anchor="_Toc57464831" w:history="1">
+          <w:hyperlink w:anchor="_Toc57539768" w:history="1">
             <w:r>
               <w:rPr>
                 <w:rStyle w:val="Hyperlink"/>
@@ -3855,7 +3855,7 @@
                 <w:noProof/>
                 <w:webHidden/>
               </w:rPr>
-              <w:instrText xml:space="preserve"> PAGEREF _Toc57464831 \h </w:instrText>
+              <w:instrText xml:space="preserve"> PAGEREF _Toc57539768 \h </w:instrText>
             </w:r>
             <w:r>
               <w:rPr>
@@ -3914,7 +3914,7 @@
           <w:lang w:eastAsia="de-DE"/>
         </w:rPr>
       </w:pPr>
-      <w:bookmarkStart w:id="1" w:name="_Toc57464783"/>
+      <w:bookmarkStart w:id="1" w:name="_Toc57539720"/>
       <w:r>
         <w:rPr>
           <w:rFonts w:eastAsia="Times New Roman"/>
@@ -4011,7 +4011,7 @@
           <w:lang w:eastAsia="de-DE"/>
         </w:rPr>
       </w:pPr>
-      <w:bookmarkStart w:id="2" w:name="_Toc57464784"/>
+      <w:bookmarkStart w:id="2" w:name="_Toc57539721"/>
       <w:r>
         <w:rPr>
           <w:lang w:eastAsia="de-DE"/>
@@ -4058,6 +4058,7 @@
       </w:pPr>
       <w:r>
         <w:rPr>
+          <w:noProof/>
           <w:lang w:eastAsia="de-DE"/>
         </w:rPr>
         <mc:AlternateContent>
@@ -4390,24 +4391,14 @@
       <w:r>
         <w:t xml:space="preserve">Abbildung </w:t>
       </w:r>
-      <w:r>
-        <w:fldChar w:fldCharType="begin"/>
-      </w:r>
-      <w:r>
-        <w:instrText xml:space="preserve"> SEQ Abbildung \* ARABIC </w:instrText>
-      </w:r>
-      <w:r>
-        <w:fldChar w:fldCharType="separate"/>
-      </w:r>
-      <w:r>
-        <w:rPr>
-          <w:noProof/>
-        </w:rPr>
-        <w:t>1</w:t>
-      </w:r>
-      <w:r>
-        <w:fldChar w:fldCharType="end"/>
-      </w:r>
+      <w:fldSimple w:instr=" SEQ Abbildung \* ARABIC ">
+        <w:r>
+          <w:rPr>
+            <w:noProof/>
+          </w:rPr>
+          <w:t>1</w:t>
+        </w:r>
+      </w:fldSimple>
       <w:r>
         <w:t xml:space="preserve"> - </w:t>
       </w:r>
@@ -4425,7 +4416,7 @@
           <w:lang w:eastAsia="de-DE"/>
         </w:rPr>
       </w:pPr>
-      <w:bookmarkStart w:id="3" w:name="_Toc57464785"/>
+      <w:bookmarkStart w:id="3" w:name="_Toc57539722"/>
       <w:r>
         <w:rPr>
           <w:lang w:eastAsia="de-DE"/>
@@ -4503,7 +4494,7 @@
           <w:lang w:eastAsia="de-DE"/>
         </w:rPr>
       </w:pPr>
-      <w:bookmarkStart w:id="4" w:name="_Toc57464786"/>
+      <w:bookmarkStart w:id="4" w:name="_Toc57539723"/>
       <w:r>
         <w:rPr>
           <w:lang w:eastAsia="de-DE"/>
@@ -4563,7 +4554,7 @@
           <w:lang w:eastAsia="de-DE"/>
         </w:rPr>
       </w:pPr>
-      <w:bookmarkStart w:id="5" w:name="_Toc57464787"/>
+      <w:bookmarkStart w:id="5" w:name="_Toc57539724"/>
       <w:r>
         <w:rPr>
           <w:lang w:eastAsia="de-DE"/>
@@ -4616,7 +4607,7 @@
           <w:lang w:eastAsia="de-DE"/>
         </w:rPr>
       </w:pPr>
-      <w:bookmarkStart w:id="6" w:name="_Toc57464788"/>
+      <w:bookmarkStart w:id="6" w:name="_Toc57539725"/>
       <w:r>
         <w:rPr>
           <w:lang w:eastAsia="de-DE"/>
@@ -4646,7 +4637,7 @@
           <w:lang w:eastAsia="de-DE"/>
         </w:rPr>
       </w:pPr>
-      <w:bookmarkStart w:id="7" w:name="_Toc57464789"/>
+      <w:bookmarkStart w:id="7" w:name="_Toc57539726"/>
       <w:r>
         <w:rPr>
           <w:lang w:eastAsia="de-DE"/>
@@ -4694,7 +4685,7 @@
           <w:lang w:eastAsia="de-DE"/>
         </w:rPr>
       </w:pPr>
-      <w:bookmarkStart w:id="8" w:name="_Toc57464790"/>
+      <w:bookmarkStart w:id="8" w:name="_Toc57539727"/>
       <w:r>
         <w:rPr>
           <w:lang w:eastAsia="de-DE"/>
@@ -4713,21 +4704,7 @@
         <w:rPr>
           <w:lang w:eastAsia="de-DE"/>
         </w:rPr>
-        <w:t xml:space="preserve">Das Front-End sendet einen POST-Request an die HTTP-Schnittstelle des </w:t>
-      </w:r>
-      <w:proofErr w:type="spellStart"/>
-      <w:r>
-        <w:rPr>
-          <w:lang w:eastAsia="de-DE"/>
-        </w:rPr>
-        <w:t>Backends</w:t>
-      </w:r>
-      <w:proofErr w:type="spellEnd"/>
-      <w:r>
-        <w:rPr>
-          <w:lang w:eastAsia="de-DE"/>
-        </w:rPr>
-        <w:t xml:space="preserve">. Diese URL lautet </w:t>
+        <w:t xml:space="preserve">Das Front-End sendet einen POST-Request an die HTTP-Schnittstelle des Backends. Diese URL lautet </w:t>
       </w:r>
       <w:hyperlink r:id="rId9" w:history="1">
         <w:r>
@@ -4742,35 +4719,7 @@
         <w:rPr>
           <w:lang w:eastAsia="de-DE"/>
         </w:rPr>
-        <w:t>. Als Header-Daten des Post-</w:t>
-      </w:r>
-      <w:proofErr w:type="spellStart"/>
-      <w:r>
-        <w:rPr>
-          <w:lang w:eastAsia="de-DE"/>
-        </w:rPr>
-        <w:t>Requests</w:t>
-      </w:r>
-      <w:proofErr w:type="spellEnd"/>
-      <w:r>
-        <w:rPr>
-          <w:lang w:eastAsia="de-DE"/>
-        </w:rPr>
-        <w:t xml:space="preserve"> werden der Benutzername sowie dessen Passwort (Hash) versendet. Diese Daten werden auf der Seite des </w:t>
-      </w:r>
-      <w:proofErr w:type="spellStart"/>
-      <w:r>
-        <w:rPr>
-          <w:lang w:eastAsia="de-DE"/>
-        </w:rPr>
-        <w:t>Backends</w:t>
-      </w:r>
-      <w:proofErr w:type="spellEnd"/>
-      <w:r>
-        <w:rPr>
-          <w:lang w:eastAsia="de-DE"/>
-        </w:rPr>
-        <w:t xml:space="preserve"> empfangen. Die empfangenen Daten werden mittels Unmarshalling</w:t>
+        <w:t>. Als Header-Daten des Post-Requests werden der Benutzername sowie dessen Passwort (Hash) versendet. Diese Daten werden auf der Seite des Backends empfangen. Die empfangenen Daten werden mittels Unmarshalling</w:t>
       </w:r>
       <w:r>
         <w:rPr>
@@ -4819,7 +4768,7 @@
           <w:lang w:eastAsia="de-DE"/>
         </w:rPr>
       </w:pPr>
-      <w:bookmarkStart w:id="9" w:name="_Toc57464791"/>
+      <w:bookmarkStart w:id="9" w:name="_Toc57539728"/>
       <w:r>
         <w:rPr>
           <w:lang w:eastAsia="de-DE"/>
@@ -4855,7 +4804,7 @@
           <w:lang w:eastAsia="de-DE"/>
         </w:rPr>
       </w:pPr>
-      <w:bookmarkStart w:id="10" w:name="_Toc57464792"/>
+      <w:bookmarkStart w:id="10" w:name="_Toc57539729"/>
       <w:r>
         <w:rPr>
           <w:lang w:eastAsia="de-DE"/>
@@ -4891,7 +4840,7 @@
           <w:lang w:eastAsia="de-DE"/>
         </w:rPr>
       </w:pPr>
-      <w:bookmarkStart w:id="11" w:name="_Toc57464793"/>
+      <w:bookmarkStart w:id="11" w:name="_Toc57539730"/>
       <w:r>
         <w:rPr>
           <w:lang w:eastAsia="de-DE"/>
@@ -4927,7 +4876,7 @@
           <w:lang w:eastAsia="de-DE"/>
         </w:rPr>
       </w:pPr>
-      <w:bookmarkStart w:id="12" w:name="_Toc57464794"/>
+      <w:bookmarkStart w:id="12" w:name="_Toc57539731"/>
       <w:r>
         <w:rPr>
           <w:lang w:eastAsia="de-DE"/>
@@ -4963,7 +4912,7 @@
           <w:lang w:eastAsia="de-DE"/>
         </w:rPr>
       </w:pPr>
-      <w:bookmarkStart w:id="13" w:name="_Toc57464795"/>
+      <w:bookmarkStart w:id="13" w:name="_Toc57539732"/>
       <w:r>
         <w:rPr>
           <w:lang w:eastAsia="de-DE"/>
@@ -5000,7 +4949,7 @@
           <w:lang w:eastAsia="de-DE"/>
         </w:rPr>
       </w:pPr>
-      <w:bookmarkStart w:id="14" w:name="_Toc57464796"/>
+      <w:bookmarkStart w:id="14" w:name="_Toc57539733"/>
       <w:r>
         <w:rPr>
           <w:lang w:eastAsia="de-DE"/>
@@ -5045,21 +4994,7 @@
         <w:rPr>
           <w:lang w:eastAsia="de-DE"/>
         </w:rPr>
-        <w:t xml:space="preserve"> ein </w:t>
-      </w:r>
-      <w:proofErr w:type="spellStart"/>
-      <w:r>
-        <w:rPr>
-          <w:lang w:eastAsia="de-DE"/>
-        </w:rPr>
-        <w:t>x,y</w:t>
-      </w:r>
-      <w:proofErr w:type="spellEnd"/>
-      <w:r>
-        <w:rPr>
-          <w:lang w:eastAsia="de-DE"/>
-        </w:rPr>
-        <w:t xml:space="preserve">-Koordinaten System aufgespannt wird; mit diesem sowie einem </w:t>
+        <w:t xml:space="preserve"> ein x,y-Koordinaten System aufgespannt wird; mit diesem sowie einem </w:t>
       </w:r>
       <w:r>
         <w:rPr>
@@ -5171,6 +5106,7 @@
       </w:pPr>
       <w:r>
         <w:rPr>
+          <w:noProof/>
           <w:lang w:eastAsia="de-DE"/>
         </w:rPr>
         <w:drawing>
@@ -5249,6 +5185,7 @@
       </w:pPr>
       <w:r>
         <w:rPr>
+          <w:noProof/>
           <w:lang w:eastAsia="de-DE"/>
         </w:rPr>
         <w:drawing>
@@ -5341,6 +5278,7 @@
       </w:pPr>
       <w:r>
         <w:rPr>
+          <w:noProof/>
           <w:lang w:eastAsia="de-DE"/>
         </w:rPr>
         <w:drawing>
@@ -5439,6 +5377,7 @@
       </w:pPr>
       <w:r>
         <w:rPr>
+          <w:noProof/>
           <w:lang w:eastAsia="de-DE"/>
         </w:rPr>
         <w:drawing>
@@ -5479,6 +5418,7 @@
       </w:r>
       <w:r>
         <w:rPr>
+          <w:noProof/>
           <w:lang w:eastAsia="de-DE"/>
         </w:rPr>
         <w:drawing>
@@ -5682,7 +5622,6 @@
           <w:lang w:eastAsia="de-DE"/>
         </w:rPr>
       </w:pPr>
-      <w:proofErr w:type="spellStart"/>
       <w:r>
         <w:rPr>
           <w:i/>
@@ -5703,9 +5642,8 @@
           <w:szCs w:val="20"/>
           <w:lang w:eastAsia="de-DE"/>
         </w:rPr>
-        <w:t>f</w:t>
-      </w:r>
-      <w:proofErr w:type="spellEnd"/>
+        <w:t xml:space="preserve">f </w:t>
+      </w:r>
       <w:r>
         <w:rPr>
           <w:i/>
@@ -5715,7 +5653,7 @@
           <w:szCs w:val="20"/>
           <w:lang w:eastAsia="de-DE"/>
         </w:rPr>
-        <w:t xml:space="preserve"> </w:t>
+        <w:t>(Snake_player</w:t>
       </w:r>
       <w:r>
         <w:rPr>
@@ -5726,9 +5664,8 @@
           <w:szCs w:val="20"/>
           <w:lang w:eastAsia="de-DE"/>
         </w:rPr>
-        <w:t>(</w:t>
-      </w:r>
-      <w:proofErr w:type="spellStart"/>
+        <w:t>A</w:t>
+      </w:r>
       <w:r>
         <w:rPr>
           <w:i/>
@@ -5738,7 +5675,7 @@
           <w:szCs w:val="20"/>
           <w:lang w:eastAsia="de-DE"/>
         </w:rPr>
-        <w:t>Snake_player</w:t>
+        <w:t>.head.x_coord == Snake_player</w:t>
       </w:r>
       <w:r>
         <w:rPr>
@@ -5749,7 +5686,7 @@
           <w:szCs w:val="20"/>
           <w:lang w:eastAsia="de-DE"/>
         </w:rPr>
-        <w:t>A</w:t>
+        <w:t>B</w:t>
       </w:r>
       <w:r>
         <w:rPr>
@@ -5760,10 +5697,12 @@
           <w:szCs w:val="20"/>
           <w:lang w:eastAsia="de-DE"/>
         </w:rPr>
-        <w:t>.head.x_coord</w:t>
-      </w:r>
-      <w:proofErr w:type="spellEnd"/>
-      <w:r>
+        <w:t xml:space="preserve">.body.x_coord &amp;&amp; </w:t>
+      </w:r>
+    </w:p>
+    <w:p>
+      <w:pPr>
+        <w:spacing w:after="0" w:line="240" w:lineRule="auto"/>
         <w:rPr>
           <w:i/>
           <w:iCs/>
@@ -5772,9 +5711,7 @@
           <w:szCs w:val="20"/>
           <w:lang w:eastAsia="de-DE"/>
         </w:rPr>
-        <w:t xml:space="preserve"> == </w:t>
-      </w:r>
-      <w:proofErr w:type="spellStart"/>
+      </w:pPr>
       <w:r>
         <w:rPr>
           <w:i/>
@@ -5784,7 +5721,7 @@
           <w:szCs w:val="20"/>
           <w:lang w:eastAsia="de-DE"/>
         </w:rPr>
-        <w:t>Snake_player</w:t>
+        <w:t xml:space="preserve">     </w:t>
       </w:r>
       <w:r>
         <w:rPr>
@@ -5795,7 +5732,7 @@
           <w:szCs w:val="20"/>
           <w:lang w:eastAsia="de-DE"/>
         </w:rPr>
-        <w:t>B</w:t>
+        <w:t>Snake_player</w:t>
       </w:r>
       <w:r>
         <w:rPr>
@@ -5806,9 +5743,8 @@
           <w:szCs w:val="20"/>
           <w:lang w:eastAsia="de-DE"/>
         </w:rPr>
-        <w:t>.body.x_coord</w:t>
-      </w:r>
-      <w:proofErr w:type="spellEnd"/>
+        <w:t>A</w:t>
+      </w:r>
       <w:r>
         <w:rPr>
           <w:i/>
@@ -5818,12 +5754,9 @@
           <w:szCs w:val="20"/>
           <w:lang w:eastAsia="de-DE"/>
         </w:rPr>
-        <w:t xml:space="preserve"> &amp;&amp; </w:t>
-      </w:r>
-    </w:p>
-    <w:p>
-      <w:pPr>
-        <w:spacing w:after="0" w:line="240" w:lineRule="auto"/>
+        <w:t>.head.y_coord == Snake_player</w:t>
+      </w:r>
+      <w:r>
         <w:rPr>
           <w:i/>
           <w:iCs/>
@@ -5832,7 +5765,8 @@
           <w:szCs w:val="20"/>
           <w:lang w:eastAsia="de-DE"/>
         </w:rPr>
-      </w:pPr>
+        <w:t>B</w:t>
+      </w:r>
       <w:r>
         <w:rPr>
           <w:i/>
@@ -5842,9 +5776,8 @@
           <w:szCs w:val="20"/>
           <w:lang w:eastAsia="de-DE"/>
         </w:rPr>
-        <w:t xml:space="preserve">     </w:t>
-      </w:r>
-      <w:proofErr w:type="spellStart"/>
+        <w:t>.body.y_coord</w:t>
+      </w:r>
       <w:r>
         <w:rPr>
           <w:i/>
@@ -5854,7 +5787,7 @@
           <w:szCs w:val="20"/>
           <w:lang w:eastAsia="de-DE"/>
         </w:rPr>
-        <w:t>Snake_player</w:t>
+        <w:t>)</w:t>
       </w:r>
       <w:r>
         <w:rPr>
@@ -5865,9 +5798,13 @@
           <w:szCs w:val="20"/>
           <w:lang w:eastAsia="de-DE"/>
         </w:rPr>
-        <w:t>A</w:t>
-      </w:r>
-      <w:r>
+        <w:tab/>
+        <w:t>{</w:t>
+      </w:r>
+    </w:p>
+    <w:p>
+      <w:pPr>
+        <w:spacing w:after="0" w:line="240" w:lineRule="auto"/>
         <w:rPr>
           <w:i/>
           <w:iCs/>
@@ -5876,9 +5813,7 @@
           <w:szCs w:val="20"/>
           <w:lang w:eastAsia="de-DE"/>
         </w:rPr>
-        <w:t>.head.y_coord</w:t>
-      </w:r>
-      <w:proofErr w:type="spellEnd"/>
+      </w:pPr>
       <w:r>
         <w:rPr>
           <w:i/>
@@ -5888,9 +5823,9 @@
           <w:szCs w:val="20"/>
           <w:lang w:eastAsia="de-DE"/>
         </w:rPr>
-        <w:t xml:space="preserve"> == </w:t>
-      </w:r>
-      <w:proofErr w:type="spellStart"/>
+        <w:tab/>
+        <w:t>Check list position of coordinate i</w:t>
+      </w:r>
       <w:r>
         <w:rPr>
           <w:i/>
@@ -5900,7 +5835,7 @@
           <w:szCs w:val="20"/>
           <w:lang w:eastAsia="de-DE"/>
         </w:rPr>
-        <w:t>Snake_player</w:t>
+        <w:t>n</w:t>
       </w:r>
       <w:r>
         <w:rPr>
@@ -5911,9 +5846,12 @@
           <w:szCs w:val="20"/>
           <w:lang w:eastAsia="de-DE"/>
         </w:rPr>
-        <w:t>B</w:t>
-      </w:r>
-      <w:r>
+        <w:t xml:space="preserve"> Snake_playerB.body;</w:t>
+      </w:r>
+    </w:p>
+    <w:p>
+      <w:pPr>
+        <w:spacing w:after="0" w:line="240" w:lineRule="auto"/>
         <w:rPr>
           <w:i/>
           <w:iCs/>
@@ -5922,9 +5860,7 @@
           <w:szCs w:val="20"/>
           <w:lang w:eastAsia="de-DE"/>
         </w:rPr>
-        <w:t>.body.y_coord</w:t>
-      </w:r>
-      <w:proofErr w:type="spellEnd"/>
+      </w:pPr>
       <w:r>
         <w:rPr>
           <w:i/>
@@ -5934,9 +5870,14 @@
           <w:szCs w:val="20"/>
           <w:lang w:eastAsia="de-DE"/>
         </w:rPr>
-        <w:t>)</w:t>
-      </w:r>
-      <w:r>
+        <w:lastRenderedPageBreak/>
+        <w:tab/>
+        <w:t>Adding = Length(Snake_playerB.body) - position of coordinate in Snake_playerB.body;</w:t>
+      </w:r>
+    </w:p>
+    <w:p>
+      <w:pPr>
+        <w:spacing w:after="0" w:line="240" w:lineRule="auto"/>
         <w:rPr>
           <w:i/>
           <w:iCs/>
@@ -5945,13 +5886,8 @@
           <w:szCs w:val="20"/>
           <w:lang w:eastAsia="de-DE"/>
         </w:rPr>
-        <w:tab/>
-        <w:t>{</w:t>
-      </w:r>
-    </w:p>
-    <w:p>
-      <w:pPr>
-        <w:spacing w:after="0" w:line="240" w:lineRule="auto"/>
+      </w:pPr>
+      <w:r>
         <w:rPr>
           <w:i/>
           <w:iCs/>
@@ -5960,8 +5896,14 @@
           <w:szCs w:val="20"/>
           <w:lang w:eastAsia="de-DE"/>
         </w:rPr>
-      </w:pPr>
-      <w:r>
+        <w:tab/>
+        <w:t>// Here might be a -1 important for the list calcutlation.</w:t>
+      </w:r>
+    </w:p>
+    <w:p>
+      <w:pPr>
+        <w:spacing w:after="0" w:line="240" w:lineRule="auto"/>
+        <w:ind w:left="708"/>
         <w:rPr>
           <w:i/>
           <w:iCs/>
@@ -5970,10 +5912,7 @@
           <w:szCs w:val="20"/>
           <w:lang w:eastAsia="de-DE"/>
         </w:rPr>
-        <w:tab/>
-        <w:t xml:space="preserve">Check </w:t>
-      </w:r>
-      <w:proofErr w:type="spellStart"/>
+      </w:pPr>
       <w:r>
         <w:rPr>
           <w:i/>
@@ -5983,9 +5922,8 @@
           <w:szCs w:val="20"/>
           <w:lang w:eastAsia="de-DE"/>
         </w:rPr>
-        <w:t>list</w:t>
-      </w:r>
-      <w:proofErr w:type="spellEnd"/>
+        <w:t xml:space="preserve">Drop list elements of Snake_playerB.body after </w:t>
+      </w:r>
       <w:r>
         <w:rPr>
           <w:i/>
@@ -5995,9 +5933,8 @@
           <w:szCs w:val="20"/>
           <w:lang w:eastAsia="de-DE"/>
         </w:rPr>
-        <w:t xml:space="preserve"> </w:t>
-      </w:r>
-      <w:proofErr w:type="spellStart"/>
+        <w:t>Snake_playerB.body(Adding)</w:t>
+      </w:r>
       <w:r>
         <w:rPr>
           <w:i/>
@@ -6007,10 +5944,13 @@
           <w:szCs w:val="20"/>
           <w:lang w:eastAsia="de-DE"/>
         </w:rPr>
-        <w:t>position</w:t>
-      </w:r>
-      <w:proofErr w:type="spellEnd"/>
-      <w:r>
+        <w:t>;</w:t>
+      </w:r>
+    </w:p>
+    <w:p>
+      <w:pPr>
+        <w:spacing w:after="0" w:line="240" w:lineRule="auto"/>
+        <w:ind w:left="708"/>
         <w:rPr>
           <w:i/>
           <w:iCs/>
@@ -6019,10 +5959,12 @@
           <w:szCs w:val="20"/>
           <w:lang w:eastAsia="de-DE"/>
         </w:rPr>
-        <w:t xml:space="preserve"> of </w:t>
-      </w:r>
-      <w:proofErr w:type="spellStart"/>
-      <w:r>
+      </w:pPr>
+    </w:p>
+    <w:p>
+      <w:pPr>
+        <w:spacing w:after="0" w:line="240" w:lineRule="auto"/>
+        <w:ind w:left="708"/>
         <w:rPr>
           <w:i/>
           <w:iCs/>
@@ -6031,9 +5973,7 @@
           <w:szCs w:val="20"/>
           <w:lang w:eastAsia="de-DE"/>
         </w:rPr>
-        <w:t>coordinate</w:t>
-      </w:r>
-      <w:proofErr w:type="spellEnd"/>
+      </w:pPr>
       <w:r>
         <w:rPr>
           <w:i/>
@@ -6043,9 +5983,13 @@
           <w:szCs w:val="20"/>
           <w:lang w:eastAsia="de-DE"/>
         </w:rPr>
-        <w:t xml:space="preserve"> i</w:t>
-      </w:r>
-      <w:r>
+        <w:t>While adding &gt; 0{</w:t>
+      </w:r>
+    </w:p>
+    <w:p>
+      <w:pPr>
+        <w:spacing w:after="0" w:line="240" w:lineRule="auto"/>
+        <w:ind w:left="708"/>
         <w:rPr>
           <w:i/>
           <w:iCs/>
@@ -6054,8 +5998,7 @@
           <w:szCs w:val="20"/>
           <w:lang w:eastAsia="de-DE"/>
         </w:rPr>
-        <w:t>n</w:t>
-      </w:r>
+      </w:pPr>
       <w:r>
         <w:rPr>
           <w:i/>
@@ -6065,9 +6008,9 @@
           <w:szCs w:val="20"/>
           <w:lang w:eastAsia="de-DE"/>
         </w:rPr>
-        <w:t xml:space="preserve"> </w:t>
-      </w:r>
-      <w:proofErr w:type="spellStart"/>
+        <w:tab/>
+        <w:t xml:space="preserve">Add coordinate of </w:t>
+      </w:r>
       <w:r>
         <w:rPr>
           <w:i/>
@@ -6077,9 +6020,8 @@
           <w:szCs w:val="20"/>
           <w:lang w:eastAsia="de-DE"/>
         </w:rPr>
-        <w:t>Snake_playerB.body</w:t>
-      </w:r>
-      <w:proofErr w:type="spellEnd"/>
+        <w:t>Snake_playerA.body</w:t>
+      </w:r>
       <w:r>
         <w:rPr>
           <w:i/>
@@ -6089,12 +6031,9 @@
           <w:szCs w:val="20"/>
           <w:lang w:eastAsia="de-DE"/>
         </w:rPr>
-        <w:t>;</w:t>
-      </w:r>
-    </w:p>
-    <w:p>
-      <w:pPr>
-        <w:spacing w:after="0" w:line="240" w:lineRule="auto"/>
+        <w:t>(length)</w:t>
+      </w:r>
+      <w:r>
         <w:rPr>
           <w:i/>
           <w:iCs/>
@@ -6103,8 +6042,13 @@
           <w:szCs w:val="20"/>
           <w:lang w:eastAsia="de-DE"/>
         </w:rPr>
-      </w:pPr>
-      <w:r>
+        <w:t xml:space="preserve"> to Snake_playerA.body;</w:t>
+      </w:r>
+    </w:p>
+    <w:p>
+      <w:pPr>
+        <w:spacing w:after="0" w:line="240" w:lineRule="auto"/>
+        <w:ind w:left="708"/>
         <w:rPr>
           <w:i/>
           <w:iCs/>
@@ -6113,10 +6057,7 @@
           <w:szCs w:val="20"/>
           <w:lang w:eastAsia="de-DE"/>
         </w:rPr>
-        <w:lastRenderedPageBreak/>
-        <w:tab/>
-      </w:r>
-      <w:proofErr w:type="spellStart"/>
+      </w:pPr>
       <w:r>
         <w:rPr>
           <w:i/>
@@ -6126,10 +6067,14 @@
           <w:szCs w:val="20"/>
           <w:lang w:eastAsia="de-DE"/>
         </w:rPr>
-        <w:t>Adding</w:t>
-      </w:r>
-      <w:proofErr w:type="spellEnd"/>
-      <w:r>
+        <w:tab/>
+        <w:t>Adding – 1;</w:t>
+      </w:r>
+    </w:p>
+    <w:p>
+      <w:pPr>
+        <w:spacing w:after="0" w:line="240" w:lineRule="auto"/>
+        <w:ind w:left="708"/>
         <w:rPr>
           <w:i/>
           <w:iCs/>
@@ -6138,9 +6083,7 @@
           <w:szCs w:val="20"/>
           <w:lang w:eastAsia="de-DE"/>
         </w:rPr>
-        <w:t xml:space="preserve"> = </w:t>
-      </w:r>
-      <w:proofErr w:type="spellStart"/>
+      </w:pPr>
       <w:r>
         <w:rPr>
           <w:i/>
@@ -6150,10 +6093,14 @@
           <w:szCs w:val="20"/>
           <w:lang w:eastAsia="de-DE"/>
         </w:rPr>
-        <w:t>Length</w:t>
-      </w:r>
-      <w:proofErr w:type="spellEnd"/>
-      <w:r>
+        <w:tab/>
+        <w:t>}</w:t>
+      </w:r>
+    </w:p>
+    <w:p>
+      <w:pPr>
+        <w:spacing w:after="0" w:line="240" w:lineRule="auto"/>
+        <w:ind w:left="708"/>
         <w:rPr>
           <w:i/>
           <w:iCs/>
@@ -6162,9 +6109,7 @@
           <w:szCs w:val="20"/>
           <w:lang w:eastAsia="de-DE"/>
         </w:rPr>
-        <w:t>(</w:t>
-      </w:r>
-      <w:proofErr w:type="spellStart"/>
+      </w:pPr>
       <w:r>
         <w:rPr>
           <w:i/>
@@ -6174,9 +6119,8 @@
           <w:szCs w:val="20"/>
           <w:lang w:eastAsia="de-DE"/>
         </w:rPr>
-        <w:t>Snake_playerB.body</w:t>
-      </w:r>
-      <w:proofErr w:type="spellEnd"/>
+        <w:t xml:space="preserve">// With this logic the snake of playerA will grow the length of snake </w:t>
+      </w:r>
       <w:r>
         <w:rPr>
           <w:i/>
@@ -6186,10 +6130,13 @@
           <w:szCs w:val="20"/>
           <w:lang w:eastAsia="de-DE"/>
         </w:rPr>
-        <w:t xml:space="preserve">) - </w:t>
-      </w:r>
-      <w:proofErr w:type="spellStart"/>
-      <w:r>
+        <w:t>player but the case that the length might brake out of the field wont happen because it adds the same way snakes are spawning, with multiple point from one dot.</w:t>
+      </w:r>
+    </w:p>
+    <w:p>
+      <w:pPr>
+        <w:spacing w:after="0" w:line="240" w:lineRule="auto"/>
+        <w:ind w:firstLine="708"/>
         <w:rPr>
           <w:i/>
           <w:iCs/>
@@ -6198,9 +6145,7 @@
           <w:szCs w:val="20"/>
           <w:lang w:eastAsia="de-DE"/>
         </w:rPr>
-        <w:t>position</w:t>
-      </w:r>
-      <w:proofErr w:type="spellEnd"/>
+      </w:pPr>
       <w:r>
         <w:rPr>
           <w:i/>
@@ -6210,1385 +6155,7 @@
           <w:szCs w:val="20"/>
           <w:lang w:eastAsia="de-DE"/>
         </w:rPr>
-        <w:t xml:space="preserve"> of </w:t>
-      </w:r>
-      <w:proofErr w:type="spellStart"/>
-      <w:r>
-        <w:rPr>
-          <w:i/>
-          <w:iCs/>
-          <w:color w:val="000000" w:themeColor="text1"/>
-          <w:sz w:val="20"/>
-          <w:szCs w:val="20"/>
-          <w:lang w:eastAsia="de-DE"/>
-        </w:rPr>
-        <w:t>coordinate</w:t>
-      </w:r>
-      <w:proofErr w:type="spellEnd"/>
-      <w:r>
-        <w:rPr>
-          <w:i/>
-          <w:iCs/>
-          <w:color w:val="000000" w:themeColor="text1"/>
-          <w:sz w:val="20"/>
-          <w:szCs w:val="20"/>
-          <w:lang w:eastAsia="de-DE"/>
-        </w:rPr>
-        <w:t xml:space="preserve"> in </w:t>
-      </w:r>
-      <w:proofErr w:type="spellStart"/>
-      <w:r>
-        <w:rPr>
-          <w:i/>
-          <w:iCs/>
-          <w:color w:val="000000" w:themeColor="text1"/>
-          <w:sz w:val="20"/>
-          <w:szCs w:val="20"/>
-          <w:lang w:eastAsia="de-DE"/>
-        </w:rPr>
-        <w:t>Snake_playerB.body</w:t>
-      </w:r>
-      <w:proofErr w:type="spellEnd"/>
-      <w:r>
-        <w:rPr>
-          <w:i/>
-          <w:iCs/>
-          <w:color w:val="000000" w:themeColor="text1"/>
-          <w:sz w:val="20"/>
-          <w:szCs w:val="20"/>
-          <w:lang w:eastAsia="de-DE"/>
-        </w:rPr>
-        <w:t>;</w:t>
-      </w:r>
-    </w:p>
-    <w:p>
-      <w:pPr>
-        <w:spacing w:after="0" w:line="240" w:lineRule="auto"/>
-        <w:rPr>
-          <w:i/>
-          <w:iCs/>
-          <w:color w:val="000000" w:themeColor="text1"/>
-          <w:sz w:val="20"/>
-          <w:szCs w:val="20"/>
-          <w:lang w:eastAsia="de-DE"/>
-        </w:rPr>
-      </w:pPr>
-      <w:r>
-        <w:rPr>
-          <w:i/>
-          <w:iCs/>
-          <w:color w:val="000000" w:themeColor="text1"/>
-          <w:sz w:val="20"/>
-          <w:szCs w:val="20"/>
-          <w:lang w:eastAsia="de-DE"/>
-        </w:rPr>
-        <w:tab/>
-        <w:t xml:space="preserve">// Here </w:t>
-      </w:r>
-      <w:proofErr w:type="spellStart"/>
-      <w:r>
-        <w:rPr>
-          <w:i/>
-          <w:iCs/>
-          <w:color w:val="000000" w:themeColor="text1"/>
-          <w:sz w:val="20"/>
-          <w:szCs w:val="20"/>
-          <w:lang w:eastAsia="de-DE"/>
-        </w:rPr>
-        <w:t>might</w:t>
-      </w:r>
-      <w:proofErr w:type="spellEnd"/>
-      <w:r>
-        <w:rPr>
-          <w:i/>
-          <w:iCs/>
-          <w:color w:val="000000" w:themeColor="text1"/>
-          <w:sz w:val="20"/>
-          <w:szCs w:val="20"/>
-          <w:lang w:eastAsia="de-DE"/>
-        </w:rPr>
-        <w:t xml:space="preserve"> </w:t>
-      </w:r>
-      <w:proofErr w:type="spellStart"/>
-      <w:r>
-        <w:rPr>
-          <w:i/>
-          <w:iCs/>
-          <w:color w:val="000000" w:themeColor="text1"/>
-          <w:sz w:val="20"/>
-          <w:szCs w:val="20"/>
-          <w:lang w:eastAsia="de-DE"/>
-        </w:rPr>
-        <w:t>be</w:t>
-      </w:r>
-      <w:proofErr w:type="spellEnd"/>
-      <w:r>
-        <w:rPr>
-          <w:i/>
-          <w:iCs/>
-          <w:color w:val="000000" w:themeColor="text1"/>
-          <w:sz w:val="20"/>
-          <w:szCs w:val="20"/>
-          <w:lang w:eastAsia="de-DE"/>
-        </w:rPr>
-        <w:t xml:space="preserve"> a -1 </w:t>
-      </w:r>
-      <w:proofErr w:type="spellStart"/>
-      <w:r>
-        <w:rPr>
-          <w:i/>
-          <w:iCs/>
-          <w:color w:val="000000" w:themeColor="text1"/>
-          <w:sz w:val="20"/>
-          <w:szCs w:val="20"/>
-          <w:lang w:eastAsia="de-DE"/>
-        </w:rPr>
-        <w:t>important</w:t>
-      </w:r>
-      <w:proofErr w:type="spellEnd"/>
-      <w:r>
-        <w:rPr>
-          <w:i/>
-          <w:iCs/>
-          <w:color w:val="000000" w:themeColor="text1"/>
-          <w:sz w:val="20"/>
-          <w:szCs w:val="20"/>
-          <w:lang w:eastAsia="de-DE"/>
-        </w:rPr>
-        <w:t xml:space="preserve"> </w:t>
-      </w:r>
-      <w:proofErr w:type="spellStart"/>
-      <w:r>
-        <w:rPr>
-          <w:i/>
-          <w:iCs/>
-          <w:color w:val="000000" w:themeColor="text1"/>
-          <w:sz w:val="20"/>
-          <w:szCs w:val="20"/>
-          <w:lang w:eastAsia="de-DE"/>
-        </w:rPr>
-        <w:t>for</w:t>
-      </w:r>
-      <w:proofErr w:type="spellEnd"/>
-      <w:r>
-        <w:rPr>
-          <w:i/>
-          <w:iCs/>
-          <w:color w:val="000000" w:themeColor="text1"/>
-          <w:sz w:val="20"/>
-          <w:szCs w:val="20"/>
-          <w:lang w:eastAsia="de-DE"/>
-        </w:rPr>
-        <w:t xml:space="preserve"> the </w:t>
-      </w:r>
-      <w:proofErr w:type="spellStart"/>
-      <w:r>
-        <w:rPr>
-          <w:i/>
-          <w:iCs/>
-          <w:color w:val="000000" w:themeColor="text1"/>
-          <w:sz w:val="20"/>
-          <w:szCs w:val="20"/>
-          <w:lang w:eastAsia="de-DE"/>
-        </w:rPr>
-        <w:t>list</w:t>
-      </w:r>
-      <w:proofErr w:type="spellEnd"/>
-      <w:r>
-        <w:rPr>
-          <w:i/>
-          <w:iCs/>
-          <w:color w:val="000000" w:themeColor="text1"/>
-          <w:sz w:val="20"/>
-          <w:szCs w:val="20"/>
-          <w:lang w:eastAsia="de-DE"/>
-        </w:rPr>
-        <w:t xml:space="preserve"> </w:t>
-      </w:r>
-      <w:proofErr w:type="spellStart"/>
-      <w:r>
-        <w:rPr>
-          <w:i/>
-          <w:iCs/>
-          <w:color w:val="000000" w:themeColor="text1"/>
-          <w:sz w:val="20"/>
-          <w:szCs w:val="20"/>
-          <w:lang w:eastAsia="de-DE"/>
-        </w:rPr>
-        <w:t>calcutlation</w:t>
-      </w:r>
-      <w:proofErr w:type="spellEnd"/>
-      <w:r>
-        <w:rPr>
-          <w:i/>
-          <w:iCs/>
-          <w:color w:val="000000" w:themeColor="text1"/>
-          <w:sz w:val="20"/>
-          <w:szCs w:val="20"/>
-          <w:lang w:eastAsia="de-DE"/>
-        </w:rPr>
-        <w:t>.</w:t>
-      </w:r>
-    </w:p>
-    <w:p>
-      <w:pPr>
-        <w:spacing w:after="0" w:line="240" w:lineRule="auto"/>
-        <w:ind w:left="708"/>
-        <w:rPr>
-          <w:i/>
-          <w:iCs/>
-          <w:color w:val="000000" w:themeColor="text1"/>
-          <w:sz w:val="20"/>
-          <w:szCs w:val="20"/>
-          <w:lang w:eastAsia="de-DE"/>
-        </w:rPr>
-      </w:pPr>
-      <w:r>
-        <w:rPr>
-          <w:i/>
-          <w:iCs/>
-          <w:color w:val="000000" w:themeColor="text1"/>
-          <w:sz w:val="20"/>
-          <w:szCs w:val="20"/>
-          <w:lang w:eastAsia="de-DE"/>
-        </w:rPr>
-        <w:t xml:space="preserve">Drop </w:t>
-      </w:r>
-      <w:proofErr w:type="spellStart"/>
-      <w:r>
-        <w:rPr>
-          <w:i/>
-          <w:iCs/>
-          <w:color w:val="000000" w:themeColor="text1"/>
-          <w:sz w:val="20"/>
-          <w:szCs w:val="20"/>
-          <w:lang w:eastAsia="de-DE"/>
-        </w:rPr>
-        <w:t>list</w:t>
-      </w:r>
-      <w:proofErr w:type="spellEnd"/>
-      <w:r>
-        <w:rPr>
-          <w:i/>
-          <w:iCs/>
-          <w:color w:val="000000" w:themeColor="text1"/>
-          <w:sz w:val="20"/>
-          <w:szCs w:val="20"/>
-          <w:lang w:eastAsia="de-DE"/>
-        </w:rPr>
-        <w:t xml:space="preserve"> </w:t>
-      </w:r>
-      <w:proofErr w:type="spellStart"/>
-      <w:r>
-        <w:rPr>
-          <w:i/>
-          <w:iCs/>
-          <w:color w:val="000000" w:themeColor="text1"/>
-          <w:sz w:val="20"/>
-          <w:szCs w:val="20"/>
-          <w:lang w:eastAsia="de-DE"/>
-        </w:rPr>
-        <w:t>elements</w:t>
-      </w:r>
-      <w:proofErr w:type="spellEnd"/>
-      <w:r>
-        <w:rPr>
-          <w:i/>
-          <w:iCs/>
-          <w:color w:val="000000" w:themeColor="text1"/>
-          <w:sz w:val="20"/>
-          <w:szCs w:val="20"/>
-          <w:lang w:eastAsia="de-DE"/>
-        </w:rPr>
-        <w:t xml:space="preserve"> of </w:t>
-      </w:r>
-      <w:proofErr w:type="spellStart"/>
-      <w:r>
-        <w:rPr>
-          <w:i/>
-          <w:iCs/>
-          <w:color w:val="000000" w:themeColor="text1"/>
-          <w:sz w:val="20"/>
-          <w:szCs w:val="20"/>
-          <w:lang w:eastAsia="de-DE"/>
-        </w:rPr>
-        <w:t>Snake_playerB.body</w:t>
-      </w:r>
-      <w:proofErr w:type="spellEnd"/>
-      <w:r>
-        <w:rPr>
-          <w:i/>
-          <w:iCs/>
-          <w:color w:val="000000" w:themeColor="text1"/>
-          <w:sz w:val="20"/>
-          <w:szCs w:val="20"/>
-          <w:lang w:eastAsia="de-DE"/>
-        </w:rPr>
-        <w:t xml:space="preserve"> after </w:t>
-      </w:r>
-      <w:proofErr w:type="spellStart"/>
-      <w:r>
-        <w:rPr>
-          <w:i/>
-          <w:iCs/>
-          <w:color w:val="000000" w:themeColor="text1"/>
-          <w:sz w:val="20"/>
-          <w:szCs w:val="20"/>
-          <w:lang w:eastAsia="de-DE"/>
-        </w:rPr>
-        <w:t>Snake_playerB.body</w:t>
-      </w:r>
-      <w:proofErr w:type="spellEnd"/>
-      <w:r>
-        <w:rPr>
-          <w:i/>
-          <w:iCs/>
-          <w:color w:val="000000" w:themeColor="text1"/>
-          <w:sz w:val="20"/>
-          <w:szCs w:val="20"/>
-          <w:lang w:eastAsia="de-DE"/>
-        </w:rPr>
-        <w:t>(</w:t>
-      </w:r>
-      <w:proofErr w:type="spellStart"/>
-      <w:r>
-        <w:rPr>
-          <w:i/>
-          <w:iCs/>
-          <w:color w:val="000000" w:themeColor="text1"/>
-          <w:sz w:val="20"/>
-          <w:szCs w:val="20"/>
-          <w:lang w:eastAsia="de-DE"/>
-        </w:rPr>
-        <w:t>Adding</w:t>
-      </w:r>
-      <w:proofErr w:type="spellEnd"/>
-      <w:r>
-        <w:rPr>
-          <w:i/>
-          <w:iCs/>
-          <w:color w:val="000000" w:themeColor="text1"/>
-          <w:sz w:val="20"/>
-          <w:szCs w:val="20"/>
-          <w:lang w:eastAsia="de-DE"/>
-        </w:rPr>
-        <w:t>)</w:t>
-      </w:r>
-      <w:r>
-        <w:rPr>
-          <w:i/>
-          <w:iCs/>
-          <w:color w:val="000000" w:themeColor="text1"/>
-          <w:sz w:val="20"/>
-          <w:szCs w:val="20"/>
-          <w:lang w:eastAsia="de-DE"/>
-        </w:rPr>
-        <w:t>;</w:t>
-      </w:r>
-    </w:p>
-    <w:p>
-      <w:pPr>
-        <w:spacing w:after="0" w:line="240" w:lineRule="auto"/>
-        <w:ind w:left="708"/>
-        <w:rPr>
-          <w:i/>
-          <w:iCs/>
-          <w:color w:val="000000" w:themeColor="text1"/>
-          <w:sz w:val="20"/>
-          <w:szCs w:val="20"/>
-          <w:lang w:eastAsia="de-DE"/>
-        </w:rPr>
-      </w:pPr>
-    </w:p>
-    <w:p>
-      <w:pPr>
-        <w:spacing w:after="0" w:line="240" w:lineRule="auto"/>
-        <w:ind w:left="708"/>
-        <w:rPr>
-          <w:i/>
-          <w:iCs/>
-          <w:color w:val="000000" w:themeColor="text1"/>
-          <w:sz w:val="20"/>
-          <w:szCs w:val="20"/>
-          <w:lang w:eastAsia="de-DE"/>
-        </w:rPr>
-      </w:pPr>
-      <w:proofErr w:type="spellStart"/>
-      <w:r>
-        <w:rPr>
-          <w:i/>
-          <w:iCs/>
-          <w:color w:val="000000" w:themeColor="text1"/>
-          <w:sz w:val="20"/>
-          <w:szCs w:val="20"/>
-          <w:lang w:eastAsia="de-DE"/>
-        </w:rPr>
-        <w:t>While</w:t>
-      </w:r>
-      <w:proofErr w:type="spellEnd"/>
-      <w:r>
-        <w:rPr>
-          <w:i/>
-          <w:iCs/>
-          <w:color w:val="000000" w:themeColor="text1"/>
-          <w:sz w:val="20"/>
-          <w:szCs w:val="20"/>
-          <w:lang w:eastAsia="de-DE"/>
-        </w:rPr>
-        <w:t xml:space="preserve"> </w:t>
-      </w:r>
-      <w:proofErr w:type="spellStart"/>
-      <w:r>
-        <w:rPr>
-          <w:i/>
-          <w:iCs/>
-          <w:color w:val="000000" w:themeColor="text1"/>
-          <w:sz w:val="20"/>
-          <w:szCs w:val="20"/>
-          <w:lang w:eastAsia="de-DE"/>
-        </w:rPr>
-        <w:t>adding</w:t>
-      </w:r>
-      <w:proofErr w:type="spellEnd"/>
-      <w:r>
-        <w:rPr>
-          <w:i/>
-          <w:iCs/>
-          <w:color w:val="000000" w:themeColor="text1"/>
-          <w:sz w:val="20"/>
-          <w:szCs w:val="20"/>
-          <w:lang w:eastAsia="de-DE"/>
-        </w:rPr>
-        <w:t xml:space="preserve"> &gt; 0{</w:t>
-      </w:r>
-    </w:p>
-    <w:p>
-      <w:pPr>
-        <w:spacing w:after="0" w:line="240" w:lineRule="auto"/>
-        <w:ind w:left="708"/>
-        <w:rPr>
-          <w:i/>
-          <w:iCs/>
-          <w:color w:val="000000" w:themeColor="text1"/>
-          <w:sz w:val="20"/>
-          <w:szCs w:val="20"/>
-          <w:lang w:eastAsia="de-DE"/>
-        </w:rPr>
-      </w:pPr>
-      <w:r>
-        <w:rPr>
-          <w:i/>
-          <w:iCs/>
-          <w:color w:val="000000" w:themeColor="text1"/>
-          <w:sz w:val="20"/>
-          <w:szCs w:val="20"/>
-          <w:lang w:eastAsia="de-DE"/>
-        </w:rPr>
-        <w:tab/>
-        <w:t xml:space="preserve">Add </w:t>
-      </w:r>
-      <w:proofErr w:type="spellStart"/>
-      <w:r>
-        <w:rPr>
-          <w:i/>
-          <w:iCs/>
-          <w:color w:val="000000" w:themeColor="text1"/>
-          <w:sz w:val="20"/>
-          <w:szCs w:val="20"/>
-          <w:lang w:eastAsia="de-DE"/>
-        </w:rPr>
-        <w:t>coordinate</w:t>
-      </w:r>
-      <w:proofErr w:type="spellEnd"/>
-      <w:r>
-        <w:rPr>
-          <w:i/>
-          <w:iCs/>
-          <w:color w:val="000000" w:themeColor="text1"/>
-          <w:sz w:val="20"/>
-          <w:szCs w:val="20"/>
-          <w:lang w:eastAsia="de-DE"/>
-        </w:rPr>
-        <w:t xml:space="preserve"> of </w:t>
-      </w:r>
-      <w:proofErr w:type="spellStart"/>
-      <w:r>
-        <w:rPr>
-          <w:i/>
-          <w:iCs/>
-          <w:color w:val="000000" w:themeColor="text1"/>
-          <w:sz w:val="20"/>
-          <w:szCs w:val="20"/>
-          <w:lang w:eastAsia="de-DE"/>
-        </w:rPr>
-        <w:t>Snake_playerA.body</w:t>
-      </w:r>
-      <w:proofErr w:type="spellEnd"/>
-      <w:r>
-        <w:rPr>
-          <w:i/>
-          <w:iCs/>
-          <w:color w:val="000000" w:themeColor="text1"/>
-          <w:sz w:val="20"/>
-          <w:szCs w:val="20"/>
-          <w:lang w:eastAsia="de-DE"/>
-        </w:rPr>
-        <w:t>(</w:t>
-      </w:r>
-      <w:proofErr w:type="spellStart"/>
-      <w:r>
-        <w:rPr>
-          <w:i/>
-          <w:iCs/>
-          <w:color w:val="000000" w:themeColor="text1"/>
-          <w:sz w:val="20"/>
-          <w:szCs w:val="20"/>
-          <w:lang w:eastAsia="de-DE"/>
-        </w:rPr>
-        <w:t>length</w:t>
-      </w:r>
-      <w:proofErr w:type="spellEnd"/>
-      <w:r>
-        <w:rPr>
-          <w:i/>
-          <w:iCs/>
-          <w:color w:val="000000" w:themeColor="text1"/>
-          <w:sz w:val="20"/>
-          <w:szCs w:val="20"/>
-          <w:lang w:eastAsia="de-DE"/>
-        </w:rPr>
-        <w:t>)</w:t>
-      </w:r>
-      <w:r>
-        <w:rPr>
-          <w:i/>
-          <w:iCs/>
-          <w:color w:val="000000" w:themeColor="text1"/>
-          <w:sz w:val="20"/>
-          <w:szCs w:val="20"/>
-          <w:lang w:eastAsia="de-DE"/>
-        </w:rPr>
-        <w:t xml:space="preserve"> </w:t>
-      </w:r>
-      <w:proofErr w:type="spellStart"/>
-      <w:r>
-        <w:rPr>
-          <w:i/>
-          <w:iCs/>
-          <w:color w:val="000000" w:themeColor="text1"/>
-          <w:sz w:val="20"/>
-          <w:szCs w:val="20"/>
-          <w:lang w:eastAsia="de-DE"/>
-        </w:rPr>
-        <w:t>to</w:t>
-      </w:r>
-      <w:proofErr w:type="spellEnd"/>
-      <w:r>
-        <w:rPr>
-          <w:i/>
-          <w:iCs/>
-          <w:color w:val="000000" w:themeColor="text1"/>
-          <w:sz w:val="20"/>
-          <w:szCs w:val="20"/>
-          <w:lang w:eastAsia="de-DE"/>
-        </w:rPr>
-        <w:t xml:space="preserve"> </w:t>
-      </w:r>
-      <w:proofErr w:type="spellStart"/>
-      <w:r>
-        <w:rPr>
-          <w:i/>
-          <w:iCs/>
-          <w:color w:val="000000" w:themeColor="text1"/>
-          <w:sz w:val="20"/>
-          <w:szCs w:val="20"/>
-          <w:lang w:eastAsia="de-DE"/>
-        </w:rPr>
-        <w:t>Snake_playerA.body</w:t>
-      </w:r>
-      <w:proofErr w:type="spellEnd"/>
-      <w:r>
-        <w:rPr>
-          <w:i/>
-          <w:iCs/>
-          <w:color w:val="000000" w:themeColor="text1"/>
-          <w:sz w:val="20"/>
-          <w:szCs w:val="20"/>
-          <w:lang w:eastAsia="de-DE"/>
-        </w:rPr>
-        <w:t>;</w:t>
-      </w:r>
-    </w:p>
-    <w:p>
-      <w:pPr>
-        <w:spacing w:after="0" w:line="240" w:lineRule="auto"/>
-        <w:ind w:left="708"/>
-        <w:rPr>
-          <w:i/>
-          <w:iCs/>
-          <w:color w:val="000000" w:themeColor="text1"/>
-          <w:sz w:val="20"/>
-          <w:szCs w:val="20"/>
-          <w:lang w:eastAsia="de-DE"/>
-        </w:rPr>
-      </w:pPr>
-      <w:r>
-        <w:rPr>
-          <w:i/>
-          <w:iCs/>
-          <w:color w:val="000000" w:themeColor="text1"/>
-          <w:sz w:val="20"/>
-          <w:szCs w:val="20"/>
-          <w:lang w:eastAsia="de-DE"/>
-        </w:rPr>
-        <w:tab/>
-      </w:r>
-      <w:proofErr w:type="spellStart"/>
-      <w:r>
-        <w:rPr>
-          <w:i/>
-          <w:iCs/>
-          <w:color w:val="000000" w:themeColor="text1"/>
-          <w:sz w:val="20"/>
-          <w:szCs w:val="20"/>
-          <w:lang w:eastAsia="de-DE"/>
-        </w:rPr>
-        <w:t>Adding</w:t>
-      </w:r>
-      <w:proofErr w:type="spellEnd"/>
-      <w:r>
-        <w:rPr>
-          <w:i/>
-          <w:iCs/>
-          <w:color w:val="000000" w:themeColor="text1"/>
-          <w:sz w:val="20"/>
-          <w:szCs w:val="20"/>
-          <w:lang w:eastAsia="de-DE"/>
-        </w:rPr>
-        <w:t xml:space="preserve"> – 1;</w:t>
-      </w:r>
-    </w:p>
-    <w:p>
-      <w:pPr>
-        <w:spacing w:after="0" w:line="240" w:lineRule="auto"/>
-        <w:ind w:left="708"/>
-        <w:rPr>
-          <w:i/>
-          <w:iCs/>
-          <w:color w:val="000000" w:themeColor="text1"/>
-          <w:sz w:val="20"/>
-          <w:szCs w:val="20"/>
-          <w:lang w:eastAsia="de-DE"/>
-        </w:rPr>
-      </w:pPr>
-      <w:r>
-        <w:rPr>
-          <w:i/>
-          <w:iCs/>
-          <w:color w:val="000000" w:themeColor="text1"/>
-          <w:sz w:val="20"/>
-          <w:szCs w:val="20"/>
-          <w:lang w:eastAsia="de-DE"/>
-        </w:rPr>
-        <w:tab/>
         <w:t>}</w:t>
-      </w:r>
-    </w:p>
-    <w:p>
-      <w:pPr>
-        <w:spacing w:after="0" w:line="240" w:lineRule="auto"/>
-        <w:ind w:left="708"/>
-        <w:rPr>
-          <w:i/>
-          <w:iCs/>
-          <w:color w:val="000000" w:themeColor="text1"/>
-          <w:sz w:val="20"/>
-          <w:szCs w:val="20"/>
-          <w:lang w:eastAsia="de-DE"/>
-        </w:rPr>
-      </w:pPr>
-      <w:r>
-        <w:rPr>
-          <w:i/>
-          <w:iCs/>
-          <w:color w:val="000000" w:themeColor="text1"/>
-          <w:sz w:val="20"/>
-          <w:szCs w:val="20"/>
-          <w:lang w:eastAsia="de-DE"/>
-        </w:rPr>
-        <w:t xml:space="preserve">// </w:t>
-      </w:r>
-      <w:proofErr w:type="spellStart"/>
-      <w:r>
-        <w:rPr>
-          <w:i/>
-          <w:iCs/>
-          <w:color w:val="000000" w:themeColor="text1"/>
-          <w:sz w:val="20"/>
-          <w:szCs w:val="20"/>
-          <w:lang w:eastAsia="de-DE"/>
-        </w:rPr>
-        <w:t>With</w:t>
-      </w:r>
-      <w:proofErr w:type="spellEnd"/>
-      <w:r>
-        <w:rPr>
-          <w:i/>
-          <w:iCs/>
-          <w:color w:val="000000" w:themeColor="text1"/>
-          <w:sz w:val="20"/>
-          <w:szCs w:val="20"/>
-          <w:lang w:eastAsia="de-DE"/>
-        </w:rPr>
-        <w:t xml:space="preserve"> </w:t>
-      </w:r>
-      <w:proofErr w:type="spellStart"/>
-      <w:r>
-        <w:rPr>
-          <w:i/>
-          <w:iCs/>
-          <w:color w:val="000000" w:themeColor="text1"/>
-          <w:sz w:val="20"/>
-          <w:szCs w:val="20"/>
-          <w:lang w:eastAsia="de-DE"/>
-        </w:rPr>
-        <w:t>this</w:t>
-      </w:r>
-      <w:proofErr w:type="spellEnd"/>
-      <w:r>
-        <w:rPr>
-          <w:i/>
-          <w:iCs/>
-          <w:color w:val="000000" w:themeColor="text1"/>
-          <w:sz w:val="20"/>
-          <w:szCs w:val="20"/>
-          <w:lang w:eastAsia="de-DE"/>
-        </w:rPr>
-        <w:t xml:space="preserve"> </w:t>
-      </w:r>
-      <w:proofErr w:type="spellStart"/>
-      <w:r>
-        <w:rPr>
-          <w:i/>
-          <w:iCs/>
-          <w:color w:val="000000" w:themeColor="text1"/>
-          <w:sz w:val="20"/>
-          <w:szCs w:val="20"/>
-          <w:lang w:eastAsia="de-DE"/>
-        </w:rPr>
-        <w:t>logic</w:t>
-      </w:r>
-      <w:proofErr w:type="spellEnd"/>
-      <w:r>
-        <w:rPr>
-          <w:i/>
-          <w:iCs/>
-          <w:color w:val="000000" w:themeColor="text1"/>
-          <w:sz w:val="20"/>
-          <w:szCs w:val="20"/>
-          <w:lang w:eastAsia="de-DE"/>
-        </w:rPr>
-        <w:t xml:space="preserve"> the </w:t>
-      </w:r>
-      <w:proofErr w:type="spellStart"/>
-      <w:r>
-        <w:rPr>
-          <w:i/>
-          <w:iCs/>
-          <w:color w:val="000000" w:themeColor="text1"/>
-          <w:sz w:val="20"/>
-          <w:szCs w:val="20"/>
-          <w:lang w:eastAsia="de-DE"/>
-        </w:rPr>
-        <w:t>snake</w:t>
-      </w:r>
-      <w:proofErr w:type="spellEnd"/>
-      <w:r>
-        <w:rPr>
-          <w:i/>
-          <w:iCs/>
-          <w:color w:val="000000" w:themeColor="text1"/>
-          <w:sz w:val="20"/>
-          <w:szCs w:val="20"/>
-          <w:lang w:eastAsia="de-DE"/>
-        </w:rPr>
-        <w:t xml:space="preserve"> of </w:t>
-      </w:r>
-      <w:proofErr w:type="spellStart"/>
-      <w:r>
-        <w:rPr>
-          <w:i/>
-          <w:iCs/>
-          <w:color w:val="000000" w:themeColor="text1"/>
-          <w:sz w:val="20"/>
-          <w:szCs w:val="20"/>
-          <w:lang w:eastAsia="de-DE"/>
-        </w:rPr>
-        <w:t>playerA</w:t>
-      </w:r>
-      <w:proofErr w:type="spellEnd"/>
-      <w:r>
-        <w:rPr>
-          <w:i/>
-          <w:iCs/>
-          <w:color w:val="000000" w:themeColor="text1"/>
-          <w:sz w:val="20"/>
-          <w:szCs w:val="20"/>
-          <w:lang w:eastAsia="de-DE"/>
-        </w:rPr>
-        <w:t xml:space="preserve"> will </w:t>
-      </w:r>
-      <w:proofErr w:type="spellStart"/>
-      <w:r>
-        <w:rPr>
-          <w:i/>
-          <w:iCs/>
-          <w:color w:val="000000" w:themeColor="text1"/>
-          <w:sz w:val="20"/>
-          <w:szCs w:val="20"/>
-          <w:lang w:eastAsia="de-DE"/>
-        </w:rPr>
-        <w:t>grow</w:t>
-      </w:r>
-      <w:proofErr w:type="spellEnd"/>
-      <w:r>
-        <w:rPr>
-          <w:i/>
-          <w:iCs/>
-          <w:color w:val="000000" w:themeColor="text1"/>
-          <w:sz w:val="20"/>
-          <w:szCs w:val="20"/>
-          <w:lang w:eastAsia="de-DE"/>
-        </w:rPr>
-        <w:t xml:space="preserve"> the </w:t>
-      </w:r>
-      <w:proofErr w:type="spellStart"/>
-      <w:r>
-        <w:rPr>
-          <w:i/>
-          <w:iCs/>
-          <w:color w:val="000000" w:themeColor="text1"/>
-          <w:sz w:val="20"/>
-          <w:szCs w:val="20"/>
-          <w:lang w:eastAsia="de-DE"/>
-        </w:rPr>
-        <w:t>length</w:t>
-      </w:r>
-      <w:proofErr w:type="spellEnd"/>
-      <w:r>
-        <w:rPr>
-          <w:i/>
-          <w:iCs/>
-          <w:color w:val="000000" w:themeColor="text1"/>
-          <w:sz w:val="20"/>
-          <w:szCs w:val="20"/>
-          <w:lang w:eastAsia="de-DE"/>
-        </w:rPr>
-        <w:t xml:space="preserve"> of </w:t>
-      </w:r>
-      <w:proofErr w:type="spellStart"/>
-      <w:r>
-        <w:rPr>
-          <w:i/>
-          <w:iCs/>
-          <w:color w:val="000000" w:themeColor="text1"/>
-          <w:sz w:val="20"/>
-          <w:szCs w:val="20"/>
-          <w:lang w:eastAsia="de-DE"/>
-        </w:rPr>
-        <w:t>snake</w:t>
-      </w:r>
-      <w:proofErr w:type="spellEnd"/>
-      <w:r>
-        <w:rPr>
-          <w:i/>
-          <w:iCs/>
-          <w:color w:val="000000" w:themeColor="text1"/>
-          <w:sz w:val="20"/>
-          <w:szCs w:val="20"/>
-          <w:lang w:eastAsia="de-DE"/>
-        </w:rPr>
-        <w:t xml:space="preserve"> </w:t>
-      </w:r>
-      <w:proofErr w:type="spellStart"/>
-      <w:r>
-        <w:rPr>
-          <w:i/>
-          <w:iCs/>
-          <w:color w:val="000000" w:themeColor="text1"/>
-          <w:sz w:val="20"/>
-          <w:szCs w:val="20"/>
-          <w:lang w:eastAsia="de-DE"/>
-        </w:rPr>
-        <w:t>player</w:t>
-      </w:r>
-      <w:proofErr w:type="spellEnd"/>
-      <w:r>
-        <w:rPr>
-          <w:i/>
-          <w:iCs/>
-          <w:color w:val="000000" w:themeColor="text1"/>
-          <w:sz w:val="20"/>
-          <w:szCs w:val="20"/>
-          <w:lang w:eastAsia="de-DE"/>
-        </w:rPr>
-        <w:t xml:space="preserve"> but the </w:t>
-      </w:r>
-      <w:proofErr w:type="spellStart"/>
-      <w:r>
-        <w:rPr>
-          <w:i/>
-          <w:iCs/>
-          <w:color w:val="000000" w:themeColor="text1"/>
-          <w:sz w:val="20"/>
-          <w:szCs w:val="20"/>
-          <w:lang w:eastAsia="de-DE"/>
-        </w:rPr>
-        <w:t>case</w:t>
-      </w:r>
-      <w:proofErr w:type="spellEnd"/>
-      <w:r>
-        <w:rPr>
-          <w:i/>
-          <w:iCs/>
-          <w:color w:val="000000" w:themeColor="text1"/>
-          <w:sz w:val="20"/>
-          <w:szCs w:val="20"/>
-          <w:lang w:eastAsia="de-DE"/>
-        </w:rPr>
-        <w:t xml:space="preserve"> </w:t>
-      </w:r>
-      <w:proofErr w:type="spellStart"/>
-      <w:r>
-        <w:rPr>
-          <w:i/>
-          <w:iCs/>
-          <w:color w:val="000000" w:themeColor="text1"/>
-          <w:sz w:val="20"/>
-          <w:szCs w:val="20"/>
-          <w:lang w:eastAsia="de-DE"/>
-        </w:rPr>
-        <w:t>that</w:t>
-      </w:r>
-      <w:proofErr w:type="spellEnd"/>
-      <w:r>
-        <w:rPr>
-          <w:i/>
-          <w:iCs/>
-          <w:color w:val="000000" w:themeColor="text1"/>
-          <w:sz w:val="20"/>
-          <w:szCs w:val="20"/>
-          <w:lang w:eastAsia="de-DE"/>
-        </w:rPr>
-        <w:t xml:space="preserve"> the </w:t>
-      </w:r>
-      <w:proofErr w:type="spellStart"/>
-      <w:r>
-        <w:rPr>
-          <w:i/>
-          <w:iCs/>
-          <w:color w:val="000000" w:themeColor="text1"/>
-          <w:sz w:val="20"/>
-          <w:szCs w:val="20"/>
-          <w:lang w:eastAsia="de-DE"/>
-        </w:rPr>
-        <w:t>length</w:t>
-      </w:r>
-      <w:proofErr w:type="spellEnd"/>
-      <w:r>
-        <w:rPr>
-          <w:i/>
-          <w:iCs/>
-          <w:color w:val="000000" w:themeColor="text1"/>
-          <w:sz w:val="20"/>
-          <w:szCs w:val="20"/>
-          <w:lang w:eastAsia="de-DE"/>
-        </w:rPr>
-        <w:t xml:space="preserve"> </w:t>
-      </w:r>
-      <w:proofErr w:type="spellStart"/>
-      <w:r>
-        <w:rPr>
-          <w:i/>
-          <w:iCs/>
-          <w:color w:val="000000" w:themeColor="text1"/>
-          <w:sz w:val="20"/>
-          <w:szCs w:val="20"/>
-          <w:lang w:eastAsia="de-DE"/>
-        </w:rPr>
-        <w:t>might</w:t>
-      </w:r>
-      <w:proofErr w:type="spellEnd"/>
-      <w:r>
-        <w:rPr>
-          <w:i/>
-          <w:iCs/>
-          <w:color w:val="000000" w:themeColor="text1"/>
-          <w:sz w:val="20"/>
-          <w:szCs w:val="20"/>
-          <w:lang w:eastAsia="de-DE"/>
-        </w:rPr>
-        <w:t xml:space="preserve"> </w:t>
-      </w:r>
-      <w:proofErr w:type="spellStart"/>
-      <w:r>
-        <w:rPr>
-          <w:i/>
-          <w:iCs/>
-          <w:color w:val="000000" w:themeColor="text1"/>
-          <w:sz w:val="20"/>
-          <w:szCs w:val="20"/>
-          <w:lang w:eastAsia="de-DE"/>
-        </w:rPr>
-        <w:t>brake</w:t>
-      </w:r>
-      <w:proofErr w:type="spellEnd"/>
-      <w:r>
-        <w:rPr>
-          <w:i/>
-          <w:iCs/>
-          <w:color w:val="000000" w:themeColor="text1"/>
-          <w:sz w:val="20"/>
-          <w:szCs w:val="20"/>
-          <w:lang w:eastAsia="de-DE"/>
-        </w:rPr>
-        <w:t xml:space="preserve"> out of the </w:t>
-      </w:r>
-      <w:proofErr w:type="spellStart"/>
-      <w:r>
-        <w:rPr>
-          <w:i/>
-          <w:iCs/>
-          <w:color w:val="000000" w:themeColor="text1"/>
-          <w:sz w:val="20"/>
-          <w:szCs w:val="20"/>
-          <w:lang w:eastAsia="de-DE"/>
-        </w:rPr>
-        <w:t>field</w:t>
-      </w:r>
-      <w:proofErr w:type="spellEnd"/>
-      <w:r>
-        <w:rPr>
-          <w:i/>
-          <w:iCs/>
-          <w:color w:val="000000" w:themeColor="text1"/>
-          <w:sz w:val="20"/>
-          <w:szCs w:val="20"/>
-          <w:lang w:eastAsia="de-DE"/>
-        </w:rPr>
-        <w:t xml:space="preserve"> </w:t>
-      </w:r>
-      <w:proofErr w:type="spellStart"/>
-      <w:r>
-        <w:rPr>
-          <w:i/>
-          <w:iCs/>
-          <w:color w:val="000000" w:themeColor="text1"/>
-          <w:sz w:val="20"/>
-          <w:szCs w:val="20"/>
-          <w:lang w:eastAsia="de-DE"/>
-        </w:rPr>
-        <w:t>wont</w:t>
-      </w:r>
-      <w:proofErr w:type="spellEnd"/>
-      <w:r>
-        <w:rPr>
-          <w:i/>
-          <w:iCs/>
-          <w:color w:val="000000" w:themeColor="text1"/>
-          <w:sz w:val="20"/>
-          <w:szCs w:val="20"/>
-          <w:lang w:eastAsia="de-DE"/>
-        </w:rPr>
-        <w:t xml:space="preserve"> happen </w:t>
-      </w:r>
-      <w:proofErr w:type="spellStart"/>
-      <w:r>
-        <w:rPr>
-          <w:i/>
-          <w:iCs/>
-          <w:color w:val="000000" w:themeColor="text1"/>
-          <w:sz w:val="20"/>
-          <w:szCs w:val="20"/>
-          <w:lang w:eastAsia="de-DE"/>
-        </w:rPr>
-        <w:t>because</w:t>
-      </w:r>
-      <w:proofErr w:type="spellEnd"/>
-      <w:r>
-        <w:rPr>
-          <w:i/>
-          <w:iCs/>
-          <w:color w:val="000000" w:themeColor="text1"/>
-          <w:sz w:val="20"/>
-          <w:szCs w:val="20"/>
-          <w:lang w:eastAsia="de-DE"/>
-        </w:rPr>
-        <w:t xml:space="preserve"> </w:t>
-      </w:r>
-      <w:proofErr w:type="spellStart"/>
-      <w:r>
-        <w:rPr>
-          <w:i/>
-          <w:iCs/>
-          <w:color w:val="000000" w:themeColor="text1"/>
-          <w:sz w:val="20"/>
-          <w:szCs w:val="20"/>
-          <w:lang w:eastAsia="de-DE"/>
-        </w:rPr>
-        <w:t>it</w:t>
-      </w:r>
-      <w:proofErr w:type="spellEnd"/>
-      <w:r>
-        <w:rPr>
-          <w:i/>
-          <w:iCs/>
-          <w:color w:val="000000" w:themeColor="text1"/>
-          <w:sz w:val="20"/>
-          <w:szCs w:val="20"/>
-          <w:lang w:eastAsia="de-DE"/>
-        </w:rPr>
-        <w:t xml:space="preserve"> </w:t>
-      </w:r>
-      <w:proofErr w:type="spellStart"/>
-      <w:r>
-        <w:rPr>
-          <w:i/>
-          <w:iCs/>
-          <w:color w:val="000000" w:themeColor="text1"/>
-          <w:sz w:val="20"/>
-          <w:szCs w:val="20"/>
-          <w:lang w:eastAsia="de-DE"/>
-        </w:rPr>
-        <w:t>adds</w:t>
-      </w:r>
-      <w:proofErr w:type="spellEnd"/>
-      <w:r>
-        <w:rPr>
-          <w:i/>
-          <w:iCs/>
-          <w:color w:val="000000" w:themeColor="text1"/>
-          <w:sz w:val="20"/>
-          <w:szCs w:val="20"/>
-          <w:lang w:eastAsia="de-DE"/>
-        </w:rPr>
-        <w:t xml:space="preserve"> the same </w:t>
-      </w:r>
-      <w:proofErr w:type="spellStart"/>
-      <w:r>
-        <w:rPr>
-          <w:i/>
-          <w:iCs/>
-          <w:color w:val="000000" w:themeColor="text1"/>
-          <w:sz w:val="20"/>
-          <w:szCs w:val="20"/>
-          <w:lang w:eastAsia="de-DE"/>
-        </w:rPr>
-        <w:t>way</w:t>
-      </w:r>
-      <w:proofErr w:type="spellEnd"/>
-      <w:r>
-        <w:rPr>
-          <w:i/>
-          <w:iCs/>
-          <w:color w:val="000000" w:themeColor="text1"/>
-          <w:sz w:val="20"/>
-          <w:szCs w:val="20"/>
-          <w:lang w:eastAsia="de-DE"/>
-        </w:rPr>
-        <w:t xml:space="preserve"> </w:t>
-      </w:r>
-      <w:proofErr w:type="spellStart"/>
-      <w:r>
-        <w:rPr>
-          <w:i/>
-          <w:iCs/>
-          <w:color w:val="000000" w:themeColor="text1"/>
-          <w:sz w:val="20"/>
-          <w:szCs w:val="20"/>
-          <w:lang w:eastAsia="de-DE"/>
-        </w:rPr>
-        <w:t>snakes</w:t>
-      </w:r>
-      <w:proofErr w:type="spellEnd"/>
-      <w:r>
-        <w:rPr>
-          <w:i/>
-          <w:iCs/>
-          <w:color w:val="000000" w:themeColor="text1"/>
-          <w:sz w:val="20"/>
-          <w:szCs w:val="20"/>
-          <w:lang w:eastAsia="de-DE"/>
-        </w:rPr>
-        <w:t xml:space="preserve"> </w:t>
-      </w:r>
-      <w:proofErr w:type="spellStart"/>
-      <w:r>
-        <w:rPr>
-          <w:i/>
-          <w:iCs/>
-          <w:color w:val="000000" w:themeColor="text1"/>
-          <w:sz w:val="20"/>
-          <w:szCs w:val="20"/>
-          <w:lang w:eastAsia="de-DE"/>
-        </w:rPr>
-        <w:t>are</w:t>
-      </w:r>
-      <w:proofErr w:type="spellEnd"/>
-      <w:r>
-        <w:rPr>
-          <w:i/>
-          <w:iCs/>
-          <w:color w:val="000000" w:themeColor="text1"/>
-          <w:sz w:val="20"/>
-          <w:szCs w:val="20"/>
-          <w:lang w:eastAsia="de-DE"/>
-        </w:rPr>
-        <w:t xml:space="preserve"> </w:t>
-      </w:r>
-      <w:proofErr w:type="spellStart"/>
-      <w:r>
-        <w:rPr>
-          <w:i/>
-          <w:iCs/>
-          <w:color w:val="000000" w:themeColor="text1"/>
-          <w:sz w:val="20"/>
-          <w:szCs w:val="20"/>
-          <w:lang w:eastAsia="de-DE"/>
-        </w:rPr>
-        <w:t>spawning</w:t>
-      </w:r>
-      <w:proofErr w:type="spellEnd"/>
-      <w:r>
-        <w:rPr>
-          <w:i/>
-          <w:iCs/>
-          <w:color w:val="000000" w:themeColor="text1"/>
-          <w:sz w:val="20"/>
-          <w:szCs w:val="20"/>
-          <w:lang w:eastAsia="de-DE"/>
-        </w:rPr>
-        <w:t xml:space="preserve">, </w:t>
-      </w:r>
-      <w:proofErr w:type="spellStart"/>
-      <w:r>
-        <w:rPr>
-          <w:i/>
-          <w:iCs/>
-          <w:color w:val="000000" w:themeColor="text1"/>
-          <w:sz w:val="20"/>
-          <w:szCs w:val="20"/>
-          <w:lang w:eastAsia="de-DE"/>
-        </w:rPr>
-        <w:t>with</w:t>
-      </w:r>
-      <w:proofErr w:type="spellEnd"/>
-      <w:r>
-        <w:rPr>
-          <w:i/>
-          <w:iCs/>
-          <w:color w:val="000000" w:themeColor="text1"/>
-          <w:sz w:val="20"/>
-          <w:szCs w:val="20"/>
-          <w:lang w:eastAsia="de-DE"/>
-        </w:rPr>
-        <w:t xml:space="preserve"> multiple </w:t>
-      </w:r>
-      <w:proofErr w:type="spellStart"/>
-      <w:r>
-        <w:rPr>
-          <w:i/>
-          <w:iCs/>
-          <w:color w:val="000000" w:themeColor="text1"/>
-          <w:sz w:val="20"/>
-          <w:szCs w:val="20"/>
-          <w:lang w:eastAsia="de-DE"/>
-        </w:rPr>
-        <w:t>point</w:t>
-      </w:r>
-      <w:proofErr w:type="spellEnd"/>
-      <w:r>
-        <w:rPr>
-          <w:i/>
-          <w:iCs/>
-          <w:color w:val="000000" w:themeColor="text1"/>
-          <w:sz w:val="20"/>
-          <w:szCs w:val="20"/>
-          <w:lang w:eastAsia="de-DE"/>
-        </w:rPr>
-        <w:t xml:space="preserve"> </w:t>
-      </w:r>
-      <w:proofErr w:type="spellStart"/>
-      <w:r>
-        <w:rPr>
-          <w:i/>
-          <w:iCs/>
-          <w:color w:val="000000" w:themeColor="text1"/>
-          <w:sz w:val="20"/>
-          <w:szCs w:val="20"/>
-          <w:lang w:eastAsia="de-DE"/>
-        </w:rPr>
-        <w:t>from</w:t>
-      </w:r>
-      <w:proofErr w:type="spellEnd"/>
-      <w:r>
-        <w:rPr>
-          <w:i/>
-          <w:iCs/>
-          <w:color w:val="000000" w:themeColor="text1"/>
-          <w:sz w:val="20"/>
-          <w:szCs w:val="20"/>
-          <w:lang w:eastAsia="de-DE"/>
-        </w:rPr>
-        <w:t xml:space="preserve"> </w:t>
-      </w:r>
-      <w:proofErr w:type="spellStart"/>
-      <w:r>
-        <w:rPr>
-          <w:i/>
-          <w:iCs/>
-          <w:color w:val="000000" w:themeColor="text1"/>
-          <w:sz w:val="20"/>
-          <w:szCs w:val="20"/>
-          <w:lang w:eastAsia="de-DE"/>
-        </w:rPr>
-        <w:t>one</w:t>
-      </w:r>
-      <w:proofErr w:type="spellEnd"/>
-      <w:r>
-        <w:rPr>
-          <w:i/>
-          <w:iCs/>
-          <w:color w:val="000000" w:themeColor="text1"/>
-          <w:sz w:val="20"/>
-          <w:szCs w:val="20"/>
-          <w:lang w:eastAsia="de-DE"/>
-        </w:rPr>
-        <w:t xml:space="preserve"> </w:t>
-      </w:r>
-      <w:proofErr w:type="spellStart"/>
-      <w:r>
-        <w:rPr>
-          <w:i/>
-          <w:iCs/>
-          <w:color w:val="000000" w:themeColor="text1"/>
-          <w:sz w:val="20"/>
-          <w:szCs w:val="20"/>
-          <w:lang w:eastAsia="de-DE"/>
-        </w:rPr>
-        <w:t>dot</w:t>
-      </w:r>
-      <w:proofErr w:type="spellEnd"/>
-      <w:r>
-        <w:rPr>
-          <w:i/>
-          <w:iCs/>
-          <w:color w:val="000000" w:themeColor="text1"/>
-          <w:sz w:val="20"/>
-          <w:szCs w:val="20"/>
-          <w:lang w:eastAsia="de-DE"/>
-        </w:rPr>
-        <w:t>.</w:t>
       </w:r>
     </w:p>
     <w:p>
@@ -7596,31 +6163,6 @@
         <w:spacing w:after="0" w:line="240" w:lineRule="auto"/>
         <w:ind w:firstLine="708"/>
         <w:rPr>
-          <w:i/>
-          <w:iCs/>
-          <w:color w:val="000000" w:themeColor="text1"/>
-          <w:sz w:val="20"/>
-          <w:szCs w:val="20"/>
-          <w:lang w:eastAsia="de-DE"/>
-        </w:rPr>
-      </w:pPr>
-      <w:r>
-        <w:rPr>
-          <w:i/>
-          <w:iCs/>
-          <w:color w:val="000000" w:themeColor="text1"/>
-          <w:sz w:val="20"/>
-          <w:szCs w:val="20"/>
-          <w:lang w:eastAsia="de-DE"/>
-        </w:rPr>
-        <w:t>}</w:t>
-      </w:r>
-    </w:p>
-    <w:p>
-      <w:pPr>
-        <w:spacing w:after="0" w:line="240" w:lineRule="auto"/>
-        <w:ind w:firstLine="708"/>
-        <w:rPr>
           <w:lang w:eastAsia="de-DE"/>
         </w:rPr>
       </w:pPr>
@@ -7632,7 +6174,7 @@
           <w:lang w:eastAsia="de-DE"/>
         </w:rPr>
       </w:pPr>
-      <w:bookmarkStart w:id="15" w:name="_Toc57464797"/>
+      <w:bookmarkStart w:id="15" w:name="_Toc57539734"/>
       <w:r>
         <w:rPr>
           <w:lang w:eastAsia="de-DE"/>
@@ -7699,7 +6241,7 @@
           <w:lang w:eastAsia="de-DE"/>
         </w:rPr>
       </w:pPr>
-      <w:bookmarkStart w:id="16" w:name="_Toc57464798"/>
+      <w:bookmarkStart w:id="16" w:name="_Toc57539735"/>
       <w:r>
         <w:rPr>
           <w:lang w:eastAsia="de-DE"/>
@@ -7768,21 +6310,7 @@
         <w:rPr>
           <w:lang w:eastAsia="de-DE"/>
         </w:rPr>
-        <w:t xml:space="preserve">Für die Realisierung mittels der Programmiersprache Java wird das in Spring enthaltene Spring-Data JPA verwendete, welches eine Spezifikation für JPA (Java </w:t>
-      </w:r>
-      <w:proofErr w:type="spellStart"/>
-      <w:r>
-        <w:rPr>
-          <w:lang w:eastAsia="de-DE"/>
-        </w:rPr>
-        <w:t>Persistence</w:t>
-      </w:r>
-      <w:proofErr w:type="spellEnd"/>
-      <w:r>
-        <w:rPr>
-          <w:lang w:eastAsia="de-DE"/>
-        </w:rPr>
-        <w:t xml:space="preserve"> Layer) darstellt. Hibernate wird als Implementierung für das ORM-Framework verwendet und direkt von Spring-Data genutzt.</w:t>
+        <w:t>Für die Realisierung mittels der Programmiersprache Java wird das in Spring enthaltene Spring-Data JPA verwendete, welches eine Spezifikation für JPA (Java Persistence Layer) darstellt. Hibernate wird als Implementierung für das ORM-Framework verwendet und direkt von Spring-Data genutzt.</w:t>
       </w:r>
     </w:p>
     <w:p>
@@ -7799,7 +6327,7 @@
           <w:rStyle w:val="berschrift2Zchn"/>
         </w:rPr>
       </w:pPr>
-      <w:bookmarkStart w:id="17" w:name="_Toc57464799"/>
+      <w:bookmarkStart w:id="17" w:name="_Toc57539736"/>
       <w:r>
         <w:rPr>
           <w:lang w:eastAsia="de-DE"/>
@@ -7833,6 +6361,9 @@
         <w:jc w:val="center"/>
       </w:pPr>
       <w:r>
+        <w:rPr>
+          <w:noProof/>
+        </w:rPr>
         <w:drawing>
           <wp:inline distT="0" distB="0" distL="0" distR="0" wp14:anchorId="38226112" wp14:editId="146C320F">
             <wp:extent cx="2258704" cy="1748566"/>
@@ -7885,24 +6416,14 @@
       <w:r>
         <w:t xml:space="preserve">Abbildung </w:t>
       </w:r>
-      <w:r>
-        <w:fldChar w:fldCharType="begin"/>
-      </w:r>
-      <w:r>
-        <w:instrText xml:space="preserve"> SEQ Abbildung \* ARABIC </w:instrText>
-      </w:r>
-      <w:r>
-        <w:fldChar w:fldCharType="separate"/>
-      </w:r>
-      <w:r>
-        <w:rPr>
-          <w:noProof/>
-        </w:rPr>
-        <w:t>2</w:t>
-      </w:r>
-      <w:r>
-        <w:fldChar w:fldCharType="end"/>
-      </w:r>
+      <w:fldSimple w:instr=" SEQ Abbildung \* ARABIC ">
+        <w:r>
+          <w:rPr>
+            <w:noProof/>
+          </w:rPr>
+          <w:t>2</w:t>
+        </w:r>
+      </w:fldSimple>
       <w:r>
         <w:t xml:space="preserve"> – </w:t>
       </w:r>
@@ -7926,6 +6447,9 @@
         <w:jc w:val="center"/>
       </w:pPr>
       <w:r>
+        <w:rPr>
+          <w:noProof/>
+        </w:rPr>
         <w:lastRenderedPageBreak/>
         <w:drawing>
           <wp:inline distT="0" distB="0" distL="0" distR="0" wp14:anchorId="45F3064C" wp14:editId="234BB1C6">
@@ -7977,24 +6501,14 @@
       <w:r>
         <w:t xml:space="preserve">Abbildung </w:t>
       </w:r>
-      <w:r>
-        <w:fldChar w:fldCharType="begin"/>
-      </w:r>
-      <w:r>
-        <w:instrText xml:space="preserve"> SEQ Abbildung \* ARABIC </w:instrText>
-      </w:r>
-      <w:r>
-        <w:fldChar w:fldCharType="separate"/>
-      </w:r>
-      <w:r>
-        <w:rPr>
-          <w:noProof/>
-        </w:rPr>
-        <w:t>3</w:t>
-      </w:r>
-      <w:r>
-        <w:fldChar w:fldCharType="end"/>
-      </w:r>
+      <w:fldSimple w:instr=" SEQ Abbildung \* ARABIC ">
+        <w:r>
+          <w:rPr>
+            <w:noProof/>
+          </w:rPr>
+          <w:t>3</w:t>
+        </w:r>
+      </w:fldSimple>
       <w:r>
         <w:t xml:space="preserve"> - User-Interface zur Verwaltung der Tabellen</w:t>
       </w:r>
@@ -8007,7 +6521,7 @@
           <w:lang w:eastAsia="de-DE"/>
         </w:rPr>
       </w:pPr>
-      <w:bookmarkStart w:id="18" w:name="_Toc57464800"/>
+      <w:bookmarkStart w:id="18" w:name="_Toc57539737"/>
       <w:r>
         <w:rPr>
           <w:lang w:eastAsia="de-DE"/>
@@ -8044,21 +6558,7 @@
         <w:rPr>
           <w:lang w:eastAsia="de-DE"/>
         </w:rPr>
-        <w:t xml:space="preserve"> und stellt eine REST-Schnittstelle dar (</w:t>
-      </w:r>
-      <w:proofErr w:type="spellStart"/>
-      <w:r>
-        <w:rPr>
-          <w:lang w:eastAsia="de-DE"/>
-        </w:rPr>
-        <w:t>Representational</w:t>
-      </w:r>
-      <w:proofErr w:type="spellEnd"/>
-      <w:r>
-        <w:rPr>
-          <w:lang w:eastAsia="de-DE"/>
-        </w:rPr>
-        <w:t xml:space="preserve"> State Transfer)</w:t>
+        <w:t xml:space="preserve"> und stellt eine REST-Schnittstelle dar (Representational State Transfer)</w:t>
       </w:r>
       <w:r>
         <w:rPr>
@@ -8093,23 +6593,13 @@
         </w:rPr>
         <w:t xml:space="preserve"> verwendet die Java-Bibliothek </w:t>
       </w:r>
-      <w:proofErr w:type="spellStart"/>
       <w:r>
         <w:rPr>
           <w:i/>
           <w:iCs/>
           <w:lang w:eastAsia="de-DE"/>
         </w:rPr>
-        <w:t>Unirest</w:t>
-      </w:r>
-      <w:proofErr w:type="spellEnd"/>
-      <w:r>
-        <w:rPr>
-          <w:i/>
-          <w:iCs/>
-          <w:lang w:eastAsia="de-DE"/>
-        </w:rPr>
-        <w:t xml:space="preserve"> </w:t>
+        <w:t xml:space="preserve">Unirest </w:t>
       </w:r>
       <w:r>
         <w:rPr>
@@ -8506,7 +6996,7 @@
           <w:lang w:eastAsia="de-DE"/>
         </w:rPr>
       </w:pPr>
-      <w:bookmarkStart w:id="19" w:name="_Toc57464801"/>
+      <w:bookmarkStart w:id="19" w:name="_Toc57539738"/>
       <w:r>
         <w:rPr>
           <w:lang w:eastAsia="de-DE"/>
@@ -8553,7 +7043,7 @@
           <w:lang w:eastAsia="de-DE"/>
         </w:rPr>
       </w:pPr>
-      <w:bookmarkStart w:id="20" w:name="_Toc57464802"/>
+      <w:bookmarkStart w:id="20" w:name="_Toc57539739"/>
       <w:r>
         <w:rPr>
           <w:lang w:eastAsia="de-DE"/>
@@ -8596,7 +7086,7 @@
           <w:lang w:eastAsia="de-DE"/>
         </w:rPr>
       </w:pPr>
-      <w:bookmarkStart w:id="21" w:name="_Toc57464803"/>
+      <w:bookmarkStart w:id="21" w:name="_Toc57539740"/>
       <w:r>
         <w:rPr>
           <w:lang w:eastAsia="de-DE"/>
@@ -8644,7 +7134,7 @@
           <w:lang w:eastAsia="de-DE"/>
         </w:rPr>
       </w:pPr>
-      <w:bookmarkStart w:id="22" w:name="_Toc57464804"/>
+      <w:bookmarkStart w:id="22" w:name="_Toc57539741"/>
       <w:r>
         <w:rPr>
           <w:lang w:eastAsia="de-DE"/>
@@ -8680,7 +7170,7 @@
           <w:lang w:eastAsia="de-DE"/>
         </w:rPr>
       </w:pPr>
-      <w:bookmarkStart w:id="23" w:name="_Toc57464805"/>
+      <w:bookmarkStart w:id="23" w:name="_Toc57539742"/>
       <w:r>
         <w:rPr>
           <w:lang w:eastAsia="de-DE"/>
@@ -8711,41 +7201,13 @@
         <w:rPr>
           <w:lang w:eastAsia="de-DE"/>
         </w:rPr>
-        <w:t xml:space="preserve"> Des Weiteren wurde eine Benutzeroberfläche für Entwickler entwickelt, der </w:t>
-      </w:r>
-      <w:proofErr w:type="spellStart"/>
-      <w:r>
-        <w:rPr>
-          <w:lang w:eastAsia="de-DE"/>
-        </w:rPr>
-        <w:t>Debug-SceneViewer</w:t>
-      </w:r>
-      <w:proofErr w:type="spellEnd"/>
-      <w:r>
-        <w:rPr>
-          <w:lang w:eastAsia="de-DE"/>
-        </w:rPr>
-        <w:t>, mithilfe dessen jede weitere Benutzeroberfläche aufgerufen und getestet werden kann.</w:t>
-      </w:r>
-      <w:r>
-        <w:rPr>
-          <w:lang w:eastAsia="de-DE"/>
-        </w:rPr>
-        <w:t xml:space="preserve"> Mithilfe des </w:t>
-      </w:r>
-      <w:proofErr w:type="spellStart"/>
-      <w:r>
-        <w:rPr>
-          <w:lang w:eastAsia="de-DE"/>
-        </w:rPr>
-        <w:t>Debug-SceneViewers</w:t>
-      </w:r>
-      <w:proofErr w:type="spellEnd"/>
-      <w:r>
-        <w:rPr>
-          <w:lang w:eastAsia="de-DE"/>
-        </w:rPr>
-        <w:t xml:space="preserve"> kann die Anwendung auch in verschiedene Test-Szenarien geschaltet werden um die Entwicklungsgeschwindigkeit zu erhöhen.</w:t>
+        <w:t xml:space="preserve"> Des Weiteren wurde eine Benutzeroberfläche für Entwickler entwickelt, der Debug-SceneViewer, mithilfe dessen jede weitere Benutzeroberfläche aufgerufen und getestet werden kann.</w:t>
+      </w:r>
+      <w:r>
+        <w:rPr>
+          <w:lang w:eastAsia="de-DE"/>
+        </w:rPr>
+        <w:t xml:space="preserve"> Mithilfe des Debug-SceneViewers kann die Anwendung auch in verschiedene Test-Szenarien geschaltet werden um die Entwicklungsgeschwindigkeit zu erhöhen.</w:t>
       </w:r>
     </w:p>
     <w:p>
@@ -8762,7 +7224,7 @@
           <w:lang w:eastAsia="de-DE"/>
         </w:rPr>
       </w:pPr>
-      <w:bookmarkStart w:id="24" w:name="_Toc57464806"/>
+      <w:bookmarkStart w:id="24" w:name="_Toc57539743"/>
       <w:r>
         <w:rPr>
           <w:lang w:eastAsia="de-DE"/>
@@ -8812,7 +7274,7 @@
           <w:lang w:eastAsia="de-DE"/>
         </w:rPr>
       </w:pPr>
-      <w:bookmarkStart w:id="25" w:name="_Toc57464807"/>
+      <w:bookmarkStart w:id="25" w:name="_Toc57539744"/>
       <w:r>
         <w:rPr>
           <w:lang w:eastAsia="de-DE"/>
@@ -8848,7 +7310,7 @@
           <w:lang w:eastAsia="de-DE"/>
         </w:rPr>
       </w:pPr>
-      <w:bookmarkStart w:id="26" w:name="_Toc57464808"/>
+      <w:bookmarkStart w:id="26" w:name="_Toc57539745"/>
       <w:r>
         <w:rPr>
           <w:lang w:eastAsia="de-DE"/>
@@ -8884,7 +7346,7 @@
           <w:lang w:eastAsia="de-DE"/>
         </w:rPr>
       </w:pPr>
-      <w:bookmarkStart w:id="27" w:name="_Toc57464809"/>
+      <w:bookmarkStart w:id="27" w:name="_Toc57539746"/>
       <w:r>
         <w:rPr>
           <w:lang w:eastAsia="de-DE"/>
@@ -8930,7 +7392,7 @@
       <w:pPr>
         <w:pStyle w:val="berschrift3"/>
       </w:pPr>
-      <w:bookmarkStart w:id="28" w:name="_Toc57464810"/>
+      <w:bookmarkStart w:id="28" w:name="_Toc57539747"/>
       <w:r>
         <w:t>Integration der Design Patterns</w:t>
       </w:r>
@@ -8960,7 +7422,7 @@
       <w:pPr>
         <w:pStyle w:val="berschrift3"/>
       </w:pPr>
-      <w:bookmarkStart w:id="29" w:name="_Toc57464811"/>
+      <w:bookmarkStart w:id="29" w:name="_Toc57539748"/>
       <w:r>
         <w:t>Überarbeitung der UML-Diagramme</w:t>
       </w:r>
@@ -8979,7 +7441,7 @@
           <w:lang w:eastAsia="de-DE"/>
         </w:rPr>
       </w:pPr>
-      <w:bookmarkStart w:id="30" w:name="_Toc57464812"/>
+      <w:bookmarkStart w:id="30" w:name="_Toc57539749"/>
       <w:r>
         <w:rPr>
           <w:lang w:eastAsia="de-DE"/>
@@ -9025,6 +7487,7 @@
       </w:pPr>
       <w:r>
         <w:rPr>
+          <w:noProof/>
           <w:lang w:eastAsia="de-DE"/>
         </w:rPr>
         <w:drawing>
@@ -9088,24 +7551,14 @@
       <w:r>
         <w:t xml:space="preserve">Abbildung </w:t>
       </w:r>
-      <w:r>
-        <w:fldChar w:fldCharType="begin"/>
-      </w:r>
-      <w:r>
-        <w:instrText xml:space="preserve"> SEQ Abbildung \* ARABIC </w:instrText>
-      </w:r>
-      <w:r>
-        <w:fldChar w:fldCharType="separate"/>
-      </w:r>
-      <w:r>
-        <w:rPr>
-          <w:noProof/>
-        </w:rPr>
-        <w:t>4</w:t>
-      </w:r>
-      <w:r>
-        <w:fldChar w:fldCharType="end"/>
-      </w:r>
+      <w:fldSimple w:instr=" SEQ Abbildung \* ARABIC ">
+        <w:r>
+          <w:rPr>
+            <w:noProof/>
+          </w:rPr>
+          <w:t>4</w:t>
+        </w:r>
+      </w:fldSimple>
       <w:r>
         <w:t xml:space="preserve"> - Gantt-Diagramm zur Visualisierung der verbleibenden Arbeitspakete</w:t>
       </w:r>
@@ -9114,7 +7567,7 @@
       <w:pPr>
         <w:pStyle w:val="berschrift3"/>
       </w:pPr>
-      <w:bookmarkStart w:id="31" w:name="_Toc57464813"/>
+      <w:bookmarkStart w:id="31" w:name="_Toc57539750"/>
       <w:r>
         <w:t>Absicherung der Schnittstelle (API) mittels Spring Security und JSON-Web-Tokens</w:t>
       </w:r>
@@ -9136,7 +7589,7 @@
       <w:pPr>
         <w:pStyle w:val="berschrift3"/>
       </w:pPr>
-      <w:bookmarkStart w:id="32" w:name="_Toc57464814"/>
+      <w:bookmarkStart w:id="32" w:name="_Toc57539751"/>
       <w:r>
         <w:t>Vollständige Implementierung der Klassenrelationen</w:t>
       </w:r>
@@ -9159,7 +7612,7 @@
       <w:pPr>
         <w:pStyle w:val="berschrift3"/>
       </w:pPr>
-      <w:bookmarkStart w:id="33" w:name="_Toc57464815"/>
+      <w:bookmarkStart w:id="33" w:name="_Toc57539752"/>
       <w:r>
         <w:lastRenderedPageBreak/>
         <w:t>Vollständiger Konsum der Schnittstellen</w:t>
@@ -9192,7 +7645,7 @@
       <w:pPr>
         <w:pStyle w:val="berschrift3"/>
       </w:pPr>
-      <w:bookmarkStart w:id="34" w:name="_Toc57464816"/>
+      <w:bookmarkStart w:id="34" w:name="_Toc57539753"/>
       <w:r>
         <w:t>Austausch der Spielereingaben (Implementierung von Web-Sockets)</w:t>
       </w:r>
@@ -9224,7 +7677,7 @@
       <w:pPr>
         <w:pStyle w:val="berschrift3"/>
       </w:pPr>
-      <w:bookmarkStart w:id="35" w:name="_Toc57464817"/>
+      <w:bookmarkStart w:id="35" w:name="_Toc57539754"/>
       <w:r>
         <w:t>Komplexität des GameControllers reduzieren</w:t>
       </w:r>
@@ -9304,7 +7757,7 @@
       <w:pPr>
         <w:pStyle w:val="berschrift3"/>
       </w:pPr>
-      <w:bookmarkStart w:id="36" w:name="_Toc57464818"/>
+      <w:bookmarkStart w:id="36" w:name="_Toc57539755"/>
       <w:r>
         <w:t>Regelwerk au</w:t>
       </w:r>
@@ -9413,7 +7866,7 @@
       <w:pPr>
         <w:pStyle w:val="berschrift1"/>
       </w:pPr>
-      <w:bookmarkStart w:id="37" w:name="_Toc57464819"/>
+      <w:bookmarkStart w:id="37" w:name="_Toc57539756"/>
       <w:r>
         <w:t>Feedback aus der Präsenz</w:t>
       </w:r>
@@ -9454,23 +7907,7 @@
         <w:t>Da</w:t>
       </w:r>
       <w:r>
-        <w:t xml:space="preserve"> wir bis zur Präsentation noch keine Realisierung im Bereich der Datenübertragung (</w:t>
-      </w:r>
-      <w:proofErr w:type="spellStart"/>
-      <w:r>
-        <w:t>WebSockets</w:t>
-      </w:r>
-      <w:proofErr w:type="spellEnd"/>
-      <w:r>
-        <w:t xml:space="preserve">) durchgeführt haben kann man zu diesem Zeitpunkt noch nicht von Vorteilen eines </w:t>
-      </w:r>
-      <w:proofErr w:type="spellStart"/>
-      <w:r>
-        <w:t>Refactorings</w:t>
-      </w:r>
-      <w:proofErr w:type="spellEnd"/>
-      <w:r>
-        <w:t xml:space="preserve"> sprechen.</w:t>
+        <w:t xml:space="preserve"> wir bis zur Präsentation noch keine Realisierung im Bereich der Datenübertragung (WebSockets) durchgeführt haben kann man zu diesem Zeitpunkt noch nicht von Vorteilen eines Refactorings sprechen.</w:t>
       </w:r>
       <w:r>
         <w:t xml:space="preserve"> Die Aussage „Spiel läuft voraussichtlich flüssiger“ ergibt zu dem jetzigen Zeitpunkt keinen Sinn.</w:t>
@@ -9481,12 +7918,10 @@
       <w:pPr>
         <w:pStyle w:val="berschrift2"/>
       </w:pPr>
-      <w:bookmarkStart w:id="38" w:name="_Toc57464820"/>
-      <w:proofErr w:type="spellStart"/>
+      <w:bookmarkStart w:id="38" w:name="_Toc57539757"/>
       <w:r>
         <w:t>RespawnSnake</w:t>
       </w:r>
-      <w:proofErr w:type="spellEnd"/>
       <w:r>
         <w:t>()</w:t>
       </w:r>
@@ -9529,7 +7964,7 @@
       <w:pPr>
         <w:pStyle w:val="berschrift2"/>
       </w:pPr>
-      <w:bookmarkStart w:id="39" w:name="_Toc57464821"/>
+      <w:bookmarkStart w:id="39" w:name="_Toc57539758"/>
       <w:r>
         <w:t>Draw-Funktionalität in Klassen auslagern.</w:t>
       </w:r>
@@ -9566,7 +8001,7 @@
       <w:pPr>
         <w:pStyle w:val="berschrift2"/>
       </w:pPr>
-      <w:bookmarkStart w:id="40" w:name="_Toc57464822"/>
+      <w:bookmarkStart w:id="40" w:name="_Toc57539759"/>
       <w:r>
         <w:lastRenderedPageBreak/>
         <w:t>Szenen-Wechsel</w:t>
@@ -9643,97 +8078,13 @@
         <w:rPr>
           <w:lang w:eastAsia="de-DE"/>
         </w:rPr>
-        <w:t xml:space="preserve"> des Fenster-Icons, etc.) – im Paket </w:t>
-      </w:r>
-      <w:proofErr w:type="spellStart"/>
-      <w:r>
-        <w:rPr>
-          <w:lang w:eastAsia="de-DE"/>
-        </w:rPr>
-        <w:t>src</w:t>
-      </w:r>
-      <w:proofErr w:type="spellEnd"/>
-      <w:r>
-        <w:rPr>
-          <w:lang w:eastAsia="de-DE"/>
-        </w:rPr>
-        <w:t>/</w:t>
-      </w:r>
-      <w:proofErr w:type="spellStart"/>
-      <w:r>
-        <w:rPr>
-          <w:lang w:eastAsia="de-DE"/>
-        </w:rPr>
-        <w:t>main</w:t>
-      </w:r>
-      <w:proofErr w:type="spellEnd"/>
-      <w:r>
-        <w:rPr>
-          <w:lang w:eastAsia="de-DE"/>
-        </w:rPr>
-        <w:t>/java/de/</w:t>
-      </w:r>
-      <w:proofErr w:type="spellStart"/>
-      <w:r>
-        <w:rPr>
-          <w:lang w:eastAsia="de-DE"/>
-        </w:rPr>
-        <w:t>ostfalia</w:t>
-      </w:r>
-      <w:proofErr w:type="spellEnd"/>
-      <w:r>
-        <w:rPr>
-          <w:lang w:eastAsia="de-DE"/>
-        </w:rPr>
-        <w:t>/</w:t>
-      </w:r>
-      <w:proofErr w:type="spellStart"/>
-      <w:r>
-        <w:rPr>
-          <w:lang w:eastAsia="de-DE"/>
-        </w:rPr>
-        <w:t>teamx</w:t>
-      </w:r>
-      <w:proofErr w:type="spellEnd"/>
-      <w:r>
-        <w:rPr>
-          <w:lang w:eastAsia="de-DE"/>
-        </w:rPr>
-        <w:t>/</w:t>
-      </w:r>
-      <w:proofErr w:type="spellStart"/>
-      <w:r>
-        <w:rPr>
-          <w:lang w:eastAsia="de-DE"/>
-        </w:rPr>
-        <w:t>controller</w:t>
-      </w:r>
-      <w:proofErr w:type="spellEnd"/>
-      <w:r>
-        <w:rPr>
-          <w:lang w:eastAsia="de-DE"/>
-        </w:rPr>
-        <w:t>/BaseController.java</w:t>
-      </w:r>
-      <w:r>
-        <w:rPr>
-          <w:lang w:eastAsia="de-DE"/>
-        </w:rPr>
-        <w:t xml:space="preserve"> – diese </w:t>
-      </w:r>
-      <w:proofErr w:type="spellStart"/>
-      <w:r>
-        <w:rPr>
-          <w:lang w:eastAsia="de-DE"/>
-        </w:rPr>
-        <w:t>BaseController</w:t>
-      </w:r>
-      <w:proofErr w:type="spellEnd"/>
-      <w:r>
-        <w:rPr>
-          <w:lang w:eastAsia="de-DE"/>
-        </w:rPr>
-        <w:t>-Klasse</w:t>
+        <w:t xml:space="preserve"> des Fenster-Icons, etc.) – im Paket src/main/java/de/ostfalia/teamx/controller/BaseController.java</w:t>
+      </w:r>
+      <w:r>
+        <w:rPr>
+          <w:lang w:eastAsia="de-DE"/>
+        </w:rPr>
+        <w:t xml:space="preserve"> – diese BaseController-Klasse</w:t>
       </w:r>
       <w:r>
         <w:rPr>
@@ -9767,6 +8118,9 @@
         <w:jc w:val="left"/>
       </w:pPr>
       <w:r>
+        <w:rPr>
+          <w:noProof/>
+        </w:rPr>
         <w:drawing>
           <wp:inline distT="0" distB="0" distL="0" distR="0" wp14:anchorId="52306214" wp14:editId="143B3A2B">
             <wp:extent cx="2620370" cy="3007417"/>
@@ -9804,6 +8158,9 @@
         </w:drawing>
       </w:r>
       <w:r>
+        <w:rPr>
+          <w:noProof/>
+        </w:rPr>
         <w:drawing>
           <wp:inline distT="0" distB="0" distL="0" distR="0" wp14:anchorId="48727979" wp14:editId="0409A44A">
             <wp:extent cx="3096607" cy="3015710"/>
@@ -9852,24 +8209,14 @@
       <w:r>
         <w:t xml:space="preserve">Abbildung </w:t>
       </w:r>
-      <w:r>
-        <w:fldChar w:fldCharType="begin"/>
-      </w:r>
-      <w:r>
-        <w:instrText xml:space="preserve"> SEQ Abbildung \* ARABIC </w:instrText>
-      </w:r>
-      <w:r>
-        <w:fldChar w:fldCharType="separate"/>
-      </w:r>
-      <w:r>
-        <w:rPr>
-          <w:noProof/>
-        </w:rPr>
-        <w:t>5</w:t>
-      </w:r>
-      <w:r>
-        <w:fldChar w:fldCharType="end"/>
-      </w:r>
+      <w:fldSimple w:instr=" SEQ Abbildung \* ARABIC ">
+        <w:r>
+          <w:rPr>
+            <w:noProof/>
+          </w:rPr>
+          <w:t>5</w:t>
+        </w:r>
+      </w:fldSimple>
       <w:r>
         <w:t xml:space="preserve"> </w:t>
       </w:r>
@@ -9935,7 +8282,7 @@
       <w:pPr>
         <w:pStyle w:val="berschrift1"/>
       </w:pPr>
-      <w:bookmarkStart w:id="41" w:name="_Toc57464823"/>
+      <w:bookmarkStart w:id="41" w:name="_Toc57539760"/>
       <w:r>
         <w:lastRenderedPageBreak/>
         <w:t>Design-</w:t>
@@ -9958,7 +8305,7 @@
       <w:pPr>
         <w:pStyle w:val="berschrift2"/>
       </w:pPr>
-      <w:bookmarkStart w:id="42" w:name="_Toc57464824"/>
+      <w:bookmarkStart w:id="42" w:name="_Toc57539761"/>
       <w:r>
         <w:t>Composite-Pattern</w:t>
       </w:r>
@@ -9982,295 +8329,7 @@
           <w:iCs/>
           <w:color w:val="808080" w:themeColor="background1" w:themeShade="80"/>
         </w:rPr>
-        <w:t>„</w:t>
-      </w:r>
-      <w:proofErr w:type="spellStart"/>
-      <w:r>
-        <w:rPr>
-          <w:i/>
-          <w:iCs/>
-          <w:color w:val="808080" w:themeColor="background1" w:themeShade="80"/>
-        </w:rPr>
-        <w:t>Compose</w:t>
-      </w:r>
-      <w:proofErr w:type="spellEnd"/>
-      <w:r>
-        <w:rPr>
-          <w:i/>
-          <w:iCs/>
-          <w:color w:val="808080" w:themeColor="background1" w:themeShade="80"/>
-        </w:rPr>
-        <w:t xml:space="preserve"> </w:t>
-      </w:r>
-      <w:proofErr w:type="spellStart"/>
-      <w:r>
-        <w:rPr>
-          <w:i/>
-          <w:iCs/>
-          <w:color w:val="808080" w:themeColor="background1" w:themeShade="80"/>
-        </w:rPr>
-        <w:t>objects</w:t>
-      </w:r>
-      <w:proofErr w:type="spellEnd"/>
-      <w:r>
-        <w:rPr>
-          <w:i/>
-          <w:iCs/>
-          <w:color w:val="808080" w:themeColor="background1" w:themeShade="80"/>
-        </w:rPr>
-        <w:t xml:space="preserve"> </w:t>
-      </w:r>
-      <w:proofErr w:type="spellStart"/>
-      <w:r>
-        <w:rPr>
-          <w:i/>
-          <w:iCs/>
-          <w:color w:val="808080" w:themeColor="background1" w:themeShade="80"/>
-        </w:rPr>
-        <w:t>into</w:t>
-      </w:r>
-      <w:proofErr w:type="spellEnd"/>
-      <w:r>
-        <w:rPr>
-          <w:i/>
-          <w:iCs/>
-          <w:color w:val="808080" w:themeColor="background1" w:themeShade="80"/>
-        </w:rPr>
-        <w:t xml:space="preserve"> </w:t>
-      </w:r>
-      <w:proofErr w:type="spellStart"/>
-      <w:r>
-        <w:rPr>
-          <w:i/>
-          <w:iCs/>
-          <w:color w:val="808080" w:themeColor="background1" w:themeShade="80"/>
-        </w:rPr>
-        <w:t>tree</w:t>
-      </w:r>
-      <w:proofErr w:type="spellEnd"/>
-      <w:r>
-        <w:rPr>
-          <w:i/>
-          <w:iCs/>
-          <w:color w:val="808080" w:themeColor="background1" w:themeShade="80"/>
-        </w:rPr>
-        <w:t xml:space="preserve"> </w:t>
-      </w:r>
-      <w:proofErr w:type="spellStart"/>
-      <w:r>
-        <w:rPr>
-          <w:i/>
-          <w:iCs/>
-          <w:color w:val="808080" w:themeColor="background1" w:themeShade="80"/>
-        </w:rPr>
-        <w:t>structures</w:t>
-      </w:r>
-      <w:proofErr w:type="spellEnd"/>
-      <w:r>
-        <w:rPr>
-          <w:i/>
-          <w:iCs/>
-          <w:color w:val="808080" w:themeColor="background1" w:themeShade="80"/>
-        </w:rPr>
-        <w:t xml:space="preserve"> </w:t>
-      </w:r>
-      <w:proofErr w:type="spellStart"/>
-      <w:r>
-        <w:rPr>
-          <w:i/>
-          <w:iCs/>
-          <w:color w:val="808080" w:themeColor="background1" w:themeShade="80"/>
-        </w:rPr>
-        <w:t>to</w:t>
-      </w:r>
-      <w:proofErr w:type="spellEnd"/>
-      <w:r>
-        <w:rPr>
-          <w:i/>
-          <w:iCs/>
-          <w:color w:val="808080" w:themeColor="background1" w:themeShade="80"/>
-        </w:rPr>
-        <w:t xml:space="preserve"> </w:t>
-      </w:r>
-      <w:proofErr w:type="spellStart"/>
-      <w:r>
-        <w:rPr>
-          <w:i/>
-          <w:iCs/>
-          <w:color w:val="808080" w:themeColor="background1" w:themeShade="80"/>
-        </w:rPr>
-        <w:t>represent</w:t>
-      </w:r>
-      <w:proofErr w:type="spellEnd"/>
-      <w:r>
-        <w:rPr>
-          <w:i/>
-          <w:iCs/>
-          <w:color w:val="808080" w:themeColor="background1" w:themeShade="80"/>
-        </w:rPr>
-        <w:t xml:space="preserve"> </w:t>
-      </w:r>
-      <w:proofErr w:type="spellStart"/>
-      <w:r>
-        <w:rPr>
-          <w:i/>
-          <w:iCs/>
-          <w:color w:val="808080" w:themeColor="background1" w:themeShade="80"/>
-        </w:rPr>
-        <w:t>part-whole</w:t>
-      </w:r>
-      <w:proofErr w:type="spellEnd"/>
-      <w:r>
-        <w:rPr>
-          <w:i/>
-          <w:iCs/>
-          <w:color w:val="808080" w:themeColor="background1" w:themeShade="80"/>
-        </w:rPr>
-        <w:t xml:space="preserve"> </w:t>
-      </w:r>
-      <w:proofErr w:type="spellStart"/>
-      <w:r>
-        <w:rPr>
-          <w:i/>
-          <w:iCs/>
-          <w:color w:val="808080" w:themeColor="background1" w:themeShade="80"/>
-        </w:rPr>
-        <w:t>hierarchies</w:t>
-      </w:r>
-      <w:proofErr w:type="spellEnd"/>
-      <w:r>
-        <w:rPr>
-          <w:i/>
-          <w:iCs/>
-          <w:color w:val="808080" w:themeColor="background1" w:themeShade="80"/>
-        </w:rPr>
-        <w:t xml:space="preserve">. Composite </w:t>
-      </w:r>
-      <w:proofErr w:type="spellStart"/>
-      <w:r>
-        <w:rPr>
-          <w:i/>
-          <w:iCs/>
-          <w:color w:val="808080" w:themeColor="background1" w:themeShade="80"/>
-        </w:rPr>
-        <w:t>lets</w:t>
-      </w:r>
-      <w:proofErr w:type="spellEnd"/>
-      <w:r>
-        <w:rPr>
-          <w:i/>
-          <w:iCs/>
-          <w:color w:val="808080" w:themeColor="background1" w:themeShade="80"/>
-        </w:rPr>
-        <w:t xml:space="preserve"> </w:t>
-      </w:r>
-      <w:proofErr w:type="spellStart"/>
-      <w:r>
-        <w:rPr>
-          <w:i/>
-          <w:iCs/>
-          <w:color w:val="808080" w:themeColor="background1" w:themeShade="80"/>
-        </w:rPr>
-        <w:t>clients</w:t>
-      </w:r>
-      <w:proofErr w:type="spellEnd"/>
-      <w:r>
-        <w:rPr>
-          <w:i/>
-          <w:iCs/>
-          <w:color w:val="808080" w:themeColor="background1" w:themeShade="80"/>
-        </w:rPr>
-        <w:t xml:space="preserve"> </w:t>
-      </w:r>
-      <w:proofErr w:type="spellStart"/>
-      <w:r>
-        <w:rPr>
-          <w:i/>
-          <w:iCs/>
-          <w:color w:val="808080" w:themeColor="background1" w:themeShade="80"/>
-        </w:rPr>
-        <w:t>treat</w:t>
-      </w:r>
-      <w:proofErr w:type="spellEnd"/>
-      <w:r>
-        <w:rPr>
-          <w:i/>
-          <w:iCs/>
-          <w:color w:val="808080" w:themeColor="background1" w:themeShade="80"/>
-        </w:rPr>
-        <w:t xml:space="preserve"> individual </w:t>
-      </w:r>
-      <w:proofErr w:type="spellStart"/>
-      <w:r>
-        <w:rPr>
-          <w:i/>
-          <w:iCs/>
-          <w:color w:val="808080" w:themeColor="background1" w:themeShade="80"/>
-        </w:rPr>
-        <w:t>objects</w:t>
-      </w:r>
-      <w:proofErr w:type="spellEnd"/>
-      <w:r>
-        <w:rPr>
-          <w:i/>
-          <w:iCs/>
-          <w:color w:val="808080" w:themeColor="background1" w:themeShade="80"/>
-        </w:rPr>
-        <w:t xml:space="preserve"> and </w:t>
-      </w:r>
-      <w:proofErr w:type="spellStart"/>
-      <w:r>
-        <w:rPr>
-          <w:i/>
-          <w:iCs/>
-          <w:color w:val="808080" w:themeColor="background1" w:themeShade="80"/>
-        </w:rPr>
-        <w:t>compositions</w:t>
-      </w:r>
-      <w:proofErr w:type="spellEnd"/>
-      <w:r>
-        <w:rPr>
-          <w:i/>
-          <w:iCs/>
-          <w:color w:val="808080" w:themeColor="background1" w:themeShade="80"/>
-        </w:rPr>
-        <w:t xml:space="preserve"> of </w:t>
-      </w:r>
-      <w:proofErr w:type="spellStart"/>
-      <w:r>
-        <w:rPr>
-          <w:i/>
-          <w:iCs/>
-          <w:color w:val="808080" w:themeColor="background1" w:themeShade="80"/>
-        </w:rPr>
-        <w:t>objects</w:t>
-      </w:r>
-      <w:proofErr w:type="spellEnd"/>
-      <w:r>
-        <w:rPr>
-          <w:i/>
-          <w:iCs/>
-          <w:color w:val="808080" w:themeColor="background1" w:themeShade="80"/>
-        </w:rPr>
-        <w:t xml:space="preserve"> </w:t>
-      </w:r>
-      <w:proofErr w:type="spellStart"/>
-      <w:r>
-        <w:rPr>
-          <w:i/>
-          <w:iCs/>
-          <w:color w:val="808080" w:themeColor="background1" w:themeShade="80"/>
-        </w:rPr>
-        <w:t>uniformly</w:t>
-      </w:r>
-      <w:proofErr w:type="spellEnd"/>
-      <w:r>
-        <w:rPr>
-          <w:i/>
-          <w:iCs/>
-          <w:color w:val="808080" w:themeColor="background1" w:themeShade="80"/>
-        </w:rPr>
-        <w:t>“</w:t>
+        <w:t>„Compose objects into tree structures to represent part-whole hierarchies. Composite lets clients treat individual objects and compositions of objects uniformly“</w:t>
       </w:r>
       <w:r>
         <w:rPr>
@@ -10295,47 +8354,7 @@
           <w:sz w:val="18"/>
           <w:szCs w:val="18"/>
         </w:rPr>
-        <w:t xml:space="preserve">esign Patterns – Elements of </w:t>
-      </w:r>
-      <w:proofErr w:type="spellStart"/>
-      <w:r>
-        <w:rPr>
-          <w:i/>
-          <w:iCs/>
-          <w:sz w:val="18"/>
-          <w:szCs w:val="18"/>
-        </w:rPr>
-        <w:t>reusable</w:t>
-      </w:r>
-      <w:proofErr w:type="spellEnd"/>
-      <w:r>
-        <w:rPr>
-          <w:i/>
-          <w:iCs/>
-          <w:sz w:val="18"/>
-          <w:szCs w:val="18"/>
-        </w:rPr>
-        <w:t xml:space="preserve"> Object-</w:t>
-      </w:r>
-      <w:proofErr w:type="spellStart"/>
-      <w:r>
-        <w:rPr>
-          <w:i/>
-          <w:iCs/>
-          <w:sz w:val="18"/>
-          <w:szCs w:val="18"/>
-        </w:rPr>
-        <w:t>Oriented</w:t>
-      </w:r>
-      <w:proofErr w:type="spellEnd"/>
-      <w:r>
-        <w:rPr>
-          <w:i/>
-          <w:iCs/>
-          <w:sz w:val="18"/>
-          <w:szCs w:val="18"/>
-        </w:rPr>
-        <w:t xml:space="preserve"> Software, Seite 163, Composite-Pattern</w:t>
+        <w:t>esign Patterns – Elements of reusable Object-Oriented Software, Seite 163, Composite-Pattern</w:t>
       </w:r>
     </w:p>
     <w:p>
@@ -10346,15 +8365,7 @@
         <w:t>-</w:t>
       </w:r>
       <w:r>
-        <w:t>Ups und Food-Elemente sein. Diese Objekte haben einen Vektor mit zwei Komponenten (</w:t>
-      </w:r>
-      <w:proofErr w:type="spellStart"/>
-      <w:r>
-        <w:t>x,y</w:t>
-      </w:r>
-      <w:proofErr w:type="spellEnd"/>
-      <w:r>
-        <w:t>)</w:t>
+        <w:t>Ups und Food-Elemente sein. Diese Objekte haben einen Vektor mit zwei Komponenten (x,y)</w:t>
       </w:r>
       <w:r>
         <w:t>, ein darzustellendes Bild / Bitmap</w:t>
@@ -10380,6 +8391,9 @@
         <w:jc w:val="center"/>
       </w:pPr>
       <w:r>
+        <w:rPr>
+          <w:noProof/>
+        </w:rPr>
         <w:drawing>
           <wp:inline distT="0" distB="0" distL="0" distR="0" wp14:anchorId="4729F297" wp14:editId="2CCBC22F">
             <wp:extent cx="2784764" cy="1789591"/>
@@ -10425,39 +8439,21 @@
       <w:r>
         <w:t xml:space="preserve">Abbildung </w:t>
       </w:r>
-      <w:r>
-        <w:fldChar w:fldCharType="begin"/>
-      </w:r>
-      <w:r>
-        <w:instrText xml:space="preserve"> SEQ Abbildung \* ARABIC </w:instrText>
-      </w:r>
-      <w:r>
-        <w:fldChar w:fldCharType="separate"/>
-      </w:r>
-      <w:r>
-        <w:rPr>
-          <w:noProof/>
-        </w:rPr>
-        <w:t>7</w:t>
-      </w:r>
-      <w:r>
-        <w:fldChar w:fldCharType="end"/>
-      </w:r>
+      <w:fldSimple w:instr=" SEQ Abbildung \* ARABIC ">
+        <w:r>
+          <w:rPr>
+            <w:noProof/>
+          </w:rPr>
+          <w:t>7</w:t>
+        </w:r>
+      </w:fldSimple>
       <w:r>
         <w:t xml:space="preserve"> - Darstellung des Composite-Pattern als UML-Diagramm.</w:t>
       </w:r>
     </w:p>
     <w:p>
       <w:r>
-        <w:t xml:space="preserve">Wie in dem UML-Diagramm dargestellt könnte eine Klasse (z.B. namens </w:t>
-      </w:r>
-      <w:proofErr w:type="spellStart"/>
-      <w:r>
-        <w:t>MapEntity</w:t>
-      </w:r>
-      <w:proofErr w:type="spellEnd"/>
-      <w:r>
-        <w:t>) realisiert werden welche alle Gemeinsamkeiten besitzt. Im Anschluss daran könnten die abstrakten Oberklassen Food und Power</w:t>
+        <w:t>Wie in dem UML-Diagramm dargestellt könnte eine Klasse (z.B. namens MapEntity) realisiert werden welche alle Gemeinsamkeiten besitzt. Im Anschluss daran könnten die abstrakten Oberklassen Food und Power</w:t>
       </w:r>
       <w:r>
         <w:t>-</w:t>
@@ -10486,23 +8482,7 @@
         <w:t>-</w:t>
       </w:r>
       <w:r>
-        <w:t xml:space="preserve">Ups hingegen würden Zustandsveränderungen beim jeweiligen Spieler oder allen anderen Spielern zur Folge haben – bspw. der </w:t>
-      </w:r>
-      <w:proofErr w:type="spellStart"/>
-      <w:r>
-        <w:t>Teleport</w:t>
-      </w:r>
-      <w:proofErr w:type="spellEnd"/>
-      <w:r>
-        <w:t xml:space="preserve"> an eine andere Stelle auf dem Spielfeld oder, dass alle Spieler „</w:t>
-      </w:r>
-      <w:proofErr w:type="spellStart"/>
-      <w:r>
-        <w:t>gefreezt</w:t>
-      </w:r>
-      <w:proofErr w:type="spellEnd"/>
-      <w:r>
-        <w:t>“, also „eingefroren“ werden und für eine bestimmte Zeit keine Eingaben mehr tätigen können.</w:t>
+        <w:t>Ups hingegen würden Zustandsveränderungen beim jeweiligen Spieler oder allen anderen Spielern zur Folge haben – bspw. der Teleport an eine andere Stelle auf dem Spielfeld oder, dass alle Spieler „gefreezt“, also „eingefroren“ werden und für eine bestimmte Zeit keine Eingaben mehr tätigen können.</w:t>
       </w:r>
     </w:p>
     <w:p/>
@@ -10510,7 +8490,7 @@
       <w:pPr>
         <w:pStyle w:val="berschrift2"/>
       </w:pPr>
-      <w:bookmarkStart w:id="43" w:name="_Toc57464825"/>
+      <w:bookmarkStart w:id="43" w:name="_Toc57539762"/>
       <w:r>
         <w:t>Factory-Pattern</w:t>
       </w:r>
@@ -10521,15 +8501,7 @@
         <w:t xml:space="preserve">Das Factory-Pattern könnte im selben Kontext </w:t>
       </w:r>
       <w:r>
-        <w:t xml:space="preserve">wie das Composite-Pattern verwendet werden. Anstelle der Unterscheidung würde die Verwendung im Rahmen der Objekt-Erzeugung stattfinden. Eine Factory-Instanz würde dann genutzt werden um verschiedene </w:t>
-      </w:r>
-      <w:proofErr w:type="spellStart"/>
-      <w:r>
-        <w:t>MapEntities</w:t>
-      </w:r>
-      <w:proofErr w:type="spellEnd"/>
-      <w:r>
-        <w:t xml:space="preserve"> zu erzeugen. </w:t>
+        <w:t xml:space="preserve">wie das Composite-Pattern verwendet werden. Anstelle der Unterscheidung würde die Verwendung im Rahmen der Objekt-Erzeugung stattfinden. Eine Factory-Instanz würde dann genutzt werden um verschiedene MapEntities zu erzeugen. </w:t>
       </w:r>
     </w:p>
     <w:p>
@@ -10587,68 +8559,26 @@
       <w:r>
         <w:t xml:space="preserve">Abbildung </w:t>
       </w:r>
-      <w:r>
-        <w:fldChar w:fldCharType="begin"/>
-      </w:r>
-      <w:r>
-        <w:instrText xml:space="preserve"> SEQ Abbildung \* ARABIC </w:instrText>
-      </w:r>
-      <w:r>
-        <w:fldChar w:fldCharType="separate"/>
-      </w:r>
-      <w:r>
-        <w:rPr>
-          <w:noProof/>
-        </w:rPr>
-        <w:t>8</w:t>
-      </w:r>
-      <w:r>
-        <w:fldChar w:fldCharType="end"/>
-      </w:r>
+      <w:fldSimple w:instr=" SEQ Abbildung \* ARABIC ">
+        <w:r>
+          <w:rPr>
+            <w:noProof/>
+          </w:rPr>
+          <w:t>8</w:t>
+        </w:r>
+      </w:fldSimple>
       <w:r>
         <w:t xml:space="preserve"> - Integration des Factory-Pattern.</w:t>
       </w:r>
     </w:p>
     <w:p>
       <w:r>
-        <w:t>Das Factory-Pattern wird realisiert in dem eine / verschiedene Factory-Ausprägungen implementiert werden. Jede dieser Factory-Implementierungen besitzt mindestens eine Methode „</w:t>
-      </w:r>
-      <w:proofErr w:type="spellStart"/>
-      <w:r>
-        <w:t>newInstance</w:t>
-      </w:r>
-      <w:proofErr w:type="spellEnd"/>
-      <w:r>
-        <w:t xml:space="preserve">“ – welche als einziges Übergabe-Parameter den konkreten Klassentyp der zu erzeugenden Objekt-Instanz besitzt. </w:t>
-      </w:r>
-    </w:p>
-    <w:p>
-      <w:r>
-        <w:t>Anhand dieses Parameters wird der Factory mitgeteilt welches Objekt instanziiert werden soll. Die konkrete Instanziierung wird dann in der jeweiligen Factory definiert – zu den zu definierenden Parametern gehört eine Position (Vector2), der übergebene Typ (Type) sowie eine Grafik (</w:t>
-      </w:r>
-      <w:proofErr w:type="spellStart"/>
-      <w:r>
-        <w:t>Drawable</w:t>
-      </w:r>
-      <w:proofErr w:type="spellEnd"/>
-      <w:r>
-        <w:t xml:space="preserve">) um die </w:t>
-      </w:r>
-      <w:proofErr w:type="spellStart"/>
-      <w:r>
-        <w:t>PowerUps</w:t>
-      </w:r>
-      <w:proofErr w:type="spellEnd"/>
-      <w:r>
-        <w:t xml:space="preserve">, das Food, oder noch zu definierende Spiel-Entitäten wie zum Beispiel Wände oder </w:t>
-      </w:r>
-      <w:proofErr w:type="spellStart"/>
-      <w:r>
-        <w:t>Teleporter</w:t>
-      </w:r>
-      <w:proofErr w:type="spellEnd"/>
-      <w:r>
-        <w:t xml:space="preserve">, zu instanziieren. </w:t>
+        <w:t xml:space="preserve">Das Factory-Pattern wird realisiert in dem eine / verschiedene Factory-Ausprägungen implementiert werden. Jede dieser Factory-Implementierungen besitzt mindestens eine Methode „newInstance“ – welche als einziges Übergabe-Parameter den konkreten Klassentyp der zu erzeugenden Objekt-Instanz besitzt. </w:t>
+      </w:r>
+    </w:p>
+    <w:p>
+      <w:r>
+        <w:t xml:space="preserve">Anhand dieses Parameters wird der Factory mitgeteilt welches Objekt instanziiert werden soll. Die konkrete Instanziierung wird dann in der jeweiligen Factory definiert – zu den zu definierenden Parametern gehört eine Position (Vector2), der übergebene Typ (Type) sowie eine Grafik (Drawable) um die PowerUps, das Food, oder noch zu definierende Spiel-Entitäten wie zum Beispiel Wände oder Teleporter, zu instanziieren. </w:t>
       </w:r>
     </w:p>
     <w:p>
@@ -10661,7 +8591,7 @@
       <w:pPr>
         <w:pStyle w:val="berschrift2"/>
       </w:pPr>
-      <w:bookmarkStart w:id="44" w:name="_Toc57464826"/>
+      <w:bookmarkStart w:id="44" w:name="_Toc57539763"/>
       <w:r>
         <w:t>Observer-Pattern</w:t>
       </w:r>
@@ -10716,21 +8646,7 @@
           <w:lang w:eastAsia="de-DE"/>
         </w:rPr>
         <w:lastRenderedPageBreak/>
-        <w:t>ein entsprechendes UI-Element eingeblendet (</w:t>
-      </w:r>
-      <w:proofErr w:type="spellStart"/>
-      <w:r>
-        <w:rPr>
-          <w:lang w:eastAsia="de-DE"/>
-        </w:rPr>
-        <w:t>ala</w:t>
-      </w:r>
-      <w:proofErr w:type="spellEnd"/>
-      <w:r>
-        <w:rPr>
-          <w:lang w:eastAsia="de-DE"/>
-        </w:rPr>
-        <w:t xml:space="preserve"> Spieler x ist der Gewinner) sowie ein entsprechender Eintrag in der Spielhistorie hinterlegt.</w:t>
+        <w:t>ein entsprechendes UI-Element eingeblendet (ala Spieler x ist der Gewinner) sowie ein entsprechender Eintrag in der Spielhistorie hinterlegt.</w:t>
       </w:r>
     </w:p>
     <w:p>
@@ -10786,39 +8702,21 @@
       <w:r>
         <w:t xml:space="preserve">Abbildung </w:t>
       </w:r>
-      <w:r>
-        <w:fldChar w:fldCharType="begin"/>
-      </w:r>
-      <w:r>
-        <w:instrText xml:space="preserve"> SEQ Abbildung \* ARABIC </w:instrText>
-      </w:r>
-      <w:r>
-        <w:fldChar w:fldCharType="separate"/>
-      </w:r>
-      <w:r>
-        <w:rPr>
-          <w:noProof/>
-        </w:rPr>
-        <w:t>9</w:t>
-      </w:r>
-      <w:r>
-        <w:fldChar w:fldCharType="end"/>
-      </w:r>
+      <w:fldSimple w:instr=" SEQ Abbildung \* ARABIC ">
+        <w:r>
+          <w:rPr>
+            <w:noProof/>
+          </w:rPr>
+          <w:t>9</w:t>
+        </w:r>
+      </w:fldSimple>
       <w:r>
         <w:t xml:space="preserve"> - Implementierung des Observer-Patterns</w:t>
       </w:r>
     </w:p>
     <w:p>
       <w:r>
-        <w:t xml:space="preserve">Bei jedem Aufruf der update()-Methode wird der aktuelle Zustand des Spielfelds übergeben – da der </w:t>
-      </w:r>
-      <w:proofErr w:type="spellStart"/>
-      <w:r>
-        <w:t>SpielfeldObserver</w:t>
-      </w:r>
-      <w:proofErr w:type="spellEnd"/>
-      <w:r>
-        <w:t xml:space="preserve"> bereits den letzten Zustands des Spielfelds kennt kann des Weiteren ein Unterschied zwischen dem aktuellen Zustand und dem letzten Zustand erkennen – dies ist Hilfreich um zu Erkennen ob eine Zustandsveränderung bereits eingetreten ist (zum Beispiel der erste Zustand wann eine Spielrunde als beendet gilt, etc.).  </w:t>
+        <w:t xml:space="preserve">Bei jedem Aufruf der update()-Methode wird der aktuelle Zustand des Spielfelds übergeben – da der SpielfeldObserver bereits den letzten Zustands des Spielfelds kennt kann des Weiteren ein Unterschied zwischen dem aktuellen Zustand und dem letzten Zustand erkennen – dies ist Hilfreich um zu Erkennen ob eine Zustandsveränderung bereits eingetreten ist (zum Beispiel der erste Zustand wann eine Spielrunde als beendet gilt, etc.).  </w:t>
       </w:r>
     </w:p>
     <w:p>
@@ -10841,7 +8739,7 @@
           <w:lang w:eastAsia="de-DE"/>
         </w:rPr>
       </w:pPr>
-      <w:bookmarkStart w:id="45" w:name="_Toc57464827"/>
+      <w:bookmarkStart w:id="45" w:name="_Toc57539764"/>
       <w:r>
         <w:rPr>
           <w:lang w:eastAsia="de-DE"/>
@@ -10858,7 +8756,7 @@
           <w:lang w:eastAsia="de-DE"/>
         </w:rPr>
       </w:pPr>
-      <w:bookmarkStart w:id="46" w:name="_Toc57464828"/>
+      <w:bookmarkStart w:id="46" w:name="_Toc57539765"/>
       <w:r>
         <w:rPr>
           <w:lang w:eastAsia="de-DE"/>
@@ -10885,6 +8783,9 @@
         <w:jc w:val="center"/>
       </w:pPr>
       <w:r>
+        <w:rPr>
+          <w:noProof/>
+        </w:rPr>
         <w:drawing>
           <wp:inline distT="0" distB="0" distL="0" distR="0" wp14:anchorId="43F1EC45" wp14:editId="0CBE9425">
             <wp:extent cx="4272076" cy="3250206"/>
@@ -10933,51 +8834,44 @@
       <w:r>
         <w:t xml:space="preserve">Abbildung </w:t>
       </w:r>
-      <w:r>
-        <w:fldChar w:fldCharType="begin"/>
-      </w:r>
-      <w:r>
-        <w:instrText xml:space="preserve"> SEQ Abbildung \* ARABIC </w:instrText>
-      </w:r>
-      <w:r>
-        <w:fldChar w:fldCharType="separate"/>
-      </w:r>
+      <w:fldSimple w:instr=" SEQ Abbildung \* ARABIC ">
+        <w:r>
+          <w:rPr>
+            <w:noProof/>
+          </w:rPr>
+          <w:t>10</w:t>
+        </w:r>
+      </w:fldSimple>
+      <w:r>
+        <w:t xml:space="preserve"> – Anwendungsfalldiagramm des P+F-Projekts</w:t>
+      </w:r>
+    </w:p>
+    <w:p>
+      <w:pPr>
+        <w:pStyle w:val="berschrift2"/>
+        <w:rPr>
+          <w:lang w:eastAsia="de-DE"/>
+        </w:rPr>
+      </w:pPr>
+      <w:bookmarkStart w:id="47" w:name="_Toc57539766"/>
+      <w:r>
+        <w:rPr>
+          <w:lang w:eastAsia="de-DE"/>
+        </w:rPr>
+        <w:t>UML – Aktivitätsdiagramm</w:t>
+      </w:r>
+      <w:bookmarkEnd w:id="47"/>
+    </w:p>
+    <w:p>
+      <w:pPr>
+        <w:rPr>
+          <w:lang w:eastAsia="de-DE"/>
+        </w:rPr>
+      </w:pPr>
       <w:r>
         <w:rPr>
           <w:noProof/>
         </w:rPr>
-        <w:t>10</w:t>
-      </w:r>
-      <w:r>
-        <w:fldChar w:fldCharType="end"/>
-      </w:r>
-      <w:r>
-        <w:t xml:space="preserve"> – Anwendungsfalldiagramm des P+F-Projekts</w:t>
-      </w:r>
-    </w:p>
-    <w:p>
-      <w:pPr>
-        <w:pStyle w:val="berschrift2"/>
-        <w:rPr>
-          <w:lang w:eastAsia="de-DE"/>
-        </w:rPr>
-      </w:pPr>
-      <w:bookmarkStart w:id="47" w:name="_Toc57464829"/>
-      <w:r>
-        <w:rPr>
-          <w:lang w:eastAsia="de-DE"/>
-        </w:rPr>
-        <w:t>UML – Aktivitätsdiagramm</w:t>
-      </w:r>
-      <w:bookmarkEnd w:id="47"/>
-    </w:p>
-    <w:p>
-      <w:pPr>
-        <w:rPr>
-          <w:lang w:eastAsia="de-DE"/>
-        </w:rPr>
-      </w:pPr>
-      <w:r>
         <w:drawing>
           <wp:inline distT="0" distB="0" distL="0" distR="0" wp14:anchorId="20CF2990" wp14:editId="0AA40924">
             <wp:extent cx="6398199" cy="1783625"/>
@@ -11022,6 +8916,9 @@
         </w:rPr>
       </w:pPr>
       <w:r>
+        <w:rPr>
+          <w:noProof/>
+        </w:rPr>
         <w:drawing>
           <wp:inline distT="0" distB="0" distL="0" distR="0" wp14:anchorId="2947CCF2" wp14:editId="2F79C2C2">
             <wp:extent cx="6400879" cy="1893735"/>
@@ -11066,6 +8963,9 @@
         </w:rPr>
       </w:pPr>
       <w:r>
+        <w:rPr>
+          <w:noProof/>
+        </w:rPr>
         <w:lastRenderedPageBreak/>
         <w:drawing>
           <wp:inline distT="0" distB="0" distL="0" distR="0" wp14:anchorId="3E1D64E9" wp14:editId="7BDB6DF0">
@@ -11111,6 +9011,9 @@
         </w:rPr>
       </w:pPr>
       <w:r>
+        <w:rPr>
+          <w:noProof/>
+        </w:rPr>
         <w:drawing>
           <wp:inline distT="0" distB="0" distL="0" distR="0" wp14:anchorId="26257D41" wp14:editId="660F3710">
             <wp:extent cx="3681350" cy="1397955"/>
@@ -11155,6 +9058,9 @@
         </w:rPr>
       </w:pPr>
       <w:r>
+        <w:rPr>
+          <w:noProof/>
+        </w:rPr>
         <w:drawing>
           <wp:inline distT="0" distB="0" distL="0" distR="0" wp14:anchorId="79300F44" wp14:editId="6A9C70DD">
             <wp:extent cx="6538705" cy="1496291"/>
@@ -11241,7 +9147,7 @@
           <w:lang w:eastAsia="de-DE"/>
         </w:rPr>
       </w:pPr>
-      <w:bookmarkStart w:id="48" w:name="_Toc57464830"/>
+      <w:bookmarkStart w:id="48" w:name="_Toc57539767"/>
       <w:r>
         <w:rPr>
           <w:lang w:eastAsia="de-DE"/>
@@ -11258,6 +9164,9 @@
         </w:rPr>
       </w:pPr>
       <w:r>
+        <w:rPr>
+          <w:noProof/>
+        </w:rPr>
         <w:drawing>
           <wp:inline distT="0" distB="0" distL="0" distR="0" wp14:anchorId="40B0F28E" wp14:editId="7F306846">
             <wp:extent cx="6382987" cy="4473052"/>
@@ -11332,7 +9241,7 @@
           <w:lang w:eastAsia="de-DE"/>
         </w:rPr>
       </w:pPr>
-      <w:bookmarkStart w:id="49" w:name="_Toc57464831"/>
+      <w:bookmarkStart w:id="49" w:name="_Toc57539768"/>
       <w:r>
         <w:rPr>
           <w:lang w:eastAsia="de-DE"/>
@@ -11369,6 +9278,9 @@
         <w:jc w:val="center"/>
       </w:pPr>
       <w:r>
+        <w:rPr>
+          <w:noProof/>
+        </w:rPr>
         <w:drawing>
           <wp:inline distT="0" distB="0" distL="0" distR="0" wp14:anchorId="1C6B049C" wp14:editId="0D51C67C">
             <wp:extent cx="3773703" cy="2973788"/>
@@ -11414,24 +9326,14 @@
       <w:r>
         <w:t xml:space="preserve">Abbildung </w:t>
       </w:r>
-      <w:r>
-        <w:fldChar w:fldCharType="begin"/>
-      </w:r>
-      <w:r>
-        <w:instrText xml:space="preserve"> SEQ Abbildung \* ARABIC </w:instrText>
-      </w:r>
-      <w:r>
-        <w:fldChar w:fldCharType="separate"/>
-      </w:r>
-      <w:r>
-        <w:rPr>
-          <w:noProof/>
-        </w:rPr>
-        <w:t>11</w:t>
-      </w:r>
-      <w:r>
-        <w:fldChar w:fldCharType="end"/>
-      </w:r>
+      <w:fldSimple w:instr=" SEQ Abbildung \* ARABIC ">
+        <w:r>
+          <w:rPr>
+            <w:noProof/>
+          </w:rPr>
+          <w:t>11</w:t>
+        </w:r>
+      </w:fldSimple>
       <w:r>
         <w:t xml:space="preserve"> - Login- / Register-Screen der Anwendung</w:t>
       </w:r>
@@ -11447,6 +9349,9 @@
         <w:jc w:val="center"/>
       </w:pPr>
       <w:r>
+        <w:rPr>
+          <w:noProof/>
+        </w:rPr>
         <w:drawing>
           <wp:inline distT="0" distB="0" distL="0" distR="0" wp14:anchorId="2D21761C" wp14:editId="570F3D84">
             <wp:extent cx="4132949" cy="2965837"/>
@@ -11492,24 +9397,14 @@
       <w:r>
         <w:t xml:space="preserve">Abbildung </w:t>
       </w:r>
-      <w:r>
-        <w:fldChar w:fldCharType="begin"/>
-      </w:r>
-      <w:r>
-        <w:instrText xml:space="preserve"> SEQ Abbildung \* ARABIC </w:instrText>
-      </w:r>
-      <w:r>
-        <w:fldChar w:fldCharType="separate"/>
-      </w:r>
-      <w:r>
-        <w:rPr>
-          <w:noProof/>
-        </w:rPr>
-        <w:t>12</w:t>
-      </w:r>
-      <w:r>
-        <w:fldChar w:fldCharType="end"/>
-      </w:r>
+      <w:fldSimple w:instr=" SEQ Abbildung \* ARABIC ">
+        <w:r>
+          <w:rPr>
+            <w:noProof/>
+          </w:rPr>
+          <w:t>12</w:t>
+        </w:r>
+      </w:fldSimple>
       <w:r>
         <w:t xml:space="preserve"> - Homescreen der Anwendung - hier werden alle aktiven Spieler und alle aktiven Spiele aufgelistet.</w:t>
       </w:r>
@@ -11525,6 +9420,9 @@
         <w:jc w:val="center"/>
       </w:pPr>
       <w:r>
+        <w:rPr>
+          <w:noProof/>
+        </w:rPr>
         <w:lastRenderedPageBreak/>
         <w:drawing>
           <wp:inline distT="0" distB="0" distL="0" distR="0" wp14:anchorId="6E0D16F7" wp14:editId="4B323D7B">
@@ -11571,24 +9469,14 @@
       <w:r>
         <w:t xml:space="preserve">Abbildung </w:t>
       </w:r>
-      <w:r>
-        <w:fldChar w:fldCharType="begin"/>
-      </w:r>
-      <w:r>
-        <w:instrText xml:space="preserve"> SEQ Abbildung \* ARABIC </w:instrText>
-      </w:r>
-      <w:r>
-        <w:fldChar w:fldCharType="separate"/>
-      </w:r>
-      <w:r>
-        <w:rPr>
-          <w:noProof/>
-        </w:rPr>
-        <w:t>13</w:t>
-      </w:r>
-      <w:r>
-        <w:fldChar w:fldCharType="end"/>
-      </w:r>
+      <w:fldSimple w:instr=" SEQ Abbildung \* ARABIC ">
+        <w:r>
+          <w:rPr>
+            <w:noProof/>
+          </w:rPr>
+          <w:t>13</w:t>
+        </w:r>
+      </w:fldSimple>
       <w:r>
         <w:t xml:space="preserve"> - New-Game Screen - hier können neue Spiele definiert und im Anschluss in der Lobby angemeldet werden.</w:t>
       </w:r>
@@ -11604,6 +9492,9 @@
         <w:jc w:val="center"/>
       </w:pPr>
       <w:r>
+        <w:rPr>
+          <w:noProof/>
+        </w:rPr>
         <w:drawing>
           <wp:inline distT="0" distB="0" distL="0" distR="0" wp14:anchorId="20AAE0B4" wp14:editId="653A1A07">
             <wp:extent cx="4310236" cy="3093058"/>
@@ -11649,24 +9540,14 @@
       <w:r>
         <w:t xml:space="preserve">Abbildung </w:t>
       </w:r>
-      <w:r>
-        <w:fldChar w:fldCharType="begin"/>
-      </w:r>
-      <w:r>
-        <w:instrText xml:space="preserve"> SEQ Abbildung \* ARABIC </w:instrText>
-      </w:r>
-      <w:r>
-        <w:fldChar w:fldCharType="separate"/>
-      </w:r>
-      <w:r>
-        <w:rPr>
-          <w:noProof/>
-        </w:rPr>
-        <w:t>14</w:t>
-      </w:r>
-      <w:r>
-        <w:fldChar w:fldCharType="end"/>
-      </w:r>
+      <w:fldSimple w:instr=" SEQ Abbildung \* ARABIC ">
+        <w:r>
+          <w:rPr>
+            <w:noProof/>
+          </w:rPr>
+          <w:t>14</w:t>
+        </w:r>
+      </w:fldSimple>
       <w:r>
         <w:t xml:space="preserve"> - Spielhistorie - In dieser Benutzeroberfläche können alle in der Vergangenheit gespielten Spiel betrachtet werden.</w:t>
       </w:r>
@@ -11682,6 +9563,9 @@
         <w:jc w:val="center"/>
       </w:pPr>
       <w:r>
+        <w:rPr>
+          <w:noProof/>
+        </w:rPr>
         <w:lastRenderedPageBreak/>
         <w:drawing>
           <wp:inline distT="0" distB="0" distL="0" distR="0" wp14:anchorId="54EAB61E" wp14:editId="5185992E">
@@ -11728,24 +9612,14 @@
       <w:r>
         <w:t xml:space="preserve">Abbildung </w:t>
       </w:r>
-      <w:r>
-        <w:fldChar w:fldCharType="begin"/>
-      </w:r>
-      <w:r>
-        <w:instrText xml:space="preserve"> SEQ Abbildung \* ARABIC </w:instrText>
-      </w:r>
-      <w:r>
-        <w:fldChar w:fldCharType="separate"/>
-      </w:r>
-      <w:r>
-        <w:rPr>
-          <w:noProof/>
-        </w:rPr>
-        <w:t>15</w:t>
-      </w:r>
-      <w:r>
-        <w:fldChar w:fldCharType="end"/>
-      </w:r>
+      <w:fldSimple w:instr=" SEQ Abbildung \* ARABIC ">
+        <w:r>
+          <w:rPr>
+            <w:noProof/>
+          </w:rPr>
+          <w:t>15</w:t>
+        </w:r>
+      </w:fldSimple>
       <w:r>
         <w:t xml:space="preserve"> - Im aktiven Spiel wird die Implementierung des Snake-Spiels ausgeführt. Die Abbildung enthält das Spielbrett, sowie die Implementierung der Food-Mechanik sowie eine einfache KI mit zufälliger Wegfindung.</w:t>
       </w:r>
@@ -11757,6 +9631,9 @@
         <w:jc w:val="center"/>
       </w:pPr>
       <w:r>
+        <w:rPr>
+          <w:noProof/>
+        </w:rPr>
         <w:drawing>
           <wp:inline distT="0" distB="0" distL="0" distR="0" wp14:anchorId="2E17C3F3" wp14:editId="50560B77">
             <wp:extent cx="4346811" cy="2866584"/>
@@ -11802,34 +9679,16 @@
       <w:r>
         <w:t xml:space="preserve">Abbildung </w:t>
       </w:r>
-      <w:r>
-        <w:fldChar w:fldCharType="begin"/>
-      </w:r>
-      <w:r>
-        <w:instrText xml:space="preserve"> SEQ Abbildung \* ARABIC </w:instrText>
-      </w:r>
-      <w:r>
-        <w:fldChar w:fldCharType="separate"/>
-      </w:r>
-      <w:r>
-        <w:rPr>
-          <w:noProof/>
-        </w:rPr>
-        <w:t>16</w:t>
-      </w:r>
-      <w:r>
-        <w:fldChar w:fldCharType="end"/>
-      </w:r>
-      <w:r>
-        <w:t xml:space="preserve"> - der </w:t>
-      </w:r>
-      <w:proofErr w:type="spellStart"/>
-      <w:r>
-        <w:t>Debug-SceneViewer</w:t>
-      </w:r>
-      <w:proofErr w:type="spellEnd"/>
-      <w:r>
-        <w:t xml:space="preserve"> ermöglicht die direkte Initialisierung der einzelnen Benutzeroberflächen ohne vollständige Interaktion mit der Anwendung. Des Weiteren kann das Snake-Spiel über diese Benutzeroberfläche in verschiedene Test-Szenarien versetzt werden.</w:t>
+      <w:fldSimple w:instr=" SEQ Abbildung \* ARABIC ">
+        <w:r>
+          <w:rPr>
+            <w:noProof/>
+          </w:rPr>
+          <w:t>16</w:t>
+        </w:r>
+      </w:fldSimple>
+      <w:r>
+        <w:t xml:space="preserve"> - der Debug-SceneViewer ermöglicht die direkte Initialisierung der einzelnen Benutzeroberflächen ohne vollständige Interaktion mit der Anwendung. Des Weiteren kann das Snake-Spiel über diese Benutzeroberfläche in verschiedene Test-Szenarien versetzt werden.</w:t>
       </w:r>
     </w:p>
     <w:sectPr>
@@ -11897,6 +9756,7 @@
           <w:docPartUnique/>
         </w:docPartObj>
       </w:sdtPr>
+      <w:sdtEndPr/>
       <w:sdtContent>
         <w:r>
           <w:fldChar w:fldCharType="begin"/>

</xml_diff>